<commit_message>
Modify Task HuyNV, HienTT, ThiVT, TuTM
</commit_message>
<xml_diff>
--- a/Document/Tasks/Task7-1.docx
+++ b/Document/Tasks/Task7-1.docx
@@ -60,45 +60,34 @@
           <w:szCs w:val="24"/>
           <w:lang w:val="en-US"/>
         </w:rPr>
-        <w:t>HuyNV: Huy sẽ làm tiếp phần của mình Site Setting và System</w:t>
-      </w:r>
-      <w:r>
-        <w:rPr>
-          <w:rFonts w:asciiTheme="majorHAnsi" w:hAnsiTheme="majorHAnsi" w:cstheme="majorHAnsi"/>
-          <w:sz w:val="24"/>
-          <w:szCs w:val="24"/>
-          <w:lang w:val="en-US"/>
-        </w:rPr>
-        <w:t xml:space="preserve"> </w:t>
-      </w:r>
-      <w:proofErr w:type="gramStart"/>
-      <w:r>
-        <w:rPr>
-          <w:rFonts w:asciiTheme="majorHAnsi" w:hAnsiTheme="majorHAnsi" w:cstheme="majorHAnsi"/>
-          <w:sz w:val="24"/>
-          <w:szCs w:val="24"/>
-          <w:lang w:val="en-US"/>
-        </w:rPr>
-        <w:t xml:space="preserve">Setting </w:t>
-      </w:r>
-      <w:r>
-        <w:rPr>
-          <w:rFonts w:asciiTheme="majorHAnsi" w:hAnsiTheme="majorHAnsi" w:cstheme="majorHAnsi"/>
-          <w:sz w:val="24"/>
-          <w:szCs w:val="24"/>
-          <w:lang w:val="en-US"/>
-        </w:rPr>
-        <w:t>.</w:t>
-      </w:r>
-      <w:proofErr w:type="gramEnd"/>
-      <w:r>
-        <w:rPr>
-          <w:rFonts w:asciiTheme="majorHAnsi" w:hAnsiTheme="majorHAnsi" w:cstheme="majorHAnsi"/>
-          <w:sz w:val="24"/>
-          <w:szCs w:val="24"/>
-          <w:lang w:val="en-US"/>
-        </w:rPr>
-        <w:t xml:space="preserve"> </w:t>
+        <w:t>HienTT:</w:t>
+      </w:r>
+      <w:r>
+        <w:rPr>
+          <w:rFonts w:asciiTheme="majorHAnsi" w:hAnsiTheme="majorHAnsi" w:cstheme="majorHAnsi"/>
+          <w:sz w:val="24"/>
+          <w:szCs w:val="24"/>
+          <w:lang w:val="en-US"/>
+        </w:rPr>
+        <w:t xml:space="preserve"> sẽ làm tiếp phần của mình Site Setting và System</w:t>
+      </w:r>
+      <w:r>
+        <w:rPr>
+          <w:rFonts w:asciiTheme="majorHAnsi" w:hAnsiTheme="majorHAnsi" w:cstheme="majorHAnsi"/>
+          <w:sz w:val="24"/>
+          <w:szCs w:val="24"/>
+          <w:lang w:val="en-US"/>
+        </w:rPr>
+        <w:t xml:space="preserve"> Setting </w:t>
+      </w:r>
+      <w:r>
+        <w:rPr>
+          <w:rFonts w:asciiTheme="majorHAnsi" w:hAnsiTheme="majorHAnsi" w:cstheme="majorHAnsi"/>
+          <w:sz w:val="24"/>
+          <w:szCs w:val="24"/>
+          <w:lang w:val="en-US"/>
+        </w:rPr>
+        <w:t xml:space="preserve">. </w:t>
       </w:r>
     </w:p>
     <w:p>
@@ -231,25 +220,14 @@
           <w:lang w:val="en-US"/>
         </w:rPr>
       </w:pPr>
-      <w:proofErr w:type="gramStart"/>
-      <w:r>
-        <w:rPr>
-          <w:rFonts w:asciiTheme="majorHAnsi" w:hAnsiTheme="majorHAnsi" w:cstheme="majorHAnsi"/>
-          <w:sz w:val="24"/>
-          <w:szCs w:val="24"/>
-          <w:lang w:val="en-US"/>
-        </w:rPr>
-        <w:t>Vd</w:t>
-      </w:r>
-      <w:proofErr w:type="gramEnd"/>
-      <w:r>
-        <w:rPr>
-          <w:rFonts w:asciiTheme="majorHAnsi" w:hAnsiTheme="majorHAnsi" w:cstheme="majorHAnsi"/>
-          <w:sz w:val="24"/>
-          <w:szCs w:val="24"/>
-          <w:lang w:val="en-US"/>
-        </w:rPr>
-        <w:t>: B</w:t>
+      <w:r>
+        <w:rPr>
+          <w:rFonts w:asciiTheme="majorHAnsi" w:hAnsiTheme="majorHAnsi" w:cstheme="majorHAnsi"/>
+          <w:sz w:val="24"/>
+          <w:szCs w:val="24"/>
+          <w:lang w:val="en-US"/>
+        </w:rPr>
+        <w:t>Vd: B</w:t>
       </w:r>
       <w:r>
         <w:rPr>
@@ -318,7 +296,27 @@
           <w:szCs w:val="24"/>
           <w:lang w:val="en-US"/>
         </w:rPr>
-        <w:t>có những thông tin chưa có thì Huy thêm vào</w:t>
+        <w:t>có nhữ</w:t>
+      </w:r>
+      <w:r>
+        <w:rPr>
+          <w:rFonts w:asciiTheme="majorHAnsi" w:hAnsiTheme="majorHAnsi" w:cstheme="majorHAnsi"/>
+          <w:sz w:val="24"/>
+          <w:szCs w:val="24"/>
+          <w:lang w:val="en-US"/>
+        </w:rPr>
+        <w:t>ng thông tin chưa có thì Hiền</w:t>
+      </w:r>
+      <w:bookmarkStart w:id="0" w:name="_GoBack"/>
+      <w:bookmarkEnd w:id="0"/>
+      <w:r>
+        <w:rPr>
+          <w:rFonts w:asciiTheme="majorHAnsi" w:hAnsiTheme="majorHAnsi" w:cstheme="majorHAnsi"/>
+          <w:sz w:val="24"/>
+          <w:szCs w:val="24"/>
+          <w:lang w:val="en-US"/>
+        </w:rPr>
+        <w:t xml:space="preserve"> thêm vào</w:t>
       </w:r>
       <w:r>
         <w:rPr>
@@ -345,7 +343,25 @@
           <w:szCs w:val="24"/>
           <w:lang w:val="en-US"/>
         </w:rPr>
-        <w:t xml:space="preserve">phần này hình như có liên quan đến Zend_config, Huy tham khảo </w:t>
+        <w:t>phần này hình như có liên quan đế</w:t>
+      </w:r>
+      <w:r>
+        <w:rPr>
+          <w:rFonts w:asciiTheme="majorHAnsi" w:hAnsiTheme="majorHAnsi" w:cstheme="majorHAnsi"/>
+          <w:sz w:val="24"/>
+          <w:szCs w:val="24"/>
+          <w:lang w:val="en-US"/>
+        </w:rPr>
+        <w:t>n Zend_config, Hiền</w:t>
+      </w:r>
+      <w:r>
+        <w:rPr>
+          <w:rFonts w:asciiTheme="majorHAnsi" w:hAnsiTheme="majorHAnsi" w:cstheme="majorHAnsi"/>
+          <w:sz w:val="24"/>
+          <w:szCs w:val="24"/>
+          <w:lang w:val="en-US"/>
+        </w:rPr>
+        <w:t xml:space="preserve"> tham khảo </w:t>
       </w:r>
       <w:r>
         <w:rPr>
@@ -834,17 +850,54 @@
         </w:numPr>
         <w:rPr>
           <w:rFonts w:asciiTheme="majorHAnsi" w:hAnsiTheme="majorHAnsi" w:cstheme="majorHAnsi"/>
-          <w:sz w:val="24"/>
-          <w:szCs w:val="24"/>
-        </w:rPr>
-      </w:pPr>
-      <w:r>
-        <w:rPr>
-          <w:rFonts w:asciiTheme="majorHAnsi" w:hAnsiTheme="majorHAnsi" w:cstheme="majorHAnsi"/>
-          <w:sz w:val="24"/>
-          <w:szCs w:val="24"/>
-        </w:rPr>
-        <w:t>HienTT:</w:t>
+          <w:color w:val="FF0000"/>
+          <w:sz w:val="24"/>
+          <w:szCs w:val="24"/>
+        </w:rPr>
+      </w:pPr>
+      <w:r>
+        <w:rPr>
+          <w:rFonts w:asciiTheme="majorHAnsi" w:hAnsiTheme="majorHAnsi" w:cstheme="majorHAnsi"/>
+          <w:sz w:val="24"/>
+          <w:szCs w:val="24"/>
+        </w:rPr>
+        <w:t>HuyNV</w:t>
+      </w:r>
+      <w:r>
+        <w:rPr>
+          <w:rFonts w:asciiTheme="majorHAnsi" w:hAnsiTheme="majorHAnsi" w:cstheme="majorHAnsi"/>
+          <w:sz w:val="24"/>
+          <w:szCs w:val="24"/>
+        </w:rPr>
+        <w:t>:</w:t>
+      </w:r>
+      <w:r>
+        <w:rPr>
+          <w:rFonts w:asciiTheme="majorHAnsi" w:hAnsiTheme="majorHAnsi" w:cstheme="majorHAnsi"/>
+          <w:sz w:val="24"/>
+          <w:szCs w:val="24"/>
+          <w:lang w:val="fr-FR"/>
+        </w:rPr>
+        <w:t xml:space="preserve"> Thiết kế Front Page</w:t>
+      </w:r>
+      <w:r>
+        <w:rPr>
+          <w:rFonts w:asciiTheme="majorHAnsi" w:hAnsiTheme="majorHAnsi" w:cstheme="majorHAnsi"/>
+          <w:sz w:val="24"/>
+          <w:szCs w:val="24"/>
+          <w:lang w:val="fr-FR"/>
+        </w:rPr>
+        <w:t xml:space="preserve"> </w:t>
+      </w:r>
+      <w:r>
+        <w:rPr>
+          <w:rFonts w:asciiTheme="majorHAnsi" w:hAnsiTheme="majorHAnsi" w:cstheme="majorHAnsi"/>
+          <w:color w:val="FF0000"/>
+          <w:sz w:val="24"/>
+          <w:szCs w:val="24"/>
+          <w:lang w:val="fr-FR"/>
+        </w:rPr>
+        <w:t>(3 ngày)</w:t>
       </w:r>
     </w:p>
     <w:p>
@@ -854,62 +907,83 @@
           <w:ilvl w:val="0"/>
           <w:numId w:val="2"/>
         </w:numPr>
-        <w:rPr>
-          <w:rFonts w:asciiTheme="majorHAnsi" w:hAnsiTheme="majorHAnsi" w:cstheme="majorHAnsi"/>
-          <w:color w:val="FF0000"/>
-          <w:sz w:val="24"/>
-          <w:szCs w:val="24"/>
-        </w:rPr>
-      </w:pPr>
-      <w:r>
-        <w:rPr>
-          <w:rFonts w:asciiTheme="majorHAnsi" w:hAnsiTheme="majorHAnsi" w:cstheme="majorHAnsi"/>
-          <w:sz w:val="24"/>
-          <w:szCs w:val="24"/>
-        </w:rPr>
-        <w:t>Thêm Filter</w:t>
-      </w:r>
-      <w:r>
-        <w:rPr>
-          <w:rFonts w:asciiTheme="majorHAnsi" w:hAnsiTheme="majorHAnsi" w:cstheme="majorHAnsi"/>
-          <w:sz w:val="24"/>
-          <w:szCs w:val="24"/>
-        </w:rPr>
-        <w:t xml:space="preserve"> và Validate cho Form UserNew,</w:t>
-      </w:r>
-      <w:r>
-        <w:rPr>
-          <w:rFonts w:asciiTheme="majorHAnsi" w:hAnsiTheme="majorHAnsi" w:cstheme="majorHAnsi"/>
-          <w:sz w:val="24"/>
-          <w:szCs w:val="24"/>
-        </w:rPr>
-        <w:t xml:space="preserve"> UserEdit</w:t>
-      </w:r>
-      <w:r>
-        <w:rPr>
-          <w:rFonts w:asciiTheme="majorHAnsi" w:hAnsiTheme="majorHAnsi" w:cstheme="majorHAnsi"/>
-          <w:sz w:val="24"/>
-          <w:szCs w:val="24"/>
-        </w:rPr>
-        <w:t xml:space="preserve">, Login. </w:t>
-      </w:r>
-      <w:r>
-        <w:rPr>
-          <w:rFonts w:asciiTheme="majorHAnsi" w:hAnsiTheme="majorHAnsi" w:cstheme="majorHAnsi"/>
-          <w:color w:val="FF0000"/>
-          <w:sz w:val="24"/>
-          <w:szCs w:val="24"/>
-        </w:rPr>
-        <w:t>(2</w:t>
-      </w:r>
-      <w:r>
-        <w:rPr>
-          <w:rFonts w:asciiTheme="majorHAnsi" w:hAnsiTheme="majorHAnsi" w:cstheme="majorHAnsi"/>
-          <w:color w:val="FF0000"/>
-          <w:sz w:val="24"/>
-          <w:szCs w:val="24"/>
-        </w:rPr>
-        <w:t xml:space="preserve"> ngày)</w:t>
+        <w:spacing w:beforeAutospacing="1" w:after="0" w:afterAutospacing="1" w:line="255" w:lineRule="atLeast"/>
+        <w:rPr>
+          <w:rFonts w:asciiTheme="majorHAnsi" w:eastAsia="Times New Roman" w:hAnsiTheme="majorHAnsi" w:cstheme="majorHAnsi"/>
+          <w:sz w:val="24"/>
+          <w:szCs w:val="24"/>
+          <w:lang w:eastAsia="vi-VN"/>
+        </w:rPr>
+      </w:pPr>
+      <w:r>
+        <w:rPr>
+          <w:rFonts w:asciiTheme="majorHAnsi" w:eastAsia="Times New Roman" w:hAnsiTheme="majorHAnsi" w:cstheme="majorHAnsi"/>
+          <w:sz w:val="24"/>
+          <w:szCs w:val="24"/>
+          <w:bdr w:val="none" w:sz="0" w:space="0" w:color="auto" w:frame="1"/>
+          <w:lang w:val="en-US" w:eastAsia="vi-VN"/>
+        </w:rPr>
+        <w:t xml:space="preserve">Thao tác trên file: </w:t>
+      </w:r>
+      <w:r>
+        <w:rPr>
+          <w:rFonts w:asciiTheme="majorHAnsi" w:eastAsia="Times New Roman" w:hAnsiTheme="majorHAnsi" w:cstheme="majorHAnsi"/>
+          <w:sz w:val="24"/>
+          <w:szCs w:val="24"/>
+          <w:bdr w:val="none" w:sz="0" w:space="0" w:color="auto" w:frame="1"/>
+          <w:lang w:val="en-US" w:eastAsia="vi-VN"/>
+        </w:rPr>
+        <w:t>application\templates\front</w:t>
+      </w:r>
+      <w:r>
+        <w:rPr>
+          <w:rFonts w:asciiTheme="majorHAnsi" w:eastAsia="Times New Roman" w:hAnsiTheme="majorHAnsi" w:cstheme="majorHAnsi"/>
+          <w:sz w:val="24"/>
+          <w:szCs w:val="24"/>
+          <w:bdr w:val="none" w:sz="0" w:space="0" w:color="auto" w:frame="1"/>
+          <w:lang w:val="en-US" w:eastAsia="vi-VN"/>
+        </w:rPr>
+        <w:t xml:space="preserve">\default\index.phtml + và </w:t>
+      </w:r>
+      <w:r>
+        <w:rPr>
+          <w:rFonts w:asciiTheme="majorHAnsi" w:eastAsia="Times New Roman" w:hAnsiTheme="majorHAnsi" w:cstheme="majorHAnsi"/>
+          <w:sz w:val="24"/>
+          <w:szCs w:val="24"/>
+          <w:bdr w:val="none" w:sz="0" w:space="0" w:color="auto" w:frame="1"/>
+          <w:lang w:val="en-US" w:eastAsia="vi-VN"/>
+        </w:rPr>
+        <w:t>public\skins\</w:t>
+      </w:r>
+      <w:r>
+        <w:rPr>
+          <w:rFonts w:asciiTheme="majorHAnsi" w:eastAsia="Times New Roman" w:hAnsiTheme="majorHAnsi" w:cstheme="majorHAnsi"/>
+          <w:sz w:val="24"/>
+          <w:szCs w:val="24"/>
+          <w:bdr w:val="none" w:sz="0" w:space="0" w:color="auto" w:frame="1"/>
+          <w:lang w:val="en-US" w:eastAsia="vi-VN"/>
+        </w:rPr>
+        <w:t>front</w:t>
+      </w:r>
+      <w:r>
+        <w:rPr>
+          <w:rFonts w:asciiTheme="majorHAnsi" w:eastAsia="Times New Roman" w:hAnsiTheme="majorHAnsi" w:cstheme="majorHAnsi"/>
+          <w:sz w:val="24"/>
+          <w:szCs w:val="24"/>
+          <w:bdr w:val="none" w:sz="0" w:space="0" w:color="auto" w:frame="1"/>
+          <w:lang w:val="en-US" w:eastAsia="vi-VN"/>
+        </w:rPr>
+        <w:t>t</w:t>
+      </w:r>
+      <w:r>
+        <w:rPr>
+          <w:rFonts w:asciiTheme="majorHAnsi" w:eastAsia="Times New Roman" w:hAnsiTheme="majorHAnsi" w:cstheme="majorHAnsi"/>
+          <w:sz w:val="24"/>
+          <w:szCs w:val="24"/>
+          <w:bdr w:val="none" w:sz="0" w:space="0" w:color="auto" w:frame="1"/>
+          <w:lang w:val="en-US" w:eastAsia="vi-VN"/>
+        </w:rPr>
+        <w:t>\default\layout.css.</w:t>
       </w:r>
     </w:p>
     <w:p>
@@ -919,35 +993,77 @@
           <w:ilvl w:val="0"/>
           <w:numId w:val="2"/>
         </w:numPr>
-        <w:rPr>
-          <w:rFonts w:asciiTheme="majorHAnsi" w:hAnsiTheme="majorHAnsi" w:cstheme="majorHAnsi"/>
-          <w:sz w:val="24"/>
-          <w:szCs w:val="24"/>
-        </w:rPr>
-      </w:pPr>
-      <w:r>
-        <w:rPr>
-          <w:rFonts w:asciiTheme="majorHAnsi" w:hAnsiTheme="majorHAnsi" w:cstheme="majorHAnsi"/>
-          <w:sz w:val="24"/>
-          <w:szCs w:val="24"/>
-        </w:rPr>
-        <w:t xml:space="preserve">Chú ý: Thêm vào Element nào thì </w:t>
-      </w:r>
-      <w:r>
-        <w:rPr>
-          <w:rFonts w:asciiTheme="majorHAnsi" w:hAnsiTheme="majorHAnsi" w:cstheme="majorHAnsi"/>
-          <w:sz w:val="24"/>
-          <w:szCs w:val="24"/>
-        </w:rPr>
-        <w:t>ghi chú vào Dectec</w:t>
-      </w:r>
-      <w:r>
-        <w:rPr>
-          <w:rFonts w:asciiTheme="majorHAnsi" w:hAnsiTheme="majorHAnsi" w:cstheme="majorHAnsi"/>
-          <w:sz w:val="24"/>
-          <w:szCs w:val="24"/>
-        </w:rPr>
-        <w:t>t log- sheet Design Form</w:t>
+        <w:spacing w:beforeAutospacing="1" w:after="0" w:afterAutospacing="1" w:line="255" w:lineRule="atLeast"/>
+        <w:rPr>
+          <w:rFonts w:asciiTheme="majorHAnsi" w:eastAsia="Times New Roman" w:hAnsiTheme="majorHAnsi" w:cstheme="majorHAnsi"/>
+          <w:sz w:val="24"/>
+          <w:szCs w:val="24"/>
+          <w:lang w:eastAsia="vi-VN"/>
+        </w:rPr>
+      </w:pPr>
+      <w:r>
+        <w:rPr>
+          <w:rFonts w:asciiTheme="majorHAnsi" w:eastAsia="Times New Roman" w:hAnsiTheme="majorHAnsi" w:cstheme="majorHAnsi"/>
+          <w:sz w:val="24"/>
+          <w:szCs w:val="24"/>
+          <w:bdr w:val="none" w:sz="0" w:space="0" w:color="auto" w:frame="1"/>
+          <w:lang w:val="en-US" w:eastAsia="vi-VN"/>
+        </w:rPr>
+        <w:t>Bố cục – layout : 3 cột</w:t>
+      </w:r>
+    </w:p>
+    <w:p>
+      <w:pPr>
+        <w:pStyle w:val="ListParagraph"/>
+        <w:numPr>
+          <w:ilvl w:val="0"/>
+          <w:numId w:val="2"/>
+        </w:numPr>
+        <w:spacing w:beforeAutospacing="1" w:after="0" w:afterAutospacing="1" w:line="255" w:lineRule="atLeast"/>
+        <w:rPr>
+          <w:rFonts w:asciiTheme="majorHAnsi" w:eastAsia="Times New Roman" w:hAnsiTheme="majorHAnsi" w:cstheme="majorHAnsi"/>
+          <w:sz w:val="24"/>
+          <w:szCs w:val="24"/>
+          <w:lang w:eastAsia="vi-VN"/>
+        </w:rPr>
+      </w:pPr>
+      <w:r>
+        <w:rPr>
+          <w:rFonts w:asciiTheme="majorHAnsi" w:eastAsia="Times New Roman" w:hAnsiTheme="majorHAnsi" w:cstheme="majorHAnsi"/>
+          <w:sz w:val="24"/>
+          <w:szCs w:val="24"/>
+          <w:lang w:val="en-US" w:eastAsia="vi-VN"/>
+        </w:rPr>
+        <w:t>Sử dụng HTML + CSS</w:t>
+      </w:r>
+    </w:p>
+    <w:p>
+      <w:pPr>
+        <w:pStyle w:val="ListParagraph"/>
+        <w:spacing w:beforeAutospacing="1" w:after="0" w:afterAutospacing="1" w:line="255" w:lineRule="atLeast"/>
+        <w:ind w:left="1440"/>
+        <w:rPr>
+          <w:rFonts w:asciiTheme="majorHAnsi" w:hAnsiTheme="majorHAnsi" w:cstheme="majorHAnsi"/>
+          <w:sz w:val="24"/>
+          <w:szCs w:val="24"/>
+        </w:rPr>
+      </w:pPr>
+      <w:r>
+        <w:rPr>
+          <w:rFonts w:asciiTheme="majorHAnsi" w:eastAsia="Times New Roman" w:hAnsiTheme="majorHAnsi" w:cstheme="majorHAnsi"/>
+          <w:sz w:val="24"/>
+          <w:szCs w:val="24"/>
+          <w:lang w:eastAsia="vi-VN"/>
+        </w:rPr>
+        <w:t>*</w:t>
+      </w:r>
+      <w:r>
+        <w:rPr>
+          <w:rFonts w:asciiTheme="majorHAnsi" w:hAnsiTheme="majorHAnsi" w:cstheme="majorHAnsi"/>
+          <w:sz w:val="24"/>
+          <w:szCs w:val="24"/>
+        </w:rPr>
+        <w:t xml:space="preserve">chú ý: Thiết kế một trang hoàn chỉnh, </w:t>
       </w:r>
       <w:r>
         <w:rPr>
@@ -963,117 +1079,7 @@
           <w:sz w:val="24"/>
           <w:szCs w:val="24"/>
         </w:rPr>
-        <w:t>:</w:t>
-      </w:r>
-    </w:p>
-    <w:p>
-      <w:pPr>
-        <w:pStyle w:val="ListParagraph"/>
-        <w:numPr>
-          <w:ilvl w:val="1"/>
-          <w:numId w:val="2"/>
-        </w:numPr>
-        <w:rPr>
-          <w:rFonts w:asciiTheme="majorHAnsi" w:hAnsiTheme="majorHAnsi" w:cstheme="majorHAnsi"/>
-          <w:sz w:val="24"/>
-          <w:szCs w:val="24"/>
-          <w:lang w:val="fr-FR"/>
-        </w:rPr>
-      </w:pPr>
-      <w:r>
-        <w:rPr>
-          <w:rFonts w:asciiTheme="majorHAnsi" w:hAnsiTheme="majorHAnsi" w:cstheme="majorHAnsi"/>
-          <w:sz w:val="24"/>
-          <w:szCs w:val="24"/>
-          <w:lang w:val="fr-FR"/>
-        </w:rPr>
-        <w:t>Mục Decription ghi là thiếu Validate hoặc Filter</w:t>
-      </w:r>
-    </w:p>
-    <w:p>
-      <w:pPr>
-        <w:pStyle w:val="ListParagraph"/>
-        <w:numPr>
-          <w:ilvl w:val="1"/>
-          <w:numId w:val="2"/>
-        </w:numPr>
-        <w:rPr>
-          <w:rFonts w:asciiTheme="majorHAnsi" w:hAnsiTheme="majorHAnsi" w:cstheme="majorHAnsi"/>
-          <w:sz w:val="24"/>
-          <w:szCs w:val="24"/>
-          <w:lang w:val="en-US"/>
-        </w:rPr>
-      </w:pPr>
-      <w:r>
-        <w:rPr>
-          <w:rFonts w:asciiTheme="majorHAnsi" w:hAnsiTheme="majorHAnsi" w:cstheme="majorHAnsi"/>
-          <w:sz w:val="24"/>
-          <w:szCs w:val="24"/>
-          <w:lang w:val="en-US"/>
-        </w:rPr>
-        <w:t>M</w:t>
-      </w:r>
-      <w:r>
-        <w:rPr>
-          <w:rFonts w:asciiTheme="majorHAnsi" w:hAnsiTheme="majorHAnsi" w:cstheme="majorHAnsi"/>
-          <w:sz w:val="24"/>
-          <w:szCs w:val="24"/>
-          <w:lang w:val="en-US"/>
-        </w:rPr>
-        <w:t>ụ</w:t>
-      </w:r>
-      <w:r>
-        <w:rPr>
-          <w:rFonts w:asciiTheme="majorHAnsi" w:hAnsiTheme="majorHAnsi" w:cstheme="majorHAnsi"/>
-          <w:sz w:val="24"/>
-          <w:szCs w:val="24"/>
-          <w:lang w:val="en-US"/>
-        </w:rPr>
-        <w:t xml:space="preserve">c </w:t>
-      </w:r>
-      <w:proofErr w:type="gramStart"/>
-      <w:r>
-        <w:rPr>
-          <w:rFonts w:asciiTheme="majorHAnsi" w:hAnsiTheme="majorHAnsi" w:cstheme="majorHAnsi"/>
-          <w:sz w:val="24"/>
-          <w:szCs w:val="24"/>
-          <w:lang w:val="en-US"/>
-        </w:rPr>
-        <w:t>Fixed :</w:t>
-      </w:r>
-      <w:proofErr w:type="gramEnd"/>
-      <w:r>
-        <w:rPr>
-          <w:rFonts w:asciiTheme="majorHAnsi" w:hAnsiTheme="majorHAnsi" w:cstheme="majorHAnsi"/>
-          <w:sz w:val="24"/>
-          <w:szCs w:val="24"/>
-          <w:lang w:val="en-US"/>
-        </w:rPr>
-        <w:t xml:space="preserve"> người thêm Filter và Validate.</w:t>
-      </w:r>
-    </w:p>
-    <w:p>
-      <w:pPr>
-        <w:pStyle w:val="ListParagraph"/>
-        <w:numPr>
-          <w:ilvl w:val="1"/>
-          <w:numId w:val="2"/>
-        </w:numPr>
-        <w:rPr>
-          <w:rFonts w:asciiTheme="majorHAnsi" w:hAnsiTheme="majorHAnsi" w:cstheme="majorHAnsi"/>
-          <w:sz w:val="24"/>
-          <w:szCs w:val="24"/>
-          <w:lang w:val="en-US"/>
-        </w:rPr>
-      </w:pPr>
-      <w:r>
-        <w:rPr>
-          <w:rFonts w:asciiTheme="majorHAnsi" w:hAnsiTheme="majorHAnsi" w:cstheme="majorHAnsi"/>
-          <w:sz w:val="24"/>
-          <w:szCs w:val="24"/>
-          <w:lang w:val="en-US"/>
-        </w:rPr>
-        <w:t>Mấy mục khác: chém gió.</w:t>
+        <w:t>những phần nào dữ liệu động thì Huy đưa dữ liệu mẫu vào (đặt trong dấu ‘{}’).</w:t>
       </w:r>
     </w:p>
     <w:p>
@@ -1084,7 +1090,6 @@
           <w:rFonts w:asciiTheme="majorHAnsi" w:hAnsiTheme="majorHAnsi" w:cstheme="majorHAnsi"/>
           <w:sz w:val="24"/>
           <w:szCs w:val="24"/>
-          <w:lang w:val="en-US"/>
         </w:rPr>
       </w:pPr>
     </w:p>
@@ -1097,6 +1102,7 @@
         </w:numPr>
         <w:rPr>
           <w:rFonts w:asciiTheme="majorHAnsi" w:hAnsiTheme="majorHAnsi" w:cstheme="majorHAnsi"/>
+          <w:color w:val="FF0000"/>
           <w:sz w:val="24"/>
           <w:szCs w:val="24"/>
           <w:lang w:val="en-US"/>
@@ -1110,6 +1116,92 @@
           <w:lang w:val="en-US"/>
         </w:rPr>
         <w:t>ThiVT:</w:t>
+      </w:r>
+      <w:r>
+        <w:rPr>
+          <w:rFonts w:asciiTheme="majorHAnsi" w:hAnsiTheme="majorHAnsi" w:cstheme="majorHAnsi"/>
+          <w:sz w:val="24"/>
+          <w:szCs w:val="24"/>
+          <w:lang w:val="en-US"/>
+        </w:rPr>
+        <w:t xml:space="preserve"> </w:t>
+      </w:r>
+      <w:r>
+        <w:rPr>
+          <w:rFonts w:asciiTheme="majorHAnsi" w:hAnsiTheme="majorHAnsi" w:cstheme="majorHAnsi"/>
+          <w:sz w:val="24"/>
+          <w:szCs w:val="24"/>
+          <w:lang w:val="en-US"/>
+        </w:rPr>
+        <w:t xml:space="preserve">Thêm Filter và Validate cho </w:t>
+      </w:r>
+      <w:r>
+        <w:rPr>
+          <w:rFonts w:asciiTheme="majorHAnsi" w:hAnsiTheme="majorHAnsi" w:cstheme="majorHAnsi"/>
+          <w:sz w:val="24"/>
+          <w:szCs w:val="24"/>
+          <w:lang w:val="en-US"/>
+        </w:rPr>
+        <w:t>Form Menu Itemt Edit,</w:t>
+      </w:r>
+      <w:r>
+        <w:rPr>
+          <w:rFonts w:asciiTheme="majorHAnsi" w:hAnsiTheme="majorHAnsi" w:cstheme="majorHAnsi"/>
+          <w:sz w:val="24"/>
+          <w:szCs w:val="24"/>
+          <w:lang w:val="en-US"/>
+        </w:rPr>
+        <w:t xml:space="preserve"> Menu new</w:t>
+      </w:r>
+      <w:r>
+        <w:rPr>
+          <w:rFonts w:asciiTheme="majorHAnsi" w:hAnsiTheme="majorHAnsi" w:cstheme="majorHAnsi"/>
+          <w:sz w:val="24"/>
+          <w:szCs w:val="24"/>
+          <w:lang w:val="en-US"/>
+        </w:rPr>
+        <w:t>, Ca</w:t>
+      </w:r>
+      <w:r>
+        <w:rPr>
+          <w:rFonts w:asciiTheme="majorHAnsi" w:hAnsiTheme="majorHAnsi" w:cstheme="majorHAnsi"/>
+          <w:sz w:val="24"/>
+          <w:szCs w:val="24"/>
+          <w:lang w:val="en-US"/>
+        </w:rPr>
+        <w:t>tegory Edit</w:t>
+      </w:r>
+      <w:r>
+        <w:rPr>
+          <w:rFonts w:asciiTheme="majorHAnsi" w:hAnsiTheme="majorHAnsi" w:cstheme="majorHAnsi"/>
+          <w:sz w:val="24"/>
+          <w:szCs w:val="24"/>
+          <w:lang w:val="en-US"/>
+        </w:rPr>
+        <w:t>,</w:t>
+      </w:r>
+      <w:r>
+        <w:rPr>
+          <w:lang w:val="en-US"/>
+        </w:rPr>
+        <w:t xml:space="preserve">  </w:t>
+      </w:r>
+      <w:r>
+        <w:rPr>
+          <w:rFonts w:asciiTheme="majorHAnsi" w:hAnsiTheme="majorHAnsi" w:cstheme="majorHAnsi"/>
+          <w:sz w:val="24"/>
+          <w:szCs w:val="24"/>
+        </w:rPr>
+        <w:t>Login</w:t>
+      </w:r>
+      <w:r>
+        <w:rPr>
+          <w:rFonts w:asciiTheme="majorHAnsi" w:hAnsiTheme="majorHAnsi" w:cstheme="majorHAnsi"/>
+          <w:sz w:val="24"/>
+          <w:szCs w:val="24"/>
+          <w:lang w:val="en-US"/>
+        </w:rPr>
+        <w:t>:</w:t>
       </w:r>
     </w:p>
     <w:p>
@@ -1134,43 +1226,43 @@
           <w:szCs w:val="24"/>
           <w:lang w:val="en-US"/>
         </w:rPr>
-        <w:t xml:space="preserve">Thêm Filter và Validate cho </w:t>
-      </w:r>
-      <w:r>
-        <w:rPr>
-          <w:rFonts w:asciiTheme="majorHAnsi" w:hAnsiTheme="majorHAnsi" w:cstheme="majorHAnsi"/>
-          <w:sz w:val="24"/>
-          <w:szCs w:val="24"/>
-          <w:lang w:val="en-US"/>
-        </w:rPr>
-        <w:t>Form Menu Itemt Edit,</w:t>
-      </w:r>
-      <w:r>
-        <w:rPr>
-          <w:rFonts w:asciiTheme="majorHAnsi" w:hAnsiTheme="majorHAnsi" w:cstheme="majorHAnsi"/>
-          <w:sz w:val="24"/>
-          <w:szCs w:val="24"/>
-          <w:lang w:val="en-US"/>
-        </w:rPr>
-        <w:t xml:space="preserve"> Menu new</w:t>
-      </w:r>
-      <w:r>
-        <w:rPr>
-          <w:rFonts w:asciiTheme="majorHAnsi" w:hAnsiTheme="majorHAnsi" w:cstheme="majorHAnsi"/>
-          <w:sz w:val="24"/>
-          <w:szCs w:val="24"/>
-          <w:lang w:val="en-US"/>
-        </w:rPr>
-        <w:t>, Ca</w:t>
-      </w:r>
-      <w:r>
-        <w:rPr>
-          <w:rFonts w:asciiTheme="majorHAnsi" w:hAnsiTheme="majorHAnsi" w:cstheme="majorHAnsi"/>
-          <w:sz w:val="24"/>
-          <w:szCs w:val="24"/>
-          <w:lang w:val="en-US"/>
-        </w:rPr>
-        <w:t xml:space="preserve">tegory Edit </w:t>
+        <w:t>Tìm và liệt kê tất cả các Filter và Validate cả các Form trên</w:t>
+      </w:r>
+      <w:r>
+        <w:rPr>
+          <w:rFonts w:asciiTheme="majorHAnsi" w:hAnsiTheme="majorHAnsi" w:cstheme="majorHAnsi"/>
+          <w:sz w:val="24"/>
+          <w:szCs w:val="24"/>
+          <w:lang w:val="en-US"/>
+        </w:rPr>
+        <w:sym w:font="Wingdings" w:char="F0E0"/>
+      </w:r>
+      <w:r>
+        <w:rPr>
+          <w:rFonts w:asciiTheme="majorHAnsi" w:hAnsiTheme="majorHAnsi" w:cstheme="majorHAnsi"/>
+          <w:sz w:val="24"/>
+          <w:szCs w:val="24"/>
+          <w:lang w:val="en-US"/>
+        </w:rPr>
+        <w:t>ghi vào Dectect log. như ví dụ</w:t>
+      </w:r>
+      <w:r>
+        <w:rPr>
+          <w:rFonts w:asciiTheme="majorHAnsi" w:hAnsiTheme="majorHAnsi" w:cstheme="majorHAnsi"/>
+          <w:sz w:val="24"/>
+          <w:szCs w:val="24"/>
+          <w:lang w:val="en-US"/>
+        </w:rPr>
+        <w:t xml:space="preserve"> trong Dectected Log </w:t>
+      </w:r>
+      <w:r>
+        <w:rPr>
+          <w:rFonts w:asciiTheme="majorHAnsi" w:hAnsiTheme="majorHAnsi" w:cstheme="majorHAnsi"/>
+          <w:sz w:val="24"/>
+          <w:szCs w:val="24"/>
+          <w:lang w:val="en-US"/>
+        </w:rPr>
+        <w:t xml:space="preserve"> </w:t>
       </w:r>
       <w:r>
         <w:rPr>
@@ -1180,17 +1272,7 @@
           <w:szCs w:val="24"/>
           <w:lang w:val="en-US"/>
         </w:rPr>
-        <w:t>(2</w:t>
-      </w:r>
-      <w:r>
-        <w:rPr>
-          <w:rFonts w:asciiTheme="majorHAnsi" w:hAnsiTheme="majorHAnsi" w:cstheme="majorHAnsi"/>
-          <w:color w:val="FF0000"/>
-          <w:sz w:val="24"/>
-          <w:szCs w:val="24"/>
-          <w:lang w:val="en-US"/>
-        </w:rPr>
-        <w:t xml:space="preserve"> ngày)</w:t>
+        <w:t>(1 ngày)</w:t>
       </w:r>
     </w:p>
     <w:p>
@@ -1202,117 +1284,86 @@
         </w:numPr>
         <w:rPr>
           <w:rFonts w:asciiTheme="majorHAnsi" w:hAnsiTheme="majorHAnsi" w:cstheme="majorHAnsi"/>
-          <w:sz w:val="24"/>
-          <w:szCs w:val="24"/>
-          <w:lang w:val="en-US"/>
-        </w:rPr>
-      </w:pPr>
-      <w:r>
-        <w:rPr>
-          <w:rFonts w:asciiTheme="majorHAnsi" w:hAnsiTheme="majorHAnsi" w:cstheme="majorHAnsi"/>
-          <w:sz w:val="24"/>
-          <w:szCs w:val="24"/>
-          <w:lang w:val="en-US"/>
-        </w:rPr>
-        <w:t>Chú ý: Thêm vào Element nào thì ghi chú vào Dectect log- sheet Design Form :</w:t>
-      </w:r>
-    </w:p>
-    <w:p>
-      <w:pPr>
-        <w:pStyle w:val="ListParagraph"/>
-        <w:numPr>
-          <w:ilvl w:val="1"/>
+          <w:color w:val="FF0000"/>
+          <w:sz w:val="24"/>
+          <w:szCs w:val="24"/>
+          <w:lang w:val="en-US"/>
+        </w:rPr>
+      </w:pPr>
+      <w:r>
+        <w:rPr>
+          <w:rFonts w:asciiTheme="majorHAnsi" w:hAnsiTheme="majorHAnsi" w:cstheme="majorHAnsi"/>
+          <w:sz w:val="24"/>
+          <w:szCs w:val="24"/>
+          <w:lang w:val="en-US"/>
+        </w:rPr>
+        <w:t xml:space="preserve">Tìm Hiêu Zend Filter và Zend Validate: làm bài lab đơn giản (deliverable) </w:t>
+      </w:r>
+      <w:r>
+        <w:rPr>
+          <w:rFonts w:asciiTheme="majorHAnsi" w:hAnsiTheme="majorHAnsi" w:cstheme="majorHAnsi"/>
+          <w:color w:val="FF0000"/>
+          <w:sz w:val="24"/>
+          <w:szCs w:val="24"/>
+          <w:lang w:val="en-US"/>
+        </w:rPr>
+        <w:t>(1 ngày)</w:t>
+      </w:r>
+    </w:p>
+    <w:p>
+      <w:pPr>
+        <w:pStyle w:val="ListParagraph"/>
+        <w:numPr>
+          <w:ilvl w:val="0"/>
           <w:numId w:val="2"/>
         </w:numPr>
         <w:rPr>
           <w:rFonts w:asciiTheme="majorHAnsi" w:hAnsiTheme="majorHAnsi" w:cstheme="majorHAnsi"/>
           <w:sz w:val="24"/>
           <w:szCs w:val="24"/>
-          <w:lang w:val="fr-FR"/>
-        </w:rPr>
-      </w:pPr>
-      <w:r>
-        <w:rPr>
-          <w:rFonts w:asciiTheme="majorHAnsi" w:hAnsiTheme="majorHAnsi" w:cstheme="majorHAnsi"/>
-          <w:sz w:val="24"/>
-          <w:szCs w:val="24"/>
-          <w:lang w:val="fr-FR"/>
-        </w:rPr>
-        <w:t>Mục Decription ghi là thiếu Validate hoặc Filter</w:t>
-      </w:r>
-    </w:p>
-    <w:p>
-      <w:pPr>
-        <w:pStyle w:val="ListParagraph"/>
-        <w:numPr>
-          <w:ilvl w:val="1"/>
-          <w:numId w:val="2"/>
-        </w:numPr>
-        <w:rPr>
-          <w:rFonts w:asciiTheme="majorHAnsi" w:hAnsiTheme="majorHAnsi" w:cstheme="majorHAnsi"/>
-          <w:sz w:val="24"/>
-          <w:szCs w:val="24"/>
-          <w:lang w:val="en-US"/>
-        </w:rPr>
-      </w:pPr>
-      <w:r>
-        <w:rPr>
-          <w:rFonts w:asciiTheme="majorHAnsi" w:hAnsiTheme="majorHAnsi" w:cstheme="majorHAnsi"/>
-          <w:sz w:val="24"/>
-          <w:szCs w:val="24"/>
-          <w:lang w:val="en-US"/>
-        </w:rPr>
-        <w:t xml:space="preserve">Mục </w:t>
-      </w:r>
-      <w:proofErr w:type="gramStart"/>
-      <w:r>
-        <w:rPr>
-          <w:rFonts w:asciiTheme="majorHAnsi" w:hAnsiTheme="majorHAnsi" w:cstheme="majorHAnsi"/>
-          <w:sz w:val="24"/>
-          <w:szCs w:val="24"/>
-          <w:lang w:val="en-US"/>
-        </w:rPr>
-        <w:t>Fixed :</w:t>
-      </w:r>
-      <w:proofErr w:type="gramEnd"/>
-      <w:r>
-        <w:rPr>
-          <w:rFonts w:asciiTheme="majorHAnsi" w:hAnsiTheme="majorHAnsi" w:cstheme="majorHAnsi"/>
-          <w:sz w:val="24"/>
-          <w:szCs w:val="24"/>
-          <w:lang w:val="en-US"/>
-        </w:rPr>
-        <w:t xml:space="preserve"> người thêm Filter và Validate.</w:t>
-      </w:r>
-    </w:p>
-    <w:p>
-      <w:pPr>
-        <w:pStyle w:val="ListParagraph"/>
-        <w:numPr>
-          <w:ilvl w:val="1"/>
-          <w:numId w:val="2"/>
-        </w:numPr>
-        <w:rPr>
-          <w:rFonts w:asciiTheme="majorHAnsi" w:hAnsiTheme="majorHAnsi" w:cstheme="majorHAnsi"/>
-          <w:sz w:val="24"/>
-          <w:szCs w:val="24"/>
-          <w:lang w:val="en-US"/>
-        </w:rPr>
-      </w:pPr>
-      <w:r>
-        <w:rPr>
-          <w:rFonts w:asciiTheme="majorHAnsi" w:hAnsiTheme="majorHAnsi" w:cstheme="majorHAnsi"/>
-          <w:sz w:val="24"/>
-          <w:szCs w:val="24"/>
-          <w:lang w:val="en-US"/>
-        </w:rPr>
-        <w:t>Mấy mục khác: chém gió.</w:t>
-      </w:r>
-    </w:p>
-    <w:p>
-      <w:pPr>
-        <w:pStyle w:val="ListParagraph"/>
-        <w:ind w:left="1080"/>
+          <w:lang w:val="en-US"/>
+        </w:rPr>
+      </w:pPr>
+      <w:r>
+        <w:rPr>
+          <w:rFonts w:asciiTheme="majorHAnsi" w:hAnsiTheme="majorHAnsi" w:cstheme="majorHAnsi"/>
+          <w:sz w:val="24"/>
+          <w:szCs w:val="24"/>
+        </w:rPr>
+        <w:t>Thêm Filter</w:t>
+      </w:r>
+      <w:r>
+        <w:rPr>
+          <w:rFonts w:asciiTheme="majorHAnsi" w:hAnsiTheme="majorHAnsi" w:cstheme="majorHAnsi"/>
+          <w:sz w:val="24"/>
+          <w:szCs w:val="24"/>
+        </w:rPr>
+        <w:t xml:space="preserve"> và Validate </w:t>
+      </w:r>
+      <w:r>
+        <w:rPr>
+          <w:rFonts w:asciiTheme="majorHAnsi" w:hAnsiTheme="majorHAnsi" w:cstheme="majorHAnsi"/>
+          <w:sz w:val="24"/>
+          <w:szCs w:val="24"/>
+          <w:lang w:val="en-US"/>
+        </w:rPr>
+        <w:t xml:space="preserve">vào các form trên. </w:t>
+      </w:r>
+      <w:r>
+        <w:rPr>
+          <w:rFonts w:asciiTheme="majorHAnsi" w:hAnsiTheme="majorHAnsi" w:cstheme="majorHAnsi"/>
+          <w:color w:val="FF0000"/>
+          <w:sz w:val="24"/>
+          <w:szCs w:val="24"/>
+          <w:lang w:val="en-US"/>
+        </w:rPr>
+        <w:t>(2 ngày)</w:t>
+      </w:r>
+    </w:p>
+    <w:p>
+      <w:pPr>
+        <w:pStyle w:val="ListParagraph"/>
+        <w:ind w:left="786"/>
         <w:rPr>
           <w:rFonts w:asciiTheme="majorHAnsi" w:hAnsiTheme="majorHAnsi" w:cstheme="majorHAnsi"/>
           <w:sz w:val="24"/>
@@ -1415,25 +1466,26 @@
           <w:szCs w:val="24"/>
           <w:lang w:val="en-US"/>
         </w:rPr>
-        <w:t>Thêm Filter và Validate cho Form Section New và Section Edit</w:t>
-      </w:r>
-      <w:r>
-        <w:rPr>
-          <w:rFonts w:asciiTheme="majorHAnsi" w:hAnsiTheme="majorHAnsi" w:cstheme="majorHAnsi"/>
-          <w:sz w:val="24"/>
-          <w:szCs w:val="24"/>
-          <w:lang w:val="en-US"/>
-        </w:rPr>
-        <w:t>, Category  New</w:t>
-      </w:r>
-      <w:r>
-        <w:rPr>
-          <w:rFonts w:asciiTheme="majorHAnsi" w:hAnsiTheme="majorHAnsi" w:cstheme="majorHAnsi"/>
-          <w:sz w:val="24"/>
-          <w:szCs w:val="24"/>
-          <w:lang w:val="en-US"/>
-        </w:rPr>
-        <w:t xml:space="preserve"> </w:t>
+        <w:lastRenderedPageBreak/>
+        <w:t>Tìm và liệt kê tất cả các Filter và Validate cả các Form trên</w:t>
+      </w:r>
+      <w:r>
+        <w:rPr>
+          <w:rFonts w:asciiTheme="majorHAnsi" w:hAnsiTheme="majorHAnsi" w:cstheme="majorHAnsi"/>
+          <w:sz w:val="24"/>
+          <w:szCs w:val="24"/>
+          <w:lang w:val="en-US"/>
+        </w:rPr>
+        <w:sym w:font="Wingdings" w:char="F0E0"/>
+      </w:r>
+      <w:r>
+        <w:rPr>
+          <w:rFonts w:asciiTheme="majorHAnsi" w:hAnsiTheme="majorHAnsi" w:cstheme="majorHAnsi"/>
+          <w:sz w:val="24"/>
+          <w:szCs w:val="24"/>
+          <w:lang w:val="en-US"/>
+        </w:rPr>
+        <w:t xml:space="preserve">ghi vào Dectect log. như ví dụ trong Dectected Log  </w:t>
       </w:r>
       <w:r>
         <w:rPr>
@@ -1443,17 +1495,7 @@
           <w:szCs w:val="24"/>
           <w:lang w:val="en-US"/>
         </w:rPr>
-        <w:t>(2</w:t>
-      </w:r>
-      <w:r>
-        <w:rPr>
-          <w:rFonts w:asciiTheme="majorHAnsi" w:hAnsiTheme="majorHAnsi" w:cstheme="majorHAnsi"/>
-          <w:color w:val="FF0000"/>
-          <w:sz w:val="24"/>
-          <w:szCs w:val="24"/>
-          <w:lang w:val="en-US"/>
-        </w:rPr>
-        <w:t xml:space="preserve"> ngày)</w:t>
+        <w:t>(1 ngày)</w:t>
       </w:r>
     </w:p>
     <w:p>
@@ -1477,120 +1519,105 @@
           <w:szCs w:val="24"/>
           <w:lang w:val="en-US"/>
         </w:rPr>
-        <w:t>Chú ý: Thêm vào Element nào thì ghi chú vào Dectect log- sheet Design Form :</w:t>
-      </w:r>
-    </w:p>
-    <w:p>
-      <w:pPr>
-        <w:pStyle w:val="ListParagraph"/>
-        <w:numPr>
-          <w:ilvl w:val="1"/>
+        <w:t xml:space="preserve">Tìm Hiêu Zend Filter và Zend Validate: làm bài lab đơn giản (deliverable) </w:t>
+      </w:r>
+      <w:r>
+        <w:rPr>
+          <w:rFonts w:asciiTheme="majorHAnsi" w:hAnsiTheme="majorHAnsi" w:cstheme="majorHAnsi"/>
+          <w:color w:val="FF0000"/>
+          <w:sz w:val="24"/>
+          <w:szCs w:val="24"/>
+          <w:lang w:val="en-US"/>
+        </w:rPr>
+        <w:t>(1 ngày)</w:t>
+      </w:r>
+    </w:p>
+    <w:p>
+      <w:pPr>
+        <w:pStyle w:val="ListParagraph"/>
+        <w:numPr>
+          <w:ilvl w:val="0"/>
           <w:numId w:val="2"/>
         </w:numPr>
         <w:rPr>
           <w:rFonts w:asciiTheme="majorHAnsi" w:hAnsiTheme="majorHAnsi" w:cstheme="majorHAnsi"/>
-          <w:sz w:val="24"/>
-          <w:szCs w:val="24"/>
-          <w:lang w:val="fr-FR"/>
-        </w:rPr>
-      </w:pPr>
-      <w:r>
-        <w:rPr>
-          <w:rFonts w:asciiTheme="majorHAnsi" w:hAnsiTheme="majorHAnsi" w:cstheme="majorHAnsi"/>
-          <w:sz w:val="24"/>
-          <w:szCs w:val="24"/>
-          <w:lang w:val="fr-FR"/>
-        </w:rPr>
-        <w:t>Mục Decription ghi là thiếu Validate hoặc Filter</w:t>
-      </w:r>
-    </w:p>
-    <w:p>
-      <w:pPr>
-        <w:pStyle w:val="ListParagraph"/>
-        <w:numPr>
-          <w:ilvl w:val="1"/>
-          <w:numId w:val="2"/>
-        </w:numPr>
-        <w:rPr>
-          <w:rFonts w:asciiTheme="majorHAnsi" w:hAnsiTheme="majorHAnsi" w:cstheme="majorHAnsi"/>
-          <w:sz w:val="24"/>
-          <w:szCs w:val="24"/>
-          <w:lang w:val="en-US"/>
-        </w:rPr>
-      </w:pPr>
-      <w:r>
-        <w:rPr>
-          <w:rFonts w:asciiTheme="majorHAnsi" w:hAnsiTheme="majorHAnsi" w:cstheme="majorHAnsi"/>
-          <w:sz w:val="24"/>
-          <w:szCs w:val="24"/>
-          <w:lang w:val="en-US"/>
-        </w:rPr>
-        <w:t xml:space="preserve">Mục </w:t>
-      </w:r>
-      <w:proofErr w:type="gramStart"/>
-      <w:r>
-        <w:rPr>
-          <w:rFonts w:asciiTheme="majorHAnsi" w:hAnsiTheme="majorHAnsi" w:cstheme="majorHAnsi"/>
-          <w:sz w:val="24"/>
-          <w:szCs w:val="24"/>
-          <w:lang w:val="en-US"/>
-        </w:rPr>
-        <w:t>Fixed :</w:t>
-      </w:r>
-      <w:proofErr w:type="gramEnd"/>
-      <w:r>
-        <w:rPr>
-          <w:rFonts w:asciiTheme="majorHAnsi" w:hAnsiTheme="majorHAnsi" w:cstheme="majorHAnsi"/>
-          <w:sz w:val="24"/>
-          <w:szCs w:val="24"/>
-          <w:lang w:val="en-US"/>
-        </w:rPr>
-        <w:t xml:space="preserve"> người thêm Filter và Validate.</w:t>
-      </w:r>
-    </w:p>
-    <w:p>
-      <w:pPr>
-        <w:pStyle w:val="ListParagraph"/>
-        <w:numPr>
-          <w:ilvl w:val="1"/>
-          <w:numId w:val="2"/>
-        </w:numPr>
-        <w:rPr>
-          <w:rFonts w:asciiTheme="majorHAnsi" w:hAnsiTheme="majorHAnsi" w:cstheme="majorHAnsi"/>
-          <w:sz w:val="24"/>
-          <w:szCs w:val="24"/>
-          <w:lang w:val="en-US"/>
-        </w:rPr>
-      </w:pPr>
-      <w:r>
-        <w:rPr>
-          <w:rFonts w:asciiTheme="majorHAnsi" w:hAnsiTheme="majorHAnsi" w:cstheme="majorHAnsi"/>
-          <w:sz w:val="24"/>
-          <w:szCs w:val="24"/>
-          <w:lang w:val="en-US"/>
-        </w:rPr>
-        <w:t>Mấy mục khác: chém gió.</w:t>
-      </w:r>
-    </w:p>
-    <w:p>
-      <w:pPr>
-        <w:pStyle w:val="ListParagraph"/>
-        <w:ind w:left="1080"/>
-        <w:rPr>
-          <w:rFonts w:asciiTheme="majorHAnsi" w:hAnsiTheme="majorHAnsi" w:cstheme="majorHAnsi"/>
-          <w:sz w:val="24"/>
-          <w:szCs w:val="24"/>
-          <w:lang w:val="en-US"/>
-        </w:rPr>
-      </w:pPr>
-      <w:r>
-        <w:rPr>
-          <w:rFonts w:asciiTheme="majorHAnsi" w:hAnsiTheme="majorHAnsi" w:cstheme="majorHAnsi"/>
-          <w:sz w:val="24"/>
-          <w:szCs w:val="24"/>
-          <w:lang w:val="en-US"/>
-        </w:rPr>
-        <w:t>.</w:t>
+          <w:color w:val="FF0000"/>
+          <w:sz w:val="24"/>
+          <w:szCs w:val="24"/>
+          <w:lang w:val="en-US"/>
+        </w:rPr>
+      </w:pPr>
+      <w:r>
+        <w:rPr>
+          <w:rFonts w:asciiTheme="majorHAnsi" w:hAnsiTheme="majorHAnsi" w:cstheme="majorHAnsi"/>
+          <w:sz w:val="24"/>
+          <w:szCs w:val="24"/>
+          <w:lang w:val="en-US"/>
+        </w:rPr>
+        <w:t>Thêm Filter và Validate cho Form Section New và Section Edit</w:t>
+      </w:r>
+      <w:r>
+        <w:rPr>
+          <w:rFonts w:asciiTheme="majorHAnsi" w:hAnsiTheme="majorHAnsi" w:cstheme="majorHAnsi"/>
+          <w:sz w:val="24"/>
+          <w:szCs w:val="24"/>
+          <w:lang w:val="en-US"/>
+        </w:rPr>
+        <w:t>, Category  New</w:t>
+      </w:r>
+      <w:r>
+        <w:rPr>
+          <w:rFonts w:asciiTheme="majorHAnsi" w:hAnsiTheme="majorHAnsi" w:cstheme="majorHAnsi"/>
+          <w:sz w:val="24"/>
+          <w:szCs w:val="24"/>
+          <w:lang w:val="en-US"/>
+        </w:rPr>
+        <w:t>,</w:t>
+      </w:r>
+      <w:r>
+        <w:rPr>
+          <w:rFonts w:asciiTheme="majorHAnsi" w:hAnsiTheme="majorHAnsi" w:cstheme="majorHAnsi"/>
+          <w:sz w:val="24"/>
+          <w:szCs w:val="24"/>
+        </w:rPr>
+        <w:t xml:space="preserve"> </w:t>
+      </w:r>
+      <w:r>
+        <w:rPr>
+          <w:rFonts w:asciiTheme="majorHAnsi" w:hAnsiTheme="majorHAnsi" w:cstheme="majorHAnsi"/>
+          <w:sz w:val="24"/>
+          <w:szCs w:val="24"/>
+        </w:rPr>
+        <w:t>Form UserNew, UserEdit</w:t>
+      </w:r>
+      <w:r>
+        <w:rPr>
+          <w:rFonts w:asciiTheme="majorHAnsi" w:hAnsiTheme="majorHAnsi" w:cstheme="majorHAnsi"/>
+          <w:sz w:val="24"/>
+          <w:szCs w:val="24"/>
+          <w:lang w:val="en-US"/>
+        </w:rPr>
+        <w:t xml:space="preserve"> </w:t>
+      </w:r>
+      <w:r>
+        <w:rPr>
+          <w:rFonts w:asciiTheme="majorHAnsi" w:hAnsiTheme="majorHAnsi" w:cstheme="majorHAnsi"/>
+          <w:color w:val="FF0000"/>
+          <w:sz w:val="24"/>
+          <w:szCs w:val="24"/>
+          <w:lang w:val="en-US"/>
+        </w:rPr>
+        <w:t xml:space="preserve">(2 </w:t>
+      </w:r>
+      <w:r>
+        <w:rPr>
+          <w:rFonts w:asciiTheme="majorHAnsi" w:hAnsiTheme="majorHAnsi" w:cstheme="majorHAnsi"/>
+          <w:color w:val="FF0000"/>
+          <w:sz w:val="24"/>
+          <w:szCs w:val="24"/>
+          <w:lang w:val="en-US"/>
+        </w:rPr>
+        <w:t>ngày)</w:t>
       </w:r>
     </w:p>
     <w:p>
@@ -1602,42 +1629,113 @@
         </w:numPr>
         <w:rPr>
           <w:rFonts w:asciiTheme="majorHAnsi" w:hAnsiTheme="majorHAnsi" w:cstheme="majorHAnsi"/>
-          <w:color w:val="FF0000"/>
-          <w:sz w:val="24"/>
-          <w:szCs w:val="24"/>
-          <w:lang w:val="en-US"/>
-        </w:rPr>
-      </w:pPr>
-      <w:r>
-        <w:rPr>
-          <w:rFonts w:asciiTheme="majorHAnsi" w:hAnsiTheme="majorHAnsi" w:cstheme="majorHAnsi"/>
-          <w:sz w:val="24"/>
-          <w:szCs w:val="24"/>
-          <w:lang w:val="en-US"/>
-        </w:rPr>
-        <w:t xml:space="preserve">KhoaVT, DungDV, DucNH: tiếp tục hoàn thành xong form của mình và Up lên Source – </w:t>
-      </w:r>
-      <w:r>
-        <w:rPr>
-          <w:rFonts w:asciiTheme="majorHAnsi" w:hAnsiTheme="majorHAnsi" w:cstheme="majorHAnsi"/>
-          <w:color w:val="FF0000"/>
-          <w:sz w:val="24"/>
-          <w:szCs w:val="24"/>
-          <w:lang w:val="en-US"/>
-        </w:rPr>
-        <w:t>1 ngày (gấp)</w:t>
-      </w:r>
-    </w:p>
-    <w:p>
-      <w:pPr>
-        <w:pStyle w:val="ListParagraph"/>
-        <w:rPr>
-          <w:rFonts w:asciiTheme="majorHAnsi" w:hAnsiTheme="majorHAnsi" w:cstheme="majorHAnsi"/>
-          <w:sz w:val="24"/>
-          <w:szCs w:val="24"/>
-          <w:lang w:val="en-US"/>
-        </w:rPr>
-      </w:pPr>
+          <w:sz w:val="24"/>
+          <w:szCs w:val="24"/>
+          <w:lang w:val="en-US"/>
+        </w:rPr>
+      </w:pPr>
+      <w:r>
+        <w:rPr>
+          <w:rFonts w:asciiTheme="majorHAnsi" w:hAnsiTheme="majorHAnsi" w:cstheme="majorHAnsi"/>
+          <w:sz w:val="24"/>
+          <w:szCs w:val="24"/>
+          <w:lang w:val="en-US"/>
+        </w:rPr>
+        <w:t>Chú ý: Thêm vào Element nào thì ghi chú vào Dectect log- sheet Design Form :</w:t>
+      </w:r>
+    </w:p>
+    <w:p>
+      <w:pPr>
+        <w:pStyle w:val="ListParagraph"/>
+        <w:numPr>
+          <w:ilvl w:val="1"/>
+          <w:numId w:val="1"/>
+        </w:numPr>
+        <w:rPr>
+          <w:rFonts w:asciiTheme="majorHAnsi" w:hAnsiTheme="majorHAnsi" w:cstheme="majorHAnsi"/>
+          <w:sz w:val="24"/>
+          <w:szCs w:val="24"/>
+          <w:lang w:val="fr-FR"/>
+        </w:rPr>
+      </w:pPr>
+      <w:r>
+        <w:rPr>
+          <w:rFonts w:asciiTheme="majorHAnsi" w:hAnsiTheme="majorHAnsi" w:cstheme="majorHAnsi"/>
+          <w:sz w:val="24"/>
+          <w:szCs w:val="24"/>
+          <w:lang w:val="fr-FR"/>
+        </w:rPr>
+        <w:t>Mục Decription ghi là thiếu Validate hoặc Filter</w:t>
+      </w:r>
+    </w:p>
+    <w:p>
+      <w:pPr>
+        <w:pStyle w:val="ListParagraph"/>
+        <w:numPr>
+          <w:ilvl w:val="1"/>
+          <w:numId w:val="1"/>
+        </w:numPr>
+        <w:rPr>
+          <w:rFonts w:asciiTheme="majorHAnsi" w:hAnsiTheme="majorHAnsi" w:cstheme="majorHAnsi"/>
+          <w:sz w:val="24"/>
+          <w:szCs w:val="24"/>
+          <w:lang w:val="en-US"/>
+        </w:rPr>
+      </w:pPr>
+      <w:r>
+        <w:rPr>
+          <w:rFonts w:asciiTheme="majorHAnsi" w:hAnsiTheme="majorHAnsi" w:cstheme="majorHAnsi"/>
+          <w:sz w:val="24"/>
+          <w:szCs w:val="24"/>
+          <w:lang w:val="en-US"/>
+        </w:rPr>
+        <w:t>Mục Fixed : người thêm Filter và Validate.</w:t>
+      </w:r>
+    </w:p>
+    <w:p>
+      <w:pPr>
+        <w:pStyle w:val="ListParagraph"/>
+        <w:numPr>
+          <w:ilvl w:val="1"/>
+          <w:numId w:val="1"/>
+        </w:numPr>
+        <w:rPr>
+          <w:rFonts w:asciiTheme="majorHAnsi" w:hAnsiTheme="majorHAnsi" w:cstheme="majorHAnsi"/>
+          <w:sz w:val="24"/>
+          <w:szCs w:val="24"/>
+          <w:lang w:val="en-US"/>
+        </w:rPr>
+      </w:pPr>
+      <w:r>
+        <w:rPr>
+          <w:rFonts w:asciiTheme="majorHAnsi" w:hAnsiTheme="majorHAnsi" w:cstheme="majorHAnsi"/>
+          <w:sz w:val="24"/>
+          <w:szCs w:val="24"/>
+          <w:lang w:val="en-US"/>
+        </w:rPr>
+        <w:t>Mấy mục khác: chém gió.</w:t>
+      </w:r>
+    </w:p>
+    <w:p>
+      <w:pPr>
+        <w:pStyle w:val="ListParagraph"/>
+        <w:ind w:left="1080"/>
+        <w:rPr>
+          <w:rFonts w:asciiTheme="majorHAnsi" w:hAnsiTheme="majorHAnsi" w:cstheme="majorHAnsi"/>
+          <w:sz w:val="24"/>
+          <w:szCs w:val="24"/>
+          <w:lang w:val="en-US"/>
+        </w:rPr>
+      </w:pPr>
+      <w:r>
+        <w:rPr>
+          <w:rFonts w:asciiTheme="majorHAnsi" w:hAnsiTheme="majorHAnsi" w:cstheme="majorHAnsi"/>
+          <w:sz w:val="24"/>
+          <w:szCs w:val="24"/>
+          <w:lang w:val="en-US"/>
+        </w:rPr>
+        <w:t>.</w:t>
+      </w:r>
     </w:p>
     <w:p>
       <w:pPr>
@@ -1648,6 +1746,52 @@
         </w:numPr>
         <w:rPr>
           <w:rFonts w:asciiTheme="majorHAnsi" w:hAnsiTheme="majorHAnsi" w:cstheme="majorHAnsi"/>
+          <w:color w:val="FF0000"/>
+          <w:sz w:val="24"/>
+          <w:szCs w:val="24"/>
+          <w:lang w:val="en-US"/>
+        </w:rPr>
+      </w:pPr>
+      <w:r>
+        <w:rPr>
+          <w:rFonts w:asciiTheme="majorHAnsi" w:hAnsiTheme="majorHAnsi" w:cstheme="majorHAnsi"/>
+          <w:sz w:val="24"/>
+          <w:szCs w:val="24"/>
+          <w:lang w:val="en-US"/>
+        </w:rPr>
+        <w:t xml:space="preserve">KhoaVT, DungDV, DucNH: tiếp tục hoàn thành xong form của mình và Up lên Source – </w:t>
+      </w:r>
+      <w:r>
+        <w:rPr>
+          <w:rFonts w:asciiTheme="majorHAnsi" w:hAnsiTheme="majorHAnsi" w:cstheme="majorHAnsi"/>
+          <w:color w:val="FF0000"/>
+          <w:sz w:val="24"/>
+          <w:szCs w:val="24"/>
+          <w:lang w:val="en-US"/>
+        </w:rPr>
+        <w:t>1 ngày (gấp)</w:t>
+      </w:r>
+    </w:p>
+    <w:p>
+      <w:pPr>
+        <w:pStyle w:val="ListParagraph"/>
+        <w:rPr>
+          <w:rFonts w:asciiTheme="majorHAnsi" w:hAnsiTheme="majorHAnsi" w:cstheme="majorHAnsi"/>
+          <w:sz w:val="24"/>
+          <w:szCs w:val="24"/>
+          <w:lang w:val="en-US"/>
+        </w:rPr>
+      </w:pPr>
+    </w:p>
+    <w:p>
+      <w:pPr>
+        <w:pStyle w:val="ListParagraph"/>
+        <w:numPr>
+          <w:ilvl w:val="0"/>
+          <w:numId w:val="1"/>
+        </w:numPr>
+        <w:rPr>
+          <w:rFonts w:asciiTheme="majorHAnsi" w:hAnsiTheme="majorHAnsi" w:cstheme="majorHAnsi"/>
           <w:sz w:val="24"/>
           <w:szCs w:val="24"/>
           <w:lang w:val="en-US"/>
@@ -1918,8 +2062,6 @@
         </w:rPr>
         <w:t>)</w:t>
       </w:r>
-      <w:bookmarkStart w:id="0" w:name="_GoBack"/>
-      <w:bookmarkEnd w:id="0"/>
     </w:p>
     <w:p>
       <w:pPr>
@@ -1993,15 +2135,7 @@
           <w:sz w:val="24"/>
           <w:szCs w:val="24"/>
         </w:rPr>
-        <w:t>DungDV</w:t>
-      </w:r>
-      <w:r>
-        <w:rPr>
-          <w:rFonts w:asciiTheme="majorHAnsi" w:hAnsiTheme="majorHAnsi" w:cstheme="majorHAnsi"/>
-          <w:sz w:val="24"/>
-          <w:szCs w:val="24"/>
-        </w:rPr>
-        <w:t xml:space="preserve">: </w:t>
+        <w:t xml:space="preserve">DungDV: </w:t>
       </w:r>
       <w:r>
         <w:rPr>
@@ -2839,6 +2973,7 @@
           <w:szCs w:val="24"/>
           <w:lang w:eastAsia="vi-VN"/>
         </w:rPr>
+        <w:lastRenderedPageBreak/>
         <w:t>*</w:t>
       </w:r>
       <w:r>
@@ -4017,7 +4152,6 @@
   <w:style w:type="character" w:default="1" w:styleId="DefaultParagraphFont">
     <w:name w:val="Default Paragraph Font"/>
     <w:uiPriority w:val="1"/>
-    <w:semiHidden/>
     <w:unhideWhenUsed/>
   </w:style>
   <w:style w:type="table" w:default="1" w:styleId="TableNormal">
@@ -4223,7 +4357,6 @@
   <w:style w:type="character" w:default="1" w:styleId="DefaultParagraphFont">
     <w:name w:val="Default Paragraph Font"/>
     <w:uiPriority w:val="1"/>
-    <w:semiHidden/>
     <w:unhideWhenUsed/>
   </w:style>
   <w:style w:type="table" w:default="1" w:styleId="TableNormal">

</xml_diff>

<commit_message>
Modify task TuTM, ThiVT
</commit_message>
<xml_diff>
--- a/Document/Tasks/Task7-1.docx
+++ b/Document/Tasks/Task7-1.docx
@@ -78,16 +78,36 @@
           <w:szCs w:val="24"/>
           <w:lang w:val="en-US"/>
         </w:rPr>
-        <w:t xml:space="preserve"> Setting </w:t>
-      </w:r>
-      <w:r>
-        <w:rPr>
-          <w:rFonts w:asciiTheme="majorHAnsi" w:hAnsiTheme="majorHAnsi" w:cstheme="majorHAnsi"/>
-          <w:sz w:val="24"/>
-          <w:szCs w:val="24"/>
-          <w:lang w:val="en-US"/>
-        </w:rPr>
-        <w:t xml:space="preserve">. </w:t>
+        <w:t xml:space="preserve"> </w:t>
+      </w:r>
+      <w:proofErr w:type="gramStart"/>
+      <w:r>
+        <w:rPr>
+          <w:rFonts w:asciiTheme="majorHAnsi" w:hAnsiTheme="majorHAnsi" w:cstheme="majorHAnsi"/>
+          <w:sz w:val="24"/>
+          <w:szCs w:val="24"/>
+          <w:lang w:val="en-US"/>
+        </w:rPr>
+        <w:t xml:space="preserve">Setting </w:t>
+      </w:r>
+      <w:r>
+        <w:rPr>
+          <w:rFonts w:asciiTheme="majorHAnsi" w:hAnsiTheme="majorHAnsi" w:cstheme="majorHAnsi"/>
+          <w:sz w:val="24"/>
+          <w:szCs w:val="24"/>
+          <w:lang w:val="en-US"/>
+        </w:rPr>
+        <w:t>.</w:t>
+      </w:r>
+      <w:proofErr w:type="gramEnd"/>
+      <w:r>
+        <w:rPr>
+          <w:rFonts w:asciiTheme="majorHAnsi" w:hAnsiTheme="majorHAnsi" w:cstheme="majorHAnsi"/>
+          <w:sz w:val="24"/>
+          <w:szCs w:val="24"/>
+          <w:lang w:val="en-US"/>
+        </w:rPr>
+        <w:t xml:space="preserve"> </w:t>
       </w:r>
     </w:p>
     <w:p>
@@ -220,14 +240,25 @@
           <w:lang w:val="en-US"/>
         </w:rPr>
       </w:pPr>
-      <w:r>
-        <w:rPr>
-          <w:rFonts w:asciiTheme="majorHAnsi" w:hAnsiTheme="majorHAnsi" w:cstheme="majorHAnsi"/>
-          <w:sz w:val="24"/>
-          <w:szCs w:val="24"/>
-          <w:lang w:val="en-US"/>
-        </w:rPr>
-        <w:t>Vd: B</w:t>
+      <w:proofErr w:type="gramStart"/>
+      <w:r>
+        <w:rPr>
+          <w:rFonts w:asciiTheme="majorHAnsi" w:hAnsiTheme="majorHAnsi" w:cstheme="majorHAnsi"/>
+          <w:sz w:val="24"/>
+          <w:szCs w:val="24"/>
+          <w:lang w:val="en-US"/>
+        </w:rPr>
+        <w:t>Vd</w:t>
+      </w:r>
+      <w:proofErr w:type="gramEnd"/>
+      <w:r>
+        <w:rPr>
+          <w:rFonts w:asciiTheme="majorHAnsi" w:hAnsiTheme="majorHAnsi" w:cstheme="majorHAnsi"/>
+          <w:sz w:val="24"/>
+          <w:szCs w:val="24"/>
+          <w:lang w:val="en-US"/>
+        </w:rPr>
+        <w:t>: B</w:t>
       </w:r>
       <w:r>
         <w:rPr>
@@ -307,6 +338,1238 @@
         </w:rPr>
         <w:t>ng thông tin chưa có thì Hiền</w:t>
       </w:r>
+      <w:r>
+        <w:rPr>
+          <w:rFonts w:asciiTheme="majorHAnsi" w:hAnsiTheme="majorHAnsi" w:cstheme="majorHAnsi"/>
+          <w:sz w:val="24"/>
+          <w:szCs w:val="24"/>
+          <w:lang w:val="en-US"/>
+        </w:rPr>
+        <w:t xml:space="preserve"> thêm vào</w:t>
+      </w:r>
+      <w:r>
+        <w:rPr>
+          <w:rFonts w:asciiTheme="majorHAnsi" w:hAnsiTheme="majorHAnsi" w:cstheme="majorHAnsi"/>
+          <w:sz w:val="24"/>
+          <w:szCs w:val="24"/>
+          <w:lang w:val="en-US"/>
+        </w:rPr>
+        <w:t xml:space="preserve"> Application.ini</w:t>
+      </w:r>
+      <w:r>
+        <w:rPr>
+          <w:rFonts w:asciiTheme="majorHAnsi" w:hAnsiTheme="majorHAnsi" w:cstheme="majorHAnsi"/>
+          <w:sz w:val="24"/>
+          <w:szCs w:val="24"/>
+          <w:lang w:val="en-US"/>
+        </w:rPr>
+        <w:t xml:space="preserve">, </w:t>
+      </w:r>
+      <w:r>
+        <w:rPr>
+          <w:rFonts w:asciiTheme="majorHAnsi" w:hAnsiTheme="majorHAnsi" w:cstheme="majorHAnsi"/>
+          <w:sz w:val="24"/>
+          <w:szCs w:val="24"/>
+          <w:lang w:val="en-US"/>
+        </w:rPr>
+        <w:t>phần này hình như có liên quan đế</w:t>
+      </w:r>
+      <w:r>
+        <w:rPr>
+          <w:rFonts w:asciiTheme="majorHAnsi" w:hAnsiTheme="majorHAnsi" w:cstheme="majorHAnsi"/>
+          <w:sz w:val="24"/>
+          <w:szCs w:val="24"/>
+          <w:lang w:val="en-US"/>
+        </w:rPr>
+        <w:t>n Zend_config, Hiền</w:t>
+      </w:r>
+      <w:r>
+        <w:rPr>
+          <w:rFonts w:asciiTheme="majorHAnsi" w:hAnsiTheme="majorHAnsi" w:cstheme="majorHAnsi"/>
+          <w:sz w:val="24"/>
+          <w:szCs w:val="24"/>
+          <w:lang w:val="en-US"/>
+        </w:rPr>
+        <w:t xml:space="preserve"> tham khảo </w:t>
+      </w:r>
+      <w:r>
+        <w:rPr>
+          <w:rFonts w:asciiTheme="majorHAnsi" w:hAnsiTheme="majorHAnsi" w:cstheme="majorHAnsi"/>
+          <w:sz w:val="24"/>
+          <w:szCs w:val="24"/>
+          <w:lang w:val="en-US"/>
+        </w:rPr>
+        <w:t>thêm.</w:t>
+      </w:r>
+    </w:p>
+    <w:p>
+      <w:pPr>
+        <w:pStyle w:val="ListParagraph"/>
+        <w:ind w:left="1080"/>
+        <w:rPr>
+          <w:rFonts w:asciiTheme="majorHAnsi" w:hAnsiTheme="majorHAnsi" w:cstheme="majorHAnsi"/>
+          <w:sz w:val="24"/>
+          <w:szCs w:val="24"/>
+          <w:lang w:val="en-US"/>
+        </w:rPr>
+      </w:pPr>
+    </w:p>
+    <w:p>
+      <w:pPr>
+        <w:pStyle w:val="ListParagraph"/>
+        <w:numPr>
+          <w:ilvl w:val="0"/>
+          <w:numId w:val="5"/>
+        </w:numPr>
+        <w:spacing w:beforeAutospacing="1" w:after="0" w:afterAutospacing="1" w:line="255" w:lineRule="atLeast"/>
+        <w:rPr>
+          <w:rFonts w:asciiTheme="majorHAnsi" w:eastAsia="Times New Roman" w:hAnsiTheme="majorHAnsi" w:cstheme="majorHAnsi"/>
+          <w:sz w:val="24"/>
+          <w:szCs w:val="24"/>
+          <w:lang w:val="en-US" w:eastAsia="vi-VN"/>
+        </w:rPr>
+      </w:pPr>
+      <w:r>
+        <w:rPr>
+          <w:rFonts w:asciiTheme="majorHAnsi" w:hAnsiTheme="majorHAnsi" w:cstheme="majorHAnsi"/>
+          <w:sz w:val="24"/>
+          <w:szCs w:val="24"/>
+          <w:lang w:val="en-US"/>
+        </w:rPr>
+        <w:t xml:space="preserve">LinhTA: </w:t>
+      </w:r>
+      <w:r>
+        <w:rPr>
+          <w:rFonts w:asciiTheme="majorHAnsi" w:eastAsia="Times New Roman" w:hAnsiTheme="majorHAnsi" w:cstheme="majorHAnsi"/>
+          <w:sz w:val="24"/>
+          <w:szCs w:val="24"/>
+          <w:bdr w:val="none" w:sz="0" w:space="0" w:color="auto" w:frame="1"/>
+          <w:lang w:eastAsia="vi-VN"/>
+        </w:rPr>
+        <w:t>Nghiên cứu cách sử dụng Zend_Db và viết một bài hướng dẫn (LAB)</w:t>
+      </w:r>
+      <w:r>
+        <w:rPr>
+          <w:rFonts w:asciiTheme="majorHAnsi" w:eastAsia="Times New Roman" w:hAnsiTheme="majorHAnsi" w:cstheme="majorHAnsi"/>
+          <w:sz w:val="24"/>
+          <w:szCs w:val="24"/>
+          <w:bdr w:val="none" w:sz="0" w:space="0" w:color="auto" w:frame="1"/>
+          <w:lang w:val="en-US" w:eastAsia="vi-VN"/>
+        </w:rPr>
+        <w:t xml:space="preserve"> – 3 ngày </w:t>
+      </w:r>
+      <w:r>
+        <w:rPr>
+          <w:rFonts w:asciiTheme="majorHAnsi" w:eastAsia="Times New Roman" w:hAnsiTheme="majorHAnsi" w:cstheme="majorHAnsi"/>
+          <w:sz w:val="24"/>
+          <w:szCs w:val="24"/>
+          <w:bdr w:val="none" w:sz="0" w:space="0" w:color="auto" w:frame="1"/>
+          <w:lang w:eastAsia="vi-VN"/>
+        </w:rPr>
+        <w:t>: </w:t>
+      </w:r>
+    </w:p>
+    <w:p>
+      <w:pPr>
+        <w:pStyle w:val="ListParagraph"/>
+        <w:numPr>
+          <w:ilvl w:val="0"/>
+          <w:numId w:val="2"/>
+        </w:numPr>
+        <w:spacing w:beforeAutospacing="1" w:after="0" w:afterAutospacing="1" w:line="255" w:lineRule="atLeast"/>
+        <w:rPr>
+          <w:rFonts w:asciiTheme="majorHAnsi" w:eastAsia="Times New Roman" w:hAnsiTheme="majorHAnsi" w:cstheme="majorHAnsi"/>
+          <w:color w:val="FF0000"/>
+          <w:sz w:val="24"/>
+          <w:szCs w:val="24"/>
+          <w:lang w:val="en-US" w:eastAsia="vi-VN"/>
+        </w:rPr>
+      </w:pPr>
+      <w:r>
+        <w:rPr>
+          <w:rFonts w:asciiTheme="majorHAnsi" w:eastAsia="Times New Roman" w:hAnsiTheme="majorHAnsi" w:cstheme="majorHAnsi"/>
+          <w:sz w:val="24"/>
+          <w:szCs w:val="24"/>
+          <w:bdr w:val="none" w:sz="0" w:space="0" w:color="auto" w:frame="1"/>
+          <w:lang w:val="en-US" w:eastAsia="vi-VN"/>
+        </w:rPr>
+        <w:t xml:space="preserve">Task1 </w:t>
+      </w:r>
+      <w:r>
+        <w:rPr>
+          <w:rFonts w:asciiTheme="majorHAnsi" w:eastAsia="Times New Roman" w:hAnsiTheme="majorHAnsi" w:cstheme="majorHAnsi"/>
+          <w:color w:val="FF0000"/>
+          <w:sz w:val="24"/>
+          <w:szCs w:val="24"/>
+          <w:bdr w:val="none" w:sz="0" w:space="0" w:color="auto" w:frame="1"/>
+          <w:lang w:val="en-US" w:eastAsia="vi-VN"/>
+        </w:rPr>
+        <w:t>( 1</w:t>
+      </w:r>
+      <w:r>
+        <w:rPr>
+          <w:rFonts w:asciiTheme="majorHAnsi" w:eastAsia="Times New Roman" w:hAnsiTheme="majorHAnsi" w:cstheme="majorHAnsi"/>
+          <w:color w:val="FF0000"/>
+          <w:sz w:val="24"/>
+          <w:szCs w:val="24"/>
+          <w:bdr w:val="none" w:sz="0" w:space="0" w:color="auto" w:frame="1"/>
+          <w:lang w:val="en-US" w:eastAsia="vi-VN"/>
+        </w:rPr>
+        <w:t xml:space="preserve"> ngày)</w:t>
+      </w:r>
+    </w:p>
+    <w:p>
+      <w:pPr>
+        <w:pStyle w:val="ListParagraph"/>
+        <w:numPr>
+          <w:ilvl w:val="1"/>
+          <w:numId w:val="2"/>
+        </w:numPr>
+        <w:spacing w:beforeAutospacing="1" w:after="0" w:afterAutospacing="1" w:line="255" w:lineRule="atLeast"/>
+        <w:rPr>
+          <w:rFonts w:asciiTheme="majorHAnsi" w:eastAsia="Times New Roman" w:hAnsiTheme="majorHAnsi" w:cstheme="majorHAnsi"/>
+          <w:sz w:val="24"/>
+          <w:szCs w:val="24"/>
+          <w:bdr w:val="none" w:sz="0" w:space="0" w:color="auto" w:frame="1"/>
+          <w:lang w:eastAsia="vi-VN"/>
+        </w:rPr>
+      </w:pPr>
+      <w:r>
+        <w:rPr>
+          <w:rFonts w:asciiTheme="majorHAnsi" w:eastAsia="Times New Roman" w:hAnsiTheme="majorHAnsi" w:cstheme="majorHAnsi"/>
+          <w:sz w:val="24"/>
+          <w:szCs w:val="24"/>
+          <w:bdr w:val="none" w:sz="0" w:space="0" w:color="auto" w:frame="1"/>
+          <w:lang w:val="en-US" w:eastAsia="vi-VN"/>
+        </w:rPr>
+        <w:t xml:space="preserve">Zend_Db gồm những thành phần gi? </w:t>
+      </w:r>
+    </w:p>
+    <w:p>
+      <w:pPr>
+        <w:pStyle w:val="ListParagraph"/>
+        <w:numPr>
+          <w:ilvl w:val="1"/>
+          <w:numId w:val="2"/>
+        </w:numPr>
+        <w:spacing w:beforeAutospacing="1" w:after="0" w:afterAutospacing="1" w:line="255" w:lineRule="atLeast"/>
+        <w:rPr>
+          <w:rFonts w:asciiTheme="majorHAnsi" w:eastAsia="Times New Roman" w:hAnsiTheme="majorHAnsi" w:cstheme="majorHAnsi"/>
+          <w:sz w:val="24"/>
+          <w:szCs w:val="24"/>
+          <w:bdr w:val="none" w:sz="0" w:space="0" w:color="auto" w:frame="1"/>
+          <w:lang w:eastAsia="vi-VN"/>
+        </w:rPr>
+      </w:pPr>
+      <w:r>
+        <w:rPr>
+          <w:rFonts w:asciiTheme="majorHAnsi" w:eastAsia="Times New Roman" w:hAnsiTheme="majorHAnsi" w:cstheme="majorHAnsi"/>
+          <w:sz w:val="24"/>
+          <w:szCs w:val="24"/>
+          <w:bdr w:val="none" w:sz="0" w:space="0" w:color="auto" w:frame="1"/>
+          <w:lang w:eastAsia="vi-VN"/>
+        </w:rPr>
+        <w:t>Những thành phần nào quan trọng  (cần thiết sử dụng )  &amp; nguyên nhân</w:t>
+      </w:r>
+      <w:r>
+        <w:rPr>
+          <w:rFonts w:asciiTheme="majorHAnsi" w:eastAsia="Times New Roman" w:hAnsiTheme="majorHAnsi" w:cstheme="majorHAnsi"/>
+          <w:sz w:val="24"/>
+          <w:szCs w:val="24"/>
+          <w:bdr w:val="none" w:sz="0" w:space="0" w:color="auto" w:frame="1"/>
+          <w:lang w:eastAsia="vi-VN"/>
+        </w:rPr>
+        <w:t xml:space="preserve"> (sử dụng để làm gì?)</w:t>
+      </w:r>
+      <w:r>
+        <w:rPr>
+          <w:rFonts w:asciiTheme="majorHAnsi" w:eastAsia="Times New Roman" w:hAnsiTheme="majorHAnsi" w:cstheme="majorHAnsi"/>
+          <w:sz w:val="24"/>
+          <w:szCs w:val="24"/>
+          <w:bdr w:val="none" w:sz="0" w:space="0" w:color="auto" w:frame="1"/>
+          <w:lang w:eastAsia="vi-VN"/>
+        </w:rPr>
+        <w:t xml:space="preserve"> </w:t>
+      </w:r>
+      <w:r>
+        <w:rPr>
+          <w:rFonts w:asciiTheme="majorHAnsi" w:eastAsia="Times New Roman" w:hAnsiTheme="majorHAnsi" w:cstheme="majorHAnsi"/>
+          <w:sz w:val="24"/>
+          <w:szCs w:val="24"/>
+          <w:bdr w:val="none" w:sz="0" w:space="0" w:color="auto" w:frame="1"/>
+          <w:lang w:val="en-US" w:eastAsia="vi-VN"/>
+        </w:rPr>
+        <w:t>(</w:t>
+      </w:r>
+      <w:r>
+        <w:rPr>
+          <w:rFonts w:asciiTheme="majorHAnsi" w:eastAsia="Times New Roman" w:hAnsiTheme="majorHAnsi" w:cstheme="majorHAnsi"/>
+          <w:color w:val="FF0000"/>
+          <w:sz w:val="24"/>
+          <w:szCs w:val="24"/>
+          <w:bdr w:val="none" w:sz="0" w:space="0" w:color="auto" w:frame="1"/>
+          <w:lang w:val="en-US" w:eastAsia="vi-VN"/>
+        </w:rPr>
+        <w:t>1)</w:t>
+      </w:r>
+    </w:p>
+    <w:p>
+      <w:pPr>
+        <w:pStyle w:val="ListParagraph"/>
+        <w:numPr>
+          <w:ilvl w:val="1"/>
+          <w:numId w:val="2"/>
+        </w:numPr>
+        <w:spacing w:beforeAutospacing="1" w:after="0" w:afterAutospacing="1" w:line="255" w:lineRule="atLeast"/>
+        <w:rPr>
+          <w:rFonts w:asciiTheme="majorHAnsi" w:eastAsia="Times New Roman" w:hAnsiTheme="majorHAnsi" w:cstheme="majorHAnsi"/>
+          <w:sz w:val="24"/>
+          <w:szCs w:val="24"/>
+          <w:bdr w:val="none" w:sz="0" w:space="0" w:color="auto" w:frame="1"/>
+          <w:lang w:eastAsia="vi-VN"/>
+        </w:rPr>
+      </w:pPr>
+      <w:r>
+        <w:rPr>
+          <w:rFonts w:asciiTheme="majorHAnsi" w:eastAsia="Times New Roman" w:hAnsiTheme="majorHAnsi" w:cstheme="majorHAnsi"/>
+          <w:sz w:val="24"/>
+          <w:szCs w:val="24"/>
+          <w:bdr w:val="none" w:sz="0" w:space="0" w:color="auto" w:frame="1"/>
+          <w:lang w:eastAsia="vi-VN"/>
+        </w:rPr>
+        <w:t xml:space="preserve">Những thành phần nào không quan trọng  (không cần thiết sử dụng)  &amp; nguyên nhân </w:t>
+      </w:r>
+    </w:p>
+    <w:p>
+      <w:pPr>
+        <w:pStyle w:val="ListParagraph"/>
+        <w:numPr>
+          <w:ilvl w:val="0"/>
+          <w:numId w:val="2"/>
+        </w:numPr>
+        <w:spacing w:beforeAutospacing="1" w:after="0" w:afterAutospacing="1" w:line="255" w:lineRule="atLeast"/>
+        <w:rPr>
+          <w:rFonts w:asciiTheme="majorHAnsi" w:eastAsia="Times New Roman" w:hAnsiTheme="majorHAnsi" w:cstheme="majorHAnsi"/>
+          <w:color w:val="FF0000"/>
+          <w:sz w:val="24"/>
+          <w:szCs w:val="24"/>
+          <w:bdr w:val="none" w:sz="0" w:space="0" w:color="auto" w:frame="1"/>
+          <w:lang w:val="en-US" w:eastAsia="vi-VN"/>
+        </w:rPr>
+      </w:pPr>
+      <w:r>
+        <w:rPr>
+          <w:rFonts w:asciiTheme="majorHAnsi" w:eastAsia="Times New Roman" w:hAnsiTheme="majorHAnsi" w:cstheme="majorHAnsi"/>
+          <w:sz w:val="24"/>
+          <w:szCs w:val="24"/>
+          <w:bdr w:val="none" w:sz="0" w:space="0" w:color="auto" w:frame="1"/>
+          <w:lang w:val="en-US" w:eastAsia="vi-VN"/>
+        </w:rPr>
+        <w:t xml:space="preserve">Task2 </w:t>
+      </w:r>
+      <w:r>
+        <w:rPr>
+          <w:rFonts w:asciiTheme="majorHAnsi" w:eastAsia="Times New Roman" w:hAnsiTheme="majorHAnsi" w:cstheme="majorHAnsi"/>
+          <w:color w:val="FF0000"/>
+          <w:sz w:val="24"/>
+          <w:szCs w:val="24"/>
+          <w:bdr w:val="none" w:sz="0" w:space="0" w:color="auto" w:frame="1"/>
+          <w:lang w:val="en-US" w:eastAsia="vi-VN"/>
+        </w:rPr>
+        <w:t>(2</w:t>
+      </w:r>
+      <w:r>
+        <w:rPr>
+          <w:rFonts w:asciiTheme="majorHAnsi" w:eastAsia="Times New Roman" w:hAnsiTheme="majorHAnsi" w:cstheme="majorHAnsi"/>
+          <w:color w:val="FF0000"/>
+          <w:sz w:val="24"/>
+          <w:szCs w:val="24"/>
+          <w:bdr w:val="none" w:sz="0" w:space="0" w:color="auto" w:frame="1"/>
+          <w:lang w:val="en-US" w:eastAsia="vi-VN"/>
+        </w:rPr>
+        <w:t xml:space="preserve"> ngày)</w:t>
+      </w:r>
+    </w:p>
+    <w:p>
+      <w:pPr>
+        <w:pStyle w:val="ListParagraph"/>
+        <w:numPr>
+          <w:ilvl w:val="1"/>
+          <w:numId w:val="2"/>
+        </w:numPr>
+        <w:spacing w:beforeAutospacing="1" w:after="0" w:afterAutospacing="1" w:line="255" w:lineRule="atLeast"/>
+        <w:rPr>
+          <w:rFonts w:asciiTheme="majorHAnsi" w:eastAsia="Times New Roman" w:hAnsiTheme="majorHAnsi" w:cstheme="majorHAnsi"/>
+          <w:color w:val="FF0000"/>
+          <w:sz w:val="24"/>
+          <w:szCs w:val="24"/>
+          <w:bdr w:val="none" w:sz="0" w:space="0" w:color="auto" w:frame="1"/>
+          <w:lang w:val="en-US" w:eastAsia="vi-VN"/>
+        </w:rPr>
+      </w:pPr>
+      <w:r>
+        <w:rPr>
+          <w:rFonts w:asciiTheme="majorHAnsi" w:eastAsia="Times New Roman" w:hAnsiTheme="majorHAnsi" w:cstheme="majorHAnsi"/>
+          <w:sz w:val="24"/>
+          <w:szCs w:val="24"/>
+          <w:bdr w:val="none" w:sz="0" w:space="0" w:color="auto" w:frame="1"/>
+          <w:lang w:eastAsia="vi-VN"/>
+        </w:rPr>
+        <w:t xml:space="preserve">Cách sử dụng các thành phần ở mục  </w:t>
+      </w:r>
+      <w:r>
+        <w:rPr>
+          <w:rFonts w:asciiTheme="majorHAnsi" w:eastAsia="Times New Roman" w:hAnsiTheme="majorHAnsi" w:cstheme="majorHAnsi"/>
+          <w:color w:val="FF0000"/>
+          <w:sz w:val="24"/>
+          <w:szCs w:val="24"/>
+          <w:bdr w:val="none" w:sz="0" w:space="0" w:color="auto" w:frame="1"/>
+          <w:lang w:eastAsia="vi-VN"/>
+        </w:rPr>
+        <w:t>(1).</w:t>
+      </w:r>
+    </w:p>
+    <w:p>
+      <w:pPr>
+        <w:pStyle w:val="ListParagraph"/>
+        <w:numPr>
+          <w:ilvl w:val="1"/>
+          <w:numId w:val="2"/>
+        </w:numPr>
+        <w:spacing w:beforeAutospacing="1" w:after="0" w:afterAutospacing="1" w:line="255" w:lineRule="atLeast"/>
+        <w:rPr>
+          <w:rFonts w:asciiTheme="majorHAnsi" w:eastAsia="Times New Roman" w:hAnsiTheme="majorHAnsi" w:cstheme="majorHAnsi"/>
+          <w:sz w:val="24"/>
+          <w:szCs w:val="24"/>
+          <w:bdr w:val="none" w:sz="0" w:space="0" w:color="auto" w:frame="1"/>
+          <w:lang w:eastAsia="vi-VN"/>
+        </w:rPr>
+      </w:pPr>
+      <w:r>
+        <w:rPr>
+          <w:rFonts w:asciiTheme="majorHAnsi" w:eastAsia="Times New Roman" w:hAnsiTheme="majorHAnsi" w:cstheme="majorHAnsi"/>
+          <w:sz w:val="24"/>
+          <w:szCs w:val="24"/>
+          <w:bdr w:val="none" w:sz="0" w:space="0" w:color="auto" w:frame="1"/>
+          <w:lang w:eastAsia="vi-VN"/>
+        </w:rPr>
+        <w:t>Cách</w:t>
+      </w:r>
+      <w:r>
+        <w:rPr>
+          <w:rFonts w:asciiTheme="majorHAnsi" w:eastAsia="Times New Roman" w:hAnsiTheme="majorHAnsi" w:cstheme="majorHAnsi"/>
+          <w:sz w:val="24"/>
+          <w:szCs w:val="24"/>
+          <w:bdr w:val="none" w:sz="0" w:space="0" w:color="auto" w:frame="1"/>
+          <w:lang w:val="en-US" w:eastAsia="vi-VN"/>
+        </w:rPr>
+        <w:t xml:space="preserve"> tạo kết</w:t>
+      </w:r>
+      <w:r>
+        <w:rPr>
+          <w:rFonts w:asciiTheme="majorHAnsi" w:eastAsia="Times New Roman" w:hAnsiTheme="majorHAnsi" w:cstheme="majorHAnsi"/>
+          <w:sz w:val="24"/>
+          <w:szCs w:val="24"/>
+          <w:bdr w:val="none" w:sz="0" w:space="0" w:color="auto" w:frame="1"/>
+          <w:lang w:eastAsia="vi-VN"/>
+        </w:rPr>
+        <w:t xml:space="preserve"> nối và lưu kết nối ở boostrap.php, tham khảo trên source3.</w:t>
+      </w:r>
+    </w:p>
+    <w:p>
+      <w:pPr>
+        <w:pStyle w:val="ListParagraph"/>
+        <w:numPr>
+          <w:ilvl w:val="1"/>
+          <w:numId w:val="2"/>
+        </w:numPr>
+        <w:spacing w:beforeAutospacing="1" w:after="0" w:afterAutospacing="1" w:line="255" w:lineRule="atLeast"/>
+        <w:rPr>
+          <w:rFonts w:asciiTheme="majorHAnsi" w:eastAsia="Times New Roman" w:hAnsiTheme="majorHAnsi" w:cstheme="majorHAnsi"/>
+          <w:sz w:val="24"/>
+          <w:szCs w:val="24"/>
+          <w:bdr w:val="none" w:sz="0" w:space="0" w:color="auto" w:frame="1"/>
+          <w:lang w:eastAsia="vi-VN"/>
+        </w:rPr>
+      </w:pPr>
+      <w:r>
+        <w:rPr>
+          <w:rFonts w:asciiTheme="majorHAnsi" w:eastAsia="Times New Roman" w:hAnsiTheme="majorHAnsi" w:cstheme="majorHAnsi"/>
+          <w:sz w:val="24"/>
+          <w:szCs w:val="24"/>
+          <w:bdr w:val="none" w:sz="0" w:space="0" w:color="auto" w:frame="1"/>
+          <w:lang w:eastAsia="vi-VN"/>
+        </w:rPr>
+        <w:t>Cách sử dụng: cách lấy kết nối ở Controller hay Action, cách sử dụng câu truy vấn</w:t>
+      </w:r>
+      <w:r>
+        <w:rPr>
+          <w:rFonts w:asciiTheme="majorHAnsi" w:eastAsia="Times New Roman" w:hAnsiTheme="majorHAnsi" w:cstheme="majorHAnsi"/>
+          <w:sz w:val="24"/>
+          <w:szCs w:val="24"/>
+          <w:bdr w:val="none" w:sz="0" w:space="0" w:color="auto" w:frame="1"/>
+          <w:lang w:eastAsia="vi-VN"/>
+        </w:rPr>
+        <w:t>…</w:t>
+      </w:r>
+    </w:p>
+    <w:p>
+      <w:pPr>
+        <w:pStyle w:val="ListParagraph"/>
+        <w:numPr>
+          <w:ilvl w:val="1"/>
+          <w:numId w:val="2"/>
+        </w:numPr>
+        <w:spacing w:beforeAutospacing="1" w:after="0" w:afterAutospacing="1" w:line="255" w:lineRule="atLeast"/>
+        <w:rPr>
+          <w:rFonts w:asciiTheme="majorHAnsi" w:eastAsia="Times New Roman" w:hAnsiTheme="majorHAnsi" w:cstheme="majorHAnsi"/>
+          <w:sz w:val="24"/>
+          <w:szCs w:val="24"/>
+          <w:bdr w:val="none" w:sz="0" w:space="0" w:color="auto" w:frame="1"/>
+          <w:lang w:eastAsia="vi-VN"/>
+        </w:rPr>
+      </w:pPr>
+      <w:r>
+        <w:rPr>
+          <w:rFonts w:asciiTheme="majorHAnsi" w:eastAsia="Times New Roman" w:hAnsiTheme="majorHAnsi" w:cstheme="majorHAnsi"/>
+          <w:sz w:val="24"/>
+          <w:szCs w:val="24"/>
+          <w:bdr w:val="none" w:sz="0" w:space="0" w:color="auto" w:frame="1"/>
+          <w:lang w:val="en-US" w:eastAsia="vi-VN"/>
+        </w:rPr>
+        <w:t>demo</w:t>
+      </w:r>
+    </w:p>
+    <w:p>
+      <w:pPr>
+        <w:pStyle w:val="ListParagraph"/>
+        <w:ind w:left="1440" w:firstLine="360"/>
+        <w:rPr>
+          <w:rFonts w:asciiTheme="majorHAnsi" w:hAnsiTheme="majorHAnsi" w:cstheme="majorHAnsi"/>
+          <w:sz w:val="24"/>
+          <w:szCs w:val="24"/>
+        </w:rPr>
+      </w:pPr>
+      <w:r>
+        <w:rPr>
+          <w:rFonts w:asciiTheme="majorHAnsi" w:hAnsiTheme="majorHAnsi" w:cstheme="majorHAnsi"/>
+          <w:sz w:val="24"/>
+          <w:szCs w:val="24"/>
+        </w:rPr>
+        <w:t>….</w:t>
+      </w:r>
+    </w:p>
+    <w:p>
+      <w:pPr>
+        <w:pStyle w:val="ListParagraph"/>
+        <w:ind w:left="1080"/>
+        <w:rPr>
+          <w:rFonts w:asciiTheme="majorHAnsi" w:hAnsiTheme="majorHAnsi" w:cstheme="majorHAnsi"/>
+          <w:sz w:val="24"/>
+          <w:szCs w:val="24"/>
+        </w:rPr>
+      </w:pPr>
+    </w:p>
+    <w:p>
+      <w:pPr>
+        <w:pStyle w:val="ListParagraph"/>
+        <w:numPr>
+          <w:ilvl w:val="0"/>
+          <w:numId w:val="1"/>
+        </w:numPr>
+        <w:rPr>
+          <w:rFonts w:asciiTheme="majorHAnsi" w:hAnsiTheme="majorHAnsi" w:cstheme="majorHAnsi"/>
+          <w:color w:val="FF0000"/>
+          <w:sz w:val="24"/>
+          <w:szCs w:val="24"/>
+        </w:rPr>
+      </w:pPr>
+      <w:r>
+        <w:rPr>
+          <w:rFonts w:asciiTheme="majorHAnsi" w:hAnsiTheme="majorHAnsi" w:cstheme="majorHAnsi"/>
+          <w:sz w:val="24"/>
+          <w:szCs w:val="24"/>
+        </w:rPr>
+        <w:t>HuyNV</w:t>
+      </w:r>
+      <w:r>
+        <w:rPr>
+          <w:rFonts w:asciiTheme="majorHAnsi" w:hAnsiTheme="majorHAnsi" w:cstheme="majorHAnsi"/>
+          <w:sz w:val="24"/>
+          <w:szCs w:val="24"/>
+        </w:rPr>
+        <w:t>:</w:t>
+      </w:r>
+      <w:r>
+        <w:rPr>
+          <w:rFonts w:asciiTheme="majorHAnsi" w:hAnsiTheme="majorHAnsi" w:cstheme="majorHAnsi"/>
+          <w:sz w:val="24"/>
+          <w:szCs w:val="24"/>
+          <w:lang w:val="fr-FR"/>
+        </w:rPr>
+        <w:t xml:space="preserve"> Thiết kế Front Page</w:t>
+      </w:r>
+      <w:r>
+        <w:rPr>
+          <w:rFonts w:asciiTheme="majorHAnsi" w:hAnsiTheme="majorHAnsi" w:cstheme="majorHAnsi"/>
+          <w:sz w:val="24"/>
+          <w:szCs w:val="24"/>
+          <w:lang w:val="fr-FR"/>
+        </w:rPr>
+        <w:t xml:space="preserve"> </w:t>
+      </w:r>
+      <w:r>
+        <w:rPr>
+          <w:rFonts w:asciiTheme="majorHAnsi" w:hAnsiTheme="majorHAnsi" w:cstheme="majorHAnsi"/>
+          <w:color w:val="FF0000"/>
+          <w:sz w:val="24"/>
+          <w:szCs w:val="24"/>
+          <w:lang w:val="fr-FR"/>
+        </w:rPr>
+        <w:t>(3 ngày)</w:t>
+      </w:r>
+    </w:p>
+    <w:p>
+      <w:pPr>
+        <w:pStyle w:val="ListParagraph"/>
+        <w:numPr>
+          <w:ilvl w:val="0"/>
+          <w:numId w:val="2"/>
+        </w:numPr>
+        <w:spacing w:beforeAutospacing="1" w:after="0" w:afterAutospacing="1" w:line="255" w:lineRule="atLeast"/>
+        <w:rPr>
+          <w:rFonts w:asciiTheme="majorHAnsi" w:eastAsia="Times New Roman" w:hAnsiTheme="majorHAnsi" w:cstheme="majorHAnsi"/>
+          <w:sz w:val="24"/>
+          <w:szCs w:val="24"/>
+          <w:lang w:eastAsia="vi-VN"/>
+        </w:rPr>
+      </w:pPr>
+      <w:r>
+        <w:rPr>
+          <w:rFonts w:asciiTheme="majorHAnsi" w:eastAsia="Times New Roman" w:hAnsiTheme="majorHAnsi" w:cstheme="majorHAnsi"/>
+          <w:sz w:val="24"/>
+          <w:szCs w:val="24"/>
+          <w:bdr w:val="none" w:sz="0" w:space="0" w:color="auto" w:frame="1"/>
+          <w:lang w:val="en-US" w:eastAsia="vi-VN"/>
+        </w:rPr>
+        <w:t xml:space="preserve">Thao tác trên file: </w:t>
+      </w:r>
+      <w:r>
+        <w:rPr>
+          <w:rFonts w:asciiTheme="majorHAnsi" w:eastAsia="Times New Roman" w:hAnsiTheme="majorHAnsi" w:cstheme="majorHAnsi"/>
+          <w:sz w:val="24"/>
+          <w:szCs w:val="24"/>
+          <w:bdr w:val="none" w:sz="0" w:space="0" w:color="auto" w:frame="1"/>
+          <w:lang w:val="en-US" w:eastAsia="vi-VN"/>
+        </w:rPr>
+        <w:t>application\templates\front</w:t>
+      </w:r>
+      <w:r>
+        <w:rPr>
+          <w:rFonts w:asciiTheme="majorHAnsi" w:eastAsia="Times New Roman" w:hAnsiTheme="majorHAnsi" w:cstheme="majorHAnsi"/>
+          <w:sz w:val="24"/>
+          <w:szCs w:val="24"/>
+          <w:bdr w:val="none" w:sz="0" w:space="0" w:color="auto" w:frame="1"/>
+          <w:lang w:val="en-US" w:eastAsia="vi-VN"/>
+        </w:rPr>
+        <w:t xml:space="preserve">\default\index.phtml + và </w:t>
+      </w:r>
+      <w:r>
+        <w:rPr>
+          <w:rFonts w:asciiTheme="majorHAnsi" w:eastAsia="Times New Roman" w:hAnsiTheme="majorHAnsi" w:cstheme="majorHAnsi"/>
+          <w:sz w:val="24"/>
+          <w:szCs w:val="24"/>
+          <w:bdr w:val="none" w:sz="0" w:space="0" w:color="auto" w:frame="1"/>
+          <w:lang w:val="en-US" w:eastAsia="vi-VN"/>
+        </w:rPr>
+        <w:t>public\skins\</w:t>
+      </w:r>
+      <w:r>
+        <w:rPr>
+          <w:rFonts w:asciiTheme="majorHAnsi" w:eastAsia="Times New Roman" w:hAnsiTheme="majorHAnsi" w:cstheme="majorHAnsi"/>
+          <w:sz w:val="24"/>
+          <w:szCs w:val="24"/>
+          <w:bdr w:val="none" w:sz="0" w:space="0" w:color="auto" w:frame="1"/>
+          <w:lang w:val="en-US" w:eastAsia="vi-VN"/>
+        </w:rPr>
+        <w:t>front</w:t>
+      </w:r>
+      <w:r>
+        <w:rPr>
+          <w:rFonts w:asciiTheme="majorHAnsi" w:eastAsia="Times New Roman" w:hAnsiTheme="majorHAnsi" w:cstheme="majorHAnsi"/>
+          <w:sz w:val="24"/>
+          <w:szCs w:val="24"/>
+          <w:bdr w:val="none" w:sz="0" w:space="0" w:color="auto" w:frame="1"/>
+          <w:lang w:val="en-US" w:eastAsia="vi-VN"/>
+        </w:rPr>
+        <w:t>t</w:t>
+      </w:r>
+      <w:r>
+        <w:rPr>
+          <w:rFonts w:asciiTheme="majorHAnsi" w:eastAsia="Times New Roman" w:hAnsiTheme="majorHAnsi" w:cstheme="majorHAnsi"/>
+          <w:sz w:val="24"/>
+          <w:szCs w:val="24"/>
+          <w:bdr w:val="none" w:sz="0" w:space="0" w:color="auto" w:frame="1"/>
+          <w:lang w:val="en-US" w:eastAsia="vi-VN"/>
+        </w:rPr>
+        <w:t>\default\layout.css.</w:t>
+      </w:r>
+    </w:p>
+    <w:p>
+      <w:pPr>
+        <w:pStyle w:val="ListParagraph"/>
+        <w:numPr>
+          <w:ilvl w:val="0"/>
+          <w:numId w:val="2"/>
+        </w:numPr>
+        <w:spacing w:beforeAutospacing="1" w:after="0" w:afterAutospacing="1" w:line="255" w:lineRule="atLeast"/>
+        <w:rPr>
+          <w:rFonts w:asciiTheme="majorHAnsi" w:eastAsia="Times New Roman" w:hAnsiTheme="majorHAnsi" w:cstheme="majorHAnsi"/>
+          <w:sz w:val="24"/>
+          <w:szCs w:val="24"/>
+          <w:lang w:eastAsia="vi-VN"/>
+        </w:rPr>
+      </w:pPr>
+      <w:r>
+        <w:rPr>
+          <w:rFonts w:asciiTheme="majorHAnsi" w:eastAsia="Times New Roman" w:hAnsiTheme="majorHAnsi" w:cstheme="majorHAnsi"/>
+          <w:sz w:val="24"/>
+          <w:szCs w:val="24"/>
+          <w:bdr w:val="none" w:sz="0" w:space="0" w:color="auto" w:frame="1"/>
+          <w:lang w:val="en-US" w:eastAsia="vi-VN"/>
+        </w:rPr>
+        <w:t>Bố cục – layout : 3 cột</w:t>
+      </w:r>
+    </w:p>
+    <w:p>
+      <w:pPr>
+        <w:pStyle w:val="ListParagraph"/>
+        <w:numPr>
+          <w:ilvl w:val="0"/>
+          <w:numId w:val="2"/>
+        </w:numPr>
+        <w:spacing w:beforeAutospacing="1" w:after="0" w:afterAutospacing="1" w:line="255" w:lineRule="atLeast"/>
+        <w:rPr>
+          <w:rFonts w:asciiTheme="majorHAnsi" w:eastAsia="Times New Roman" w:hAnsiTheme="majorHAnsi" w:cstheme="majorHAnsi"/>
+          <w:sz w:val="24"/>
+          <w:szCs w:val="24"/>
+          <w:lang w:eastAsia="vi-VN"/>
+        </w:rPr>
+      </w:pPr>
+      <w:r>
+        <w:rPr>
+          <w:rFonts w:asciiTheme="majorHAnsi" w:eastAsia="Times New Roman" w:hAnsiTheme="majorHAnsi" w:cstheme="majorHAnsi"/>
+          <w:sz w:val="24"/>
+          <w:szCs w:val="24"/>
+          <w:lang w:val="en-US" w:eastAsia="vi-VN"/>
+        </w:rPr>
+        <w:t>Sử dụng HTML + CSS</w:t>
+      </w:r>
+    </w:p>
+    <w:p>
+      <w:pPr>
+        <w:pStyle w:val="ListParagraph"/>
+        <w:spacing w:beforeAutospacing="1" w:after="0" w:afterAutospacing="1" w:line="255" w:lineRule="atLeast"/>
+        <w:ind w:left="1440"/>
+        <w:rPr>
+          <w:rFonts w:asciiTheme="majorHAnsi" w:hAnsiTheme="majorHAnsi" w:cstheme="majorHAnsi"/>
+          <w:sz w:val="24"/>
+          <w:szCs w:val="24"/>
+        </w:rPr>
+      </w:pPr>
+      <w:r>
+        <w:rPr>
+          <w:rFonts w:asciiTheme="majorHAnsi" w:eastAsia="Times New Roman" w:hAnsiTheme="majorHAnsi" w:cstheme="majorHAnsi"/>
+          <w:sz w:val="24"/>
+          <w:szCs w:val="24"/>
+          <w:lang w:eastAsia="vi-VN"/>
+        </w:rPr>
+        <w:t>*</w:t>
+      </w:r>
+      <w:r>
+        <w:rPr>
+          <w:rFonts w:asciiTheme="majorHAnsi" w:hAnsiTheme="majorHAnsi" w:cstheme="majorHAnsi"/>
+          <w:sz w:val="24"/>
+          <w:szCs w:val="24"/>
+        </w:rPr>
+        <w:t xml:space="preserve">chú ý: Thiết kế một trang hoàn chỉnh, </w:t>
+      </w:r>
+      <w:r>
+        <w:rPr>
+          <w:rFonts w:asciiTheme="majorHAnsi" w:hAnsiTheme="majorHAnsi" w:cstheme="majorHAnsi"/>
+          <w:sz w:val="24"/>
+          <w:szCs w:val="24"/>
+        </w:rPr>
+        <w:t xml:space="preserve"> </w:t>
+      </w:r>
+      <w:r>
+        <w:rPr>
+          <w:rFonts w:asciiTheme="majorHAnsi" w:hAnsiTheme="majorHAnsi" w:cstheme="majorHAnsi"/>
+          <w:sz w:val="24"/>
+          <w:szCs w:val="24"/>
+        </w:rPr>
+        <w:t>những phần nào dữ liệu động thì Huy đưa dữ liệu mẫu vào (đặt trong dấu ‘{}’).</w:t>
+      </w:r>
+    </w:p>
+    <w:p>
+      <w:pPr>
+        <w:pStyle w:val="ListParagraph"/>
+        <w:ind w:left="1080"/>
+        <w:rPr>
+          <w:rFonts w:asciiTheme="majorHAnsi" w:hAnsiTheme="majorHAnsi" w:cstheme="majorHAnsi"/>
+          <w:sz w:val="24"/>
+          <w:szCs w:val="24"/>
+        </w:rPr>
+      </w:pPr>
+    </w:p>
+    <w:p>
+      <w:pPr>
+        <w:pStyle w:val="ListParagraph"/>
+        <w:numPr>
+          <w:ilvl w:val="0"/>
+          <w:numId w:val="1"/>
+        </w:numPr>
+        <w:rPr>
+          <w:rFonts w:asciiTheme="majorHAnsi" w:hAnsiTheme="majorHAnsi" w:cstheme="majorHAnsi"/>
+          <w:color w:val="FF0000"/>
+          <w:sz w:val="24"/>
+          <w:szCs w:val="24"/>
+          <w:lang w:val="en-US"/>
+        </w:rPr>
+      </w:pPr>
+      <w:r>
+        <w:rPr>
+          <w:rFonts w:asciiTheme="majorHAnsi" w:hAnsiTheme="majorHAnsi" w:cstheme="majorHAnsi"/>
+          <w:sz w:val="24"/>
+          <w:szCs w:val="24"/>
+          <w:lang w:val="en-US"/>
+        </w:rPr>
+        <w:t>ThiVT:</w:t>
+      </w:r>
+      <w:r>
+        <w:rPr>
+          <w:rFonts w:asciiTheme="majorHAnsi" w:hAnsiTheme="majorHAnsi" w:cstheme="majorHAnsi"/>
+          <w:sz w:val="24"/>
+          <w:szCs w:val="24"/>
+          <w:lang w:val="en-US"/>
+        </w:rPr>
+        <w:t xml:space="preserve"> </w:t>
+      </w:r>
+      <w:r>
+        <w:rPr>
+          <w:rFonts w:asciiTheme="majorHAnsi" w:hAnsiTheme="majorHAnsi" w:cstheme="majorHAnsi"/>
+          <w:sz w:val="24"/>
+          <w:szCs w:val="24"/>
+          <w:lang w:val="en-US"/>
+        </w:rPr>
+        <w:t xml:space="preserve">Thêm Filter và Validate cho </w:t>
+      </w:r>
+      <w:r>
+        <w:rPr>
+          <w:rFonts w:asciiTheme="majorHAnsi" w:hAnsiTheme="majorHAnsi" w:cstheme="majorHAnsi"/>
+          <w:sz w:val="24"/>
+          <w:szCs w:val="24"/>
+          <w:lang w:val="en-US"/>
+        </w:rPr>
+        <w:t>Form Menu Itemt Edit,</w:t>
+      </w:r>
+      <w:r>
+        <w:rPr>
+          <w:rFonts w:asciiTheme="majorHAnsi" w:hAnsiTheme="majorHAnsi" w:cstheme="majorHAnsi"/>
+          <w:sz w:val="24"/>
+          <w:szCs w:val="24"/>
+          <w:lang w:val="en-US"/>
+        </w:rPr>
+        <w:t xml:space="preserve"> Menu new</w:t>
+      </w:r>
+      <w:r>
+        <w:rPr>
+          <w:rFonts w:asciiTheme="majorHAnsi" w:hAnsiTheme="majorHAnsi" w:cstheme="majorHAnsi"/>
+          <w:sz w:val="24"/>
+          <w:szCs w:val="24"/>
+          <w:lang w:val="en-US"/>
+        </w:rPr>
+        <w:t>, Ca</w:t>
+      </w:r>
+      <w:r>
+        <w:rPr>
+          <w:rFonts w:asciiTheme="majorHAnsi" w:hAnsiTheme="majorHAnsi" w:cstheme="majorHAnsi"/>
+          <w:sz w:val="24"/>
+          <w:szCs w:val="24"/>
+          <w:lang w:val="en-US"/>
+        </w:rPr>
+        <w:t>tegory Edit</w:t>
+      </w:r>
+      <w:r>
+        <w:rPr>
+          <w:rFonts w:asciiTheme="majorHAnsi" w:hAnsiTheme="majorHAnsi" w:cstheme="majorHAnsi"/>
+          <w:sz w:val="24"/>
+          <w:szCs w:val="24"/>
+          <w:lang w:val="en-US"/>
+        </w:rPr>
+        <w:t>,</w:t>
+      </w:r>
+      <w:r>
+        <w:rPr>
+          <w:lang w:val="en-US"/>
+        </w:rPr>
+        <w:t xml:space="preserve">  </w:t>
+      </w:r>
+      <w:r>
+        <w:rPr>
+          <w:rFonts w:asciiTheme="majorHAnsi" w:hAnsiTheme="majorHAnsi" w:cstheme="majorHAnsi"/>
+          <w:sz w:val="24"/>
+          <w:szCs w:val="24"/>
+        </w:rPr>
+        <w:t>Login</w:t>
+      </w:r>
+      <w:r>
+        <w:rPr>
+          <w:rFonts w:asciiTheme="majorHAnsi" w:hAnsiTheme="majorHAnsi" w:cstheme="majorHAnsi"/>
+          <w:sz w:val="24"/>
+          <w:szCs w:val="24"/>
+          <w:lang w:val="en-US"/>
+        </w:rPr>
+        <w:t>:</w:t>
+      </w:r>
+    </w:p>
+    <w:p>
+      <w:pPr>
+        <w:pStyle w:val="ListParagraph"/>
+        <w:numPr>
+          <w:ilvl w:val="0"/>
+          <w:numId w:val="2"/>
+        </w:numPr>
+        <w:rPr>
+          <w:rFonts w:asciiTheme="majorHAnsi" w:hAnsiTheme="majorHAnsi" w:cstheme="majorHAnsi"/>
+          <w:color w:val="FF0000"/>
+          <w:sz w:val="24"/>
+          <w:szCs w:val="24"/>
+          <w:lang w:val="en-US"/>
+        </w:rPr>
+      </w:pPr>
+      <w:r>
+        <w:rPr>
+          <w:rFonts w:asciiTheme="majorHAnsi" w:hAnsiTheme="majorHAnsi" w:cstheme="majorHAnsi"/>
+          <w:sz w:val="24"/>
+          <w:szCs w:val="24"/>
+          <w:lang w:val="en-US"/>
+        </w:rPr>
+        <w:t>Tìm và liệt kê tất cả các Filter và Validate cả các Form trên</w:t>
+      </w:r>
+      <w:r>
+        <w:rPr>
+          <w:rFonts w:asciiTheme="majorHAnsi" w:hAnsiTheme="majorHAnsi" w:cstheme="majorHAnsi"/>
+          <w:sz w:val="24"/>
+          <w:szCs w:val="24"/>
+          <w:lang w:val="en-US"/>
+        </w:rPr>
+        <w:sym w:font="Wingdings" w:char="F0E0"/>
+      </w:r>
+      <w:r>
+        <w:rPr>
+          <w:rFonts w:asciiTheme="majorHAnsi" w:hAnsiTheme="majorHAnsi" w:cstheme="majorHAnsi"/>
+          <w:sz w:val="24"/>
+          <w:szCs w:val="24"/>
+          <w:lang w:val="en-US"/>
+        </w:rPr>
+        <w:t xml:space="preserve">ghi vào </w:t>
+      </w:r>
+      <w:r>
+        <w:rPr>
+          <w:rFonts w:asciiTheme="majorHAnsi" w:hAnsiTheme="majorHAnsi" w:cstheme="majorHAnsi"/>
+          <w:sz w:val="24"/>
+          <w:szCs w:val="24"/>
+          <w:lang w:val="en-US"/>
+        </w:rPr>
+        <w:t>Defect Log</w:t>
+      </w:r>
+      <w:r>
+        <w:rPr>
+          <w:rFonts w:asciiTheme="majorHAnsi" w:hAnsiTheme="majorHAnsi" w:cstheme="majorHAnsi"/>
+          <w:sz w:val="24"/>
+          <w:szCs w:val="24"/>
+          <w:lang w:val="en-US"/>
+        </w:rPr>
+        <w:t>. như ví dụ</w:t>
+      </w:r>
+      <w:r>
+        <w:rPr>
+          <w:rFonts w:asciiTheme="majorHAnsi" w:hAnsiTheme="majorHAnsi" w:cstheme="majorHAnsi"/>
+          <w:sz w:val="24"/>
+          <w:szCs w:val="24"/>
+          <w:lang w:val="en-US"/>
+        </w:rPr>
+        <w:t xml:space="preserve"> trong </w:t>
+      </w:r>
+      <w:r>
+        <w:rPr>
+          <w:rFonts w:asciiTheme="majorHAnsi" w:hAnsiTheme="majorHAnsi" w:cstheme="majorHAnsi"/>
+          <w:sz w:val="24"/>
+          <w:szCs w:val="24"/>
+          <w:lang w:val="en-US"/>
+        </w:rPr>
+        <w:t xml:space="preserve">Defect Log </w:t>
+      </w:r>
+      <w:r>
+        <w:rPr>
+          <w:rFonts w:asciiTheme="majorHAnsi" w:hAnsiTheme="majorHAnsi" w:cstheme="majorHAnsi"/>
+          <w:sz w:val="24"/>
+          <w:szCs w:val="24"/>
+          <w:lang w:val="en-US"/>
+        </w:rPr>
+        <w:t>– Sheet Design Form</w:t>
+      </w:r>
+      <w:r>
+        <w:rPr>
+          <w:rFonts w:asciiTheme="majorHAnsi" w:hAnsiTheme="majorHAnsi" w:cstheme="majorHAnsi"/>
+          <w:color w:val="FF0000"/>
+          <w:sz w:val="24"/>
+          <w:szCs w:val="24"/>
+          <w:lang w:val="en-US"/>
+        </w:rPr>
+        <w:t>(1 ngày)</w:t>
+      </w:r>
+    </w:p>
+    <w:p>
+      <w:pPr>
+        <w:pStyle w:val="ListParagraph"/>
+        <w:numPr>
+          <w:ilvl w:val="0"/>
+          <w:numId w:val="2"/>
+        </w:numPr>
+        <w:rPr>
+          <w:rFonts w:asciiTheme="majorHAnsi" w:hAnsiTheme="majorHAnsi" w:cstheme="majorHAnsi"/>
+          <w:color w:val="FF0000"/>
+          <w:sz w:val="24"/>
+          <w:szCs w:val="24"/>
+          <w:lang w:val="en-US"/>
+        </w:rPr>
+      </w:pPr>
+      <w:r>
+        <w:rPr>
+          <w:rFonts w:asciiTheme="majorHAnsi" w:hAnsiTheme="majorHAnsi" w:cstheme="majorHAnsi"/>
+          <w:sz w:val="24"/>
+          <w:szCs w:val="24"/>
+          <w:lang w:val="en-US"/>
+        </w:rPr>
+        <w:t xml:space="preserve">Tìm Hiêu Zend Filter và Zend Validate: làm bài lab đơn giản (deliverable) </w:t>
+      </w:r>
+      <w:r>
+        <w:rPr>
+          <w:rFonts w:asciiTheme="majorHAnsi" w:hAnsiTheme="majorHAnsi" w:cstheme="majorHAnsi"/>
+          <w:color w:val="FF0000"/>
+          <w:sz w:val="24"/>
+          <w:szCs w:val="24"/>
+          <w:lang w:val="en-US"/>
+        </w:rPr>
+        <w:t>(1 ngày)</w:t>
+      </w:r>
+    </w:p>
+    <w:p>
+      <w:pPr>
+        <w:pStyle w:val="ListParagraph"/>
+        <w:numPr>
+          <w:ilvl w:val="0"/>
+          <w:numId w:val="2"/>
+        </w:numPr>
+        <w:rPr>
+          <w:rFonts w:asciiTheme="majorHAnsi" w:hAnsiTheme="majorHAnsi" w:cstheme="majorHAnsi"/>
+          <w:sz w:val="24"/>
+          <w:szCs w:val="24"/>
+          <w:lang w:val="en-US"/>
+        </w:rPr>
+      </w:pPr>
+      <w:r>
+        <w:rPr>
+          <w:rFonts w:asciiTheme="majorHAnsi" w:hAnsiTheme="majorHAnsi" w:cstheme="majorHAnsi"/>
+          <w:sz w:val="24"/>
+          <w:szCs w:val="24"/>
+        </w:rPr>
+        <w:t>Thêm Filter</w:t>
+      </w:r>
+      <w:r>
+        <w:rPr>
+          <w:rFonts w:asciiTheme="majorHAnsi" w:hAnsiTheme="majorHAnsi" w:cstheme="majorHAnsi"/>
+          <w:sz w:val="24"/>
+          <w:szCs w:val="24"/>
+        </w:rPr>
+        <w:t xml:space="preserve"> và Validate </w:t>
+      </w:r>
+      <w:r>
+        <w:rPr>
+          <w:rFonts w:asciiTheme="majorHAnsi" w:hAnsiTheme="majorHAnsi" w:cstheme="majorHAnsi"/>
+          <w:sz w:val="24"/>
+          <w:szCs w:val="24"/>
+          <w:lang w:val="en-US"/>
+        </w:rPr>
+        <w:t xml:space="preserve">vào các form trên. </w:t>
+      </w:r>
+      <w:r>
+        <w:rPr>
+          <w:rFonts w:asciiTheme="majorHAnsi" w:hAnsiTheme="majorHAnsi" w:cstheme="majorHAnsi"/>
+          <w:color w:val="FF0000"/>
+          <w:sz w:val="24"/>
+          <w:szCs w:val="24"/>
+          <w:lang w:val="en-US"/>
+        </w:rPr>
+        <w:t>(2 ngày)</w:t>
+      </w:r>
+    </w:p>
+    <w:p>
+      <w:pPr>
+        <w:pStyle w:val="ListParagraph"/>
+        <w:ind w:left="786"/>
+        <w:rPr>
+          <w:rFonts w:asciiTheme="majorHAnsi" w:hAnsiTheme="majorHAnsi" w:cstheme="majorHAnsi"/>
+          <w:sz w:val="24"/>
+          <w:szCs w:val="24"/>
+          <w:lang w:val="en-US"/>
+        </w:rPr>
+      </w:pPr>
+    </w:p>
+    <w:p>
+      <w:pPr>
+        <w:pStyle w:val="ListParagraph"/>
+        <w:ind w:left="1080"/>
+        <w:rPr>
+          <w:rFonts w:asciiTheme="majorHAnsi" w:hAnsiTheme="majorHAnsi" w:cstheme="majorHAnsi"/>
+          <w:sz w:val="24"/>
+          <w:szCs w:val="24"/>
+          <w:lang w:val="en-US"/>
+        </w:rPr>
+      </w:pPr>
+    </w:p>
+    <w:p>
+      <w:pPr>
+        <w:pStyle w:val="ListParagraph"/>
+        <w:ind w:left="1080"/>
+        <w:rPr>
+          <w:rFonts w:asciiTheme="majorHAnsi" w:hAnsiTheme="majorHAnsi" w:cstheme="majorHAnsi"/>
+          <w:sz w:val="24"/>
+          <w:szCs w:val="24"/>
+          <w:lang w:val="en-US"/>
+        </w:rPr>
+      </w:pPr>
+    </w:p>
+    <w:p>
+      <w:pPr>
+        <w:pStyle w:val="ListParagraph"/>
+        <w:ind w:left="1080"/>
+        <w:rPr>
+          <w:rFonts w:asciiTheme="majorHAnsi" w:hAnsiTheme="majorHAnsi" w:cstheme="majorHAnsi"/>
+          <w:sz w:val="24"/>
+          <w:szCs w:val="24"/>
+          <w:lang w:val="en-US"/>
+        </w:rPr>
+      </w:pPr>
+    </w:p>
+    <w:p>
+      <w:pPr>
+        <w:pStyle w:val="ListParagraph"/>
+        <w:ind w:left="1080"/>
+        <w:rPr>
+          <w:rFonts w:asciiTheme="majorHAnsi" w:hAnsiTheme="majorHAnsi" w:cstheme="majorHAnsi"/>
+          <w:sz w:val="24"/>
+          <w:szCs w:val="24"/>
+          <w:lang w:val="en-US"/>
+        </w:rPr>
+      </w:pPr>
+    </w:p>
+    <w:p>
+      <w:pPr>
+        <w:pStyle w:val="ListParagraph"/>
+        <w:numPr>
+          <w:ilvl w:val="0"/>
+          <w:numId w:val="1"/>
+        </w:numPr>
+        <w:rPr>
+          <w:rFonts w:asciiTheme="majorHAnsi" w:hAnsiTheme="majorHAnsi" w:cstheme="majorHAnsi"/>
+          <w:sz w:val="24"/>
+          <w:szCs w:val="24"/>
+          <w:lang w:val="en-US"/>
+        </w:rPr>
+      </w:pPr>
+      <w:r>
+        <w:rPr>
+          <w:rFonts w:asciiTheme="majorHAnsi" w:hAnsiTheme="majorHAnsi" w:cstheme="majorHAnsi"/>
+          <w:sz w:val="24"/>
+          <w:szCs w:val="24"/>
+          <w:lang w:val="en-US"/>
+        </w:rPr>
+        <w:t>TuTM:</w:t>
+      </w:r>
+    </w:p>
+    <w:p>
+      <w:pPr>
+        <w:pStyle w:val="ListParagraph"/>
+        <w:numPr>
+          <w:ilvl w:val="0"/>
+          <w:numId w:val="2"/>
+        </w:numPr>
+        <w:rPr>
+          <w:rFonts w:asciiTheme="majorHAnsi" w:hAnsiTheme="majorHAnsi" w:cstheme="majorHAnsi"/>
+          <w:color w:val="FF0000"/>
+          <w:sz w:val="24"/>
+          <w:szCs w:val="24"/>
+          <w:lang w:val="en-US"/>
+        </w:rPr>
+      </w:pPr>
+      <w:r>
+        <w:rPr>
+          <w:rFonts w:asciiTheme="majorHAnsi" w:hAnsiTheme="majorHAnsi" w:cstheme="majorHAnsi"/>
+          <w:sz w:val="24"/>
+          <w:szCs w:val="24"/>
+          <w:lang w:val="en-US"/>
+        </w:rPr>
+        <w:lastRenderedPageBreak/>
+        <w:t>Tìm và liệt kê tất cả các Filter và Validate cả các Form trên</w:t>
+      </w:r>
+      <w:r>
+        <w:rPr>
+          <w:rFonts w:asciiTheme="majorHAnsi" w:hAnsiTheme="majorHAnsi" w:cstheme="majorHAnsi"/>
+          <w:sz w:val="24"/>
+          <w:szCs w:val="24"/>
+          <w:lang w:val="en-US"/>
+        </w:rPr>
+        <w:sym w:font="Wingdings" w:char="F0E0"/>
+      </w:r>
+      <w:r>
+        <w:rPr>
+          <w:rFonts w:asciiTheme="majorHAnsi" w:hAnsiTheme="majorHAnsi" w:cstheme="majorHAnsi"/>
+          <w:sz w:val="24"/>
+          <w:szCs w:val="24"/>
+          <w:lang w:val="en-US"/>
+        </w:rPr>
+        <w:t xml:space="preserve">ghi vào Dectect log. như ví dụ trong </w:t>
+      </w:r>
+      <w:r>
+        <w:rPr>
+          <w:rFonts w:asciiTheme="majorHAnsi" w:hAnsiTheme="majorHAnsi" w:cstheme="majorHAnsi"/>
+          <w:sz w:val="24"/>
+          <w:szCs w:val="24"/>
+          <w:lang w:val="en-US"/>
+        </w:rPr>
+        <w:t>Defect Log</w:t>
+      </w:r>
+      <w:r>
+        <w:rPr>
+          <w:rFonts w:asciiTheme="majorHAnsi" w:hAnsiTheme="majorHAnsi" w:cstheme="majorHAnsi"/>
+          <w:sz w:val="24"/>
+          <w:szCs w:val="24"/>
+          <w:lang w:val="en-US"/>
+        </w:rPr>
+        <w:t xml:space="preserve"> - </w:t>
+      </w:r>
+      <w:r>
+        <w:rPr>
+          <w:rFonts w:asciiTheme="majorHAnsi" w:hAnsiTheme="majorHAnsi" w:cstheme="majorHAnsi"/>
+          <w:sz w:val="24"/>
+          <w:szCs w:val="24"/>
+          <w:lang w:val="en-US"/>
+        </w:rPr>
+        <w:t>Sheet Design Form</w:t>
+      </w:r>
       <w:bookmarkStart w:id="0" w:name="_GoBack"/>
       <w:bookmarkEnd w:id="0"/>
       <w:r>
@@ -316,128 +1579,17 @@
           <w:szCs w:val="24"/>
           <w:lang w:val="en-US"/>
         </w:rPr>
-        <w:t xml:space="preserve"> thêm vào</w:t>
-      </w:r>
-      <w:r>
-        <w:rPr>
-          <w:rFonts w:asciiTheme="majorHAnsi" w:hAnsiTheme="majorHAnsi" w:cstheme="majorHAnsi"/>
-          <w:sz w:val="24"/>
-          <w:szCs w:val="24"/>
-          <w:lang w:val="en-US"/>
-        </w:rPr>
-        <w:t xml:space="preserve"> Application.ini</w:t>
-      </w:r>
-      <w:r>
-        <w:rPr>
-          <w:rFonts w:asciiTheme="majorHAnsi" w:hAnsiTheme="majorHAnsi" w:cstheme="majorHAnsi"/>
-          <w:sz w:val="24"/>
-          <w:szCs w:val="24"/>
-          <w:lang w:val="en-US"/>
-        </w:rPr>
-        <w:t xml:space="preserve">, </w:t>
-      </w:r>
-      <w:r>
-        <w:rPr>
-          <w:rFonts w:asciiTheme="majorHAnsi" w:hAnsiTheme="majorHAnsi" w:cstheme="majorHAnsi"/>
-          <w:sz w:val="24"/>
-          <w:szCs w:val="24"/>
-          <w:lang w:val="en-US"/>
-        </w:rPr>
-        <w:t>phần này hình như có liên quan đế</w:t>
-      </w:r>
-      <w:r>
-        <w:rPr>
-          <w:rFonts w:asciiTheme="majorHAnsi" w:hAnsiTheme="majorHAnsi" w:cstheme="majorHAnsi"/>
-          <w:sz w:val="24"/>
-          <w:szCs w:val="24"/>
-          <w:lang w:val="en-US"/>
-        </w:rPr>
-        <w:t>n Zend_config, Hiền</w:t>
-      </w:r>
-      <w:r>
-        <w:rPr>
-          <w:rFonts w:asciiTheme="majorHAnsi" w:hAnsiTheme="majorHAnsi" w:cstheme="majorHAnsi"/>
-          <w:sz w:val="24"/>
-          <w:szCs w:val="24"/>
-          <w:lang w:val="en-US"/>
-        </w:rPr>
-        <w:t xml:space="preserve"> tham khảo </w:t>
-      </w:r>
-      <w:r>
-        <w:rPr>
-          <w:rFonts w:asciiTheme="majorHAnsi" w:hAnsiTheme="majorHAnsi" w:cstheme="majorHAnsi"/>
-          <w:sz w:val="24"/>
-          <w:szCs w:val="24"/>
-          <w:lang w:val="en-US"/>
-        </w:rPr>
-        <w:t>thêm.</w:t>
-      </w:r>
-    </w:p>
-    <w:p>
-      <w:pPr>
-        <w:pStyle w:val="ListParagraph"/>
-        <w:ind w:left="1080"/>
-        <w:rPr>
-          <w:rFonts w:asciiTheme="majorHAnsi" w:hAnsiTheme="majorHAnsi" w:cstheme="majorHAnsi"/>
-          <w:sz w:val="24"/>
-          <w:szCs w:val="24"/>
-          <w:lang w:val="en-US"/>
-        </w:rPr>
-      </w:pPr>
-    </w:p>
-    <w:p>
-      <w:pPr>
-        <w:pStyle w:val="ListParagraph"/>
-        <w:numPr>
-          <w:ilvl w:val="0"/>
-          <w:numId w:val="5"/>
-        </w:numPr>
-        <w:spacing w:beforeAutospacing="1" w:after="0" w:afterAutospacing="1" w:line="255" w:lineRule="atLeast"/>
-        <w:rPr>
-          <w:rFonts w:asciiTheme="majorHAnsi" w:eastAsia="Times New Roman" w:hAnsiTheme="majorHAnsi" w:cstheme="majorHAnsi"/>
-          <w:sz w:val="24"/>
-          <w:szCs w:val="24"/>
-          <w:lang w:val="en-US" w:eastAsia="vi-VN"/>
-        </w:rPr>
-      </w:pPr>
-      <w:r>
-        <w:rPr>
-          <w:rFonts w:asciiTheme="majorHAnsi" w:hAnsiTheme="majorHAnsi" w:cstheme="majorHAnsi"/>
-          <w:sz w:val="24"/>
-          <w:szCs w:val="24"/>
-          <w:lang w:val="en-US"/>
-        </w:rPr>
-        <w:t xml:space="preserve">LinhTA: </w:t>
-      </w:r>
-      <w:r>
-        <w:rPr>
-          <w:rFonts w:asciiTheme="majorHAnsi" w:eastAsia="Times New Roman" w:hAnsiTheme="majorHAnsi" w:cstheme="majorHAnsi"/>
-          <w:sz w:val="24"/>
-          <w:szCs w:val="24"/>
-          <w:bdr w:val="none" w:sz="0" w:space="0" w:color="auto" w:frame="1"/>
-          <w:lang w:eastAsia="vi-VN"/>
-        </w:rPr>
-        <w:t>Nghiên cứu cách sử dụng Zend_Db và viết một bài hướng dẫn (LAB)</w:t>
-      </w:r>
-      <w:r>
-        <w:rPr>
-          <w:rFonts w:asciiTheme="majorHAnsi" w:eastAsia="Times New Roman" w:hAnsiTheme="majorHAnsi" w:cstheme="majorHAnsi"/>
-          <w:sz w:val="24"/>
-          <w:szCs w:val="24"/>
-          <w:bdr w:val="none" w:sz="0" w:space="0" w:color="auto" w:frame="1"/>
-          <w:lang w:val="en-US" w:eastAsia="vi-VN"/>
-        </w:rPr>
-        <w:t xml:space="preserve"> – 3 ngày </w:t>
-      </w:r>
-      <w:r>
-        <w:rPr>
-          <w:rFonts w:asciiTheme="majorHAnsi" w:eastAsia="Times New Roman" w:hAnsiTheme="majorHAnsi" w:cstheme="majorHAnsi"/>
-          <w:sz w:val="24"/>
-          <w:szCs w:val="24"/>
-          <w:bdr w:val="none" w:sz="0" w:space="0" w:color="auto" w:frame="1"/>
-          <w:lang w:eastAsia="vi-VN"/>
-        </w:rPr>
-        <w:t>: </w:t>
+        <w:t xml:space="preserve"> </w:t>
+      </w:r>
+      <w:r>
+        <w:rPr>
+          <w:rFonts w:asciiTheme="majorHAnsi" w:hAnsiTheme="majorHAnsi" w:cstheme="majorHAnsi"/>
+          <w:color w:val="FF0000"/>
+          <w:sz w:val="24"/>
+          <w:szCs w:val="24"/>
+          <w:lang w:val="en-US"/>
+        </w:rPr>
+        <w:t>(1 ngày)</w:t>
       </w:r>
     </w:p>
     <w:p>
@@ -447,168 +1599,31 @@
           <w:ilvl w:val="0"/>
           <w:numId w:val="2"/>
         </w:numPr>
-        <w:spacing w:beforeAutospacing="1" w:after="0" w:afterAutospacing="1" w:line="255" w:lineRule="atLeast"/>
-        <w:rPr>
-          <w:rFonts w:asciiTheme="majorHAnsi" w:eastAsia="Times New Roman" w:hAnsiTheme="majorHAnsi" w:cstheme="majorHAnsi"/>
+        <w:rPr>
+          <w:rFonts w:asciiTheme="majorHAnsi" w:hAnsiTheme="majorHAnsi" w:cstheme="majorHAnsi"/>
+          <w:sz w:val="24"/>
+          <w:szCs w:val="24"/>
+          <w:lang w:val="en-US"/>
+        </w:rPr>
+      </w:pPr>
+      <w:r>
+        <w:rPr>
+          <w:rFonts w:asciiTheme="majorHAnsi" w:hAnsiTheme="majorHAnsi" w:cstheme="majorHAnsi"/>
+          <w:sz w:val="24"/>
+          <w:szCs w:val="24"/>
+          <w:lang w:val="en-US"/>
+        </w:rPr>
+        <w:t xml:space="preserve">Tìm Hiêu Zend Filter và Zend Validate: làm bài lab đơn giản (deliverable) </w:t>
+      </w:r>
+      <w:r>
+        <w:rPr>
+          <w:rFonts w:asciiTheme="majorHAnsi" w:hAnsiTheme="majorHAnsi" w:cstheme="majorHAnsi"/>
           <w:color w:val="FF0000"/>
           <w:sz w:val="24"/>
           <w:szCs w:val="24"/>
-          <w:lang w:val="en-US" w:eastAsia="vi-VN"/>
-        </w:rPr>
-      </w:pPr>
-      <w:r>
-        <w:rPr>
-          <w:rFonts w:asciiTheme="majorHAnsi" w:eastAsia="Times New Roman" w:hAnsiTheme="majorHAnsi" w:cstheme="majorHAnsi"/>
-          <w:sz w:val="24"/>
-          <w:szCs w:val="24"/>
-          <w:bdr w:val="none" w:sz="0" w:space="0" w:color="auto" w:frame="1"/>
-          <w:lang w:val="en-US" w:eastAsia="vi-VN"/>
-        </w:rPr>
-        <w:t xml:space="preserve">Task1 </w:t>
-      </w:r>
-      <w:r>
-        <w:rPr>
-          <w:rFonts w:asciiTheme="majorHAnsi" w:eastAsia="Times New Roman" w:hAnsiTheme="majorHAnsi" w:cstheme="majorHAnsi"/>
-          <w:color w:val="FF0000"/>
-          <w:sz w:val="24"/>
-          <w:szCs w:val="24"/>
-          <w:bdr w:val="none" w:sz="0" w:space="0" w:color="auto" w:frame="1"/>
-          <w:lang w:val="en-US" w:eastAsia="vi-VN"/>
-        </w:rPr>
-        <w:t>( 1</w:t>
-      </w:r>
-      <w:r>
-        <w:rPr>
-          <w:rFonts w:asciiTheme="majorHAnsi" w:eastAsia="Times New Roman" w:hAnsiTheme="majorHAnsi" w:cstheme="majorHAnsi"/>
-          <w:color w:val="FF0000"/>
-          <w:sz w:val="24"/>
-          <w:szCs w:val="24"/>
-          <w:bdr w:val="none" w:sz="0" w:space="0" w:color="auto" w:frame="1"/>
-          <w:lang w:val="en-US" w:eastAsia="vi-VN"/>
-        </w:rPr>
-        <w:t xml:space="preserve"> ngày)</w:t>
-      </w:r>
-    </w:p>
-    <w:p>
-      <w:pPr>
-        <w:pStyle w:val="ListParagraph"/>
-        <w:numPr>
-          <w:ilvl w:val="1"/>
-          <w:numId w:val="2"/>
-        </w:numPr>
-        <w:spacing w:beforeAutospacing="1" w:after="0" w:afterAutospacing="1" w:line="255" w:lineRule="atLeast"/>
-        <w:rPr>
-          <w:rFonts w:asciiTheme="majorHAnsi" w:eastAsia="Times New Roman" w:hAnsiTheme="majorHAnsi" w:cstheme="majorHAnsi"/>
-          <w:sz w:val="24"/>
-          <w:szCs w:val="24"/>
-          <w:bdr w:val="none" w:sz="0" w:space="0" w:color="auto" w:frame="1"/>
-          <w:lang w:eastAsia="vi-VN"/>
-        </w:rPr>
-      </w:pPr>
-      <w:r>
-        <w:rPr>
-          <w:rFonts w:asciiTheme="majorHAnsi" w:eastAsia="Times New Roman" w:hAnsiTheme="majorHAnsi" w:cstheme="majorHAnsi"/>
-          <w:sz w:val="24"/>
-          <w:szCs w:val="24"/>
-          <w:bdr w:val="none" w:sz="0" w:space="0" w:color="auto" w:frame="1"/>
-          <w:lang w:val="en-US" w:eastAsia="vi-VN"/>
-        </w:rPr>
-        <w:t xml:space="preserve">Zend_Db gồm những thành phần gi? </w:t>
-      </w:r>
-    </w:p>
-    <w:p>
-      <w:pPr>
-        <w:pStyle w:val="ListParagraph"/>
-        <w:numPr>
-          <w:ilvl w:val="1"/>
-          <w:numId w:val="2"/>
-        </w:numPr>
-        <w:spacing w:beforeAutospacing="1" w:after="0" w:afterAutospacing="1" w:line="255" w:lineRule="atLeast"/>
-        <w:rPr>
-          <w:rFonts w:asciiTheme="majorHAnsi" w:eastAsia="Times New Roman" w:hAnsiTheme="majorHAnsi" w:cstheme="majorHAnsi"/>
-          <w:sz w:val="24"/>
-          <w:szCs w:val="24"/>
-          <w:bdr w:val="none" w:sz="0" w:space="0" w:color="auto" w:frame="1"/>
-          <w:lang w:eastAsia="vi-VN"/>
-        </w:rPr>
-      </w:pPr>
-      <w:r>
-        <w:rPr>
-          <w:rFonts w:asciiTheme="majorHAnsi" w:eastAsia="Times New Roman" w:hAnsiTheme="majorHAnsi" w:cstheme="majorHAnsi"/>
-          <w:sz w:val="24"/>
-          <w:szCs w:val="24"/>
-          <w:bdr w:val="none" w:sz="0" w:space="0" w:color="auto" w:frame="1"/>
-          <w:lang w:eastAsia="vi-VN"/>
-        </w:rPr>
-        <w:t>Những thành phần nào quan trọng  (cần thiết sử dụng )  &amp; nguyên nhân</w:t>
-      </w:r>
-      <w:r>
-        <w:rPr>
-          <w:rFonts w:asciiTheme="majorHAnsi" w:eastAsia="Times New Roman" w:hAnsiTheme="majorHAnsi" w:cstheme="majorHAnsi"/>
-          <w:sz w:val="24"/>
-          <w:szCs w:val="24"/>
-          <w:bdr w:val="none" w:sz="0" w:space="0" w:color="auto" w:frame="1"/>
-          <w:lang w:eastAsia="vi-VN"/>
-        </w:rPr>
-        <w:t xml:space="preserve"> (sử dụng để làm gì?)</w:t>
-      </w:r>
-      <w:r>
-        <w:rPr>
-          <w:rFonts w:asciiTheme="majorHAnsi" w:eastAsia="Times New Roman" w:hAnsiTheme="majorHAnsi" w:cstheme="majorHAnsi"/>
-          <w:sz w:val="24"/>
-          <w:szCs w:val="24"/>
-          <w:bdr w:val="none" w:sz="0" w:space="0" w:color="auto" w:frame="1"/>
-          <w:lang w:eastAsia="vi-VN"/>
-        </w:rPr>
-        <w:t xml:space="preserve"> </w:t>
-      </w:r>
-      <w:r>
-        <w:rPr>
-          <w:rFonts w:asciiTheme="majorHAnsi" w:eastAsia="Times New Roman" w:hAnsiTheme="majorHAnsi" w:cstheme="majorHAnsi"/>
-          <w:sz w:val="24"/>
-          <w:szCs w:val="24"/>
-          <w:bdr w:val="none" w:sz="0" w:space="0" w:color="auto" w:frame="1"/>
-          <w:lang w:val="en-US" w:eastAsia="vi-VN"/>
-        </w:rPr>
-        <w:t>(</w:t>
-      </w:r>
-      <w:r>
-        <w:rPr>
-          <w:rFonts w:asciiTheme="majorHAnsi" w:eastAsia="Times New Roman" w:hAnsiTheme="majorHAnsi" w:cstheme="majorHAnsi"/>
-          <w:color w:val="FF0000"/>
-          <w:sz w:val="24"/>
-          <w:szCs w:val="24"/>
-          <w:bdr w:val="none" w:sz="0" w:space="0" w:color="auto" w:frame="1"/>
-          <w:lang w:val="en-US" w:eastAsia="vi-VN"/>
-        </w:rPr>
-        <w:t>1)</w:t>
-      </w:r>
-    </w:p>
-    <w:p>
-      <w:pPr>
-        <w:pStyle w:val="ListParagraph"/>
-        <w:numPr>
-          <w:ilvl w:val="1"/>
-          <w:numId w:val="2"/>
-        </w:numPr>
-        <w:spacing w:beforeAutospacing="1" w:after="0" w:afterAutospacing="1" w:line="255" w:lineRule="atLeast"/>
-        <w:rPr>
-          <w:rFonts w:asciiTheme="majorHAnsi" w:eastAsia="Times New Roman" w:hAnsiTheme="majorHAnsi" w:cstheme="majorHAnsi"/>
-          <w:sz w:val="24"/>
-          <w:szCs w:val="24"/>
-          <w:bdr w:val="none" w:sz="0" w:space="0" w:color="auto" w:frame="1"/>
-          <w:lang w:eastAsia="vi-VN"/>
-        </w:rPr>
-      </w:pPr>
-      <w:r>
-        <w:rPr>
-          <w:rFonts w:asciiTheme="majorHAnsi" w:eastAsia="Times New Roman" w:hAnsiTheme="majorHAnsi" w:cstheme="majorHAnsi"/>
-          <w:sz w:val="24"/>
-          <w:szCs w:val="24"/>
-          <w:bdr w:val="none" w:sz="0" w:space="0" w:color="auto" w:frame="1"/>
-          <w:lang w:eastAsia="vi-VN"/>
-        </w:rPr>
-        <w:t xml:space="preserve">Những thành phần nào không quan trọng  (không cần thiết sử dụng)  &amp; nguyên nhân </w:t>
+          <w:lang w:val="en-US"/>
+        </w:rPr>
+        <w:t>(1 ngày)</w:t>
       </w:r>
     </w:p>
     <w:p>
@@ -618,228 +1633,86 @@
           <w:ilvl w:val="0"/>
           <w:numId w:val="2"/>
         </w:numPr>
-        <w:spacing w:beforeAutospacing="1" w:after="0" w:afterAutospacing="1" w:line="255" w:lineRule="atLeast"/>
-        <w:rPr>
-          <w:rFonts w:asciiTheme="majorHAnsi" w:eastAsia="Times New Roman" w:hAnsiTheme="majorHAnsi" w:cstheme="majorHAnsi"/>
+        <w:rPr>
+          <w:rFonts w:asciiTheme="majorHAnsi" w:hAnsiTheme="majorHAnsi" w:cstheme="majorHAnsi"/>
           <w:color w:val="FF0000"/>
           <w:sz w:val="24"/>
           <w:szCs w:val="24"/>
-          <w:bdr w:val="none" w:sz="0" w:space="0" w:color="auto" w:frame="1"/>
-          <w:lang w:val="en-US" w:eastAsia="vi-VN"/>
-        </w:rPr>
-      </w:pPr>
-      <w:r>
-        <w:rPr>
-          <w:rFonts w:asciiTheme="majorHAnsi" w:eastAsia="Times New Roman" w:hAnsiTheme="majorHAnsi" w:cstheme="majorHAnsi"/>
-          <w:sz w:val="24"/>
-          <w:szCs w:val="24"/>
-          <w:bdr w:val="none" w:sz="0" w:space="0" w:color="auto" w:frame="1"/>
-          <w:lang w:val="en-US" w:eastAsia="vi-VN"/>
-        </w:rPr>
-        <w:t xml:space="preserve">Task2 </w:t>
-      </w:r>
-      <w:r>
-        <w:rPr>
-          <w:rFonts w:asciiTheme="majorHAnsi" w:eastAsia="Times New Roman" w:hAnsiTheme="majorHAnsi" w:cstheme="majorHAnsi"/>
+          <w:lang w:val="en-US"/>
+        </w:rPr>
+      </w:pPr>
+      <w:r>
+        <w:rPr>
+          <w:rFonts w:asciiTheme="majorHAnsi" w:hAnsiTheme="majorHAnsi" w:cstheme="majorHAnsi"/>
+          <w:sz w:val="24"/>
+          <w:szCs w:val="24"/>
+          <w:lang w:val="en-US"/>
+        </w:rPr>
+        <w:t>Thêm Filter và Validate cho Form Section New và Section Edit</w:t>
+      </w:r>
+      <w:r>
+        <w:rPr>
+          <w:rFonts w:asciiTheme="majorHAnsi" w:hAnsiTheme="majorHAnsi" w:cstheme="majorHAnsi"/>
+          <w:sz w:val="24"/>
+          <w:szCs w:val="24"/>
+          <w:lang w:val="en-US"/>
+        </w:rPr>
+        <w:t>, Category  New</w:t>
+      </w:r>
+      <w:r>
+        <w:rPr>
+          <w:rFonts w:asciiTheme="majorHAnsi" w:hAnsiTheme="majorHAnsi" w:cstheme="majorHAnsi"/>
+          <w:sz w:val="24"/>
+          <w:szCs w:val="24"/>
+          <w:lang w:val="en-US"/>
+        </w:rPr>
+        <w:t>,</w:t>
+      </w:r>
+      <w:r>
+        <w:rPr>
+          <w:rFonts w:asciiTheme="majorHAnsi" w:hAnsiTheme="majorHAnsi" w:cstheme="majorHAnsi"/>
+          <w:sz w:val="24"/>
+          <w:szCs w:val="24"/>
+        </w:rPr>
+        <w:t xml:space="preserve"> </w:t>
+      </w:r>
+      <w:r>
+        <w:rPr>
+          <w:rFonts w:asciiTheme="majorHAnsi" w:hAnsiTheme="majorHAnsi" w:cstheme="majorHAnsi"/>
+          <w:sz w:val="24"/>
+          <w:szCs w:val="24"/>
+        </w:rPr>
+        <w:t>Form UserNew, UserEdit</w:t>
+      </w:r>
+      <w:r>
+        <w:rPr>
+          <w:rFonts w:asciiTheme="majorHAnsi" w:hAnsiTheme="majorHAnsi" w:cstheme="majorHAnsi"/>
+          <w:sz w:val="24"/>
+          <w:szCs w:val="24"/>
+          <w:lang w:val="en-US"/>
+        </w:rPr>
+        <w:t xml:space="preserve"> </w:t>
+      </w:r>
+      <w:r>
+        <w:rPr>
+          <w:rFonts w:asciiTheme="majorHAnsi" w:hAnsiTheme="majorHAnsi" w:cstheme="majorHAnsi"/>
           <w:color w:val="FF0000"/>
           <w:sz w:val="24"/>
           <w:szCs w:val="24"/>
-          <w:bdr w:val="none" w:sz="0" w:space="0" w:color="auto" w:frame="1"/>
-          <w:lang w:val="en-US" w:eastAsia="vi-VN"/>
-        </w:rPr>
-        <w:t>(2</w:t>
-      </w:r>
-      <w:r>
-        <w:rPr>
-          <w:rFonts w:asciiTheme="majorHAnsi" w:eastAsia="Times New Roman" w:hAnsiTheme="majorHAnsi" w:cstheme="majorHAnsi"/>
+          <w:lang w:val="en-US"/>
+        </w:rPr>
+        <w:t xml:space="preserve">(2 </w:t>
+      </w:r>
+      <w:r>
+        <w:rPr>
+          <w:rFonts w:asciiTheme="majorHAnsi" w:hAnsiTheme="majorHAnsi" w:cstheme="majorHAnsi"/>
           <w:color w:val="FF0000"/>
           <w:sz w:val="24"/>
           <w:szCs w:val="24"/>
-          <w:bdr w:val="none" w:sz="0" w:space="0" w:color="auto" w:frame="1"/>
-          <w:lang w:val="en-US" w:eastAsia="vi-VN"/>
-        </w:rPr>
-        <w:t xml:space="preserve"> ngày)</w:t>
-      </w:r>
-    </w:p>
-    <w:p>
-      <w:pPr>
-        <w:pStyle w:val="ListParagraph"/>
-        <w:numPr>
-          <w:ilvl w:val="1"/>
-          <w:numId w:val="2"/>
-        </w:numPr>
-        <w:spacing w:beforeAutospacing="1" w:after="0" w:afterAutospacing="1" w:line="255" w:lineRule="atLeast"/>
-        <w:rPr>
-          <w:rFonts w:asciiTheme="majorHAnsi" w:eastAsia="Times New Roman" w:hAnsiTheme="majorHAnsi" w:cstheme="majorHAnsi"/>
-          <w:color w:val="FF0000"/>
-          <w:sz w:val="24"/>
-          <w:szCs w:val="24"/>
-          <w:bdr w:val="none" w:sz="0" w:space="0" w:color="auto" w:frame="1"/>
-          <w:lang w:val="en-US" w:eastAsia="vi-VN"/>
-        </w:rPr>
-      </w:pPr>
-      <w:r>
-        <w:rPr>
-          <w:rFonts w:asciiTheme="majorHAnsi" w:eastAsia="Times New Roman" w:hAnsiTheme="majorHAnsi" w:cstheme="majorHAnsi"/>
-          <w:sz w:val="24"/>
-          <w:szCs w:val="24"/>
-          <w:bdr w:val="none" w:sz="0" w:space="0" w:color="auto" w:frame="1"/>
-          <w:lang w:eastAsia="vi-VN"/>
-        </w:rPr>
-        <w:t xml:space="preserve">Cách sử dụng các thành phần ở mục  </w:t>
-      </w:r>
-      <w:r>
-        <w:rPr>
-          <w:rFonts w:asciiTheme="majorHAnsi" w:eastAsia="Times New Roman" w:hAnsiTheme="majorHAnsi" w:cstheme="majorHAnsi"/>
-          <w:color w:val="FF0000"/>
-          <w:sz w:val="24"/>
-          <w:szCs w:val="24"/>
-          <w:bdr w:val="none" w:sz="0" w:space="0" w:color="auto" w:frame="1"/>
-          <w:lang w:eastAsia="vi-VN"/>
-        </w:rPr>
-        <w:t>(1).</w:t>
-      </w:r>
-    </w:p>
-    <w:p>
-      <w:pPr>
-        <w:pStyle w:val="ListParagraph"/>
-        <w:numPr>
-          <w:ilvl w:val="1"/>
-          <w:numId w:val="2"/>
-        </w:numPr>
-        <w:spacing w:beforeAutospacing="1" w:after="0" w:afterAutospacing="1" w:line="255" w:lineRule="atLeast"/>
-        <w:rPr>
-          <w:rFonts w:asciiTheme="majorHAnsi" w:eastAsia="Times New Roman" w:hAnsiTheme="majorHAnsi" w:cstheme="majorHAnsi"/>
-          <w:sz w:val="24"/>
-          <w:szCs w:val="24"/>
-          <w:bdr w:val="none" w:sz="0" w:space="0" w:color="auto" w:frame="1"/>
-          <w:lang w:eastAsia="vi-VN"/>
-        </w:rPr>
-      </w:pPr>
-      <w:r>
-        <w:rPr>
-          <w:rFonts w:asciiTheme="majorHAnsi" w:eastAsia="Times New Roman" w:hAnsiTheme="majorHAnsi" w:cstheme="majorHAnsi"/>
-          <w:sz w:val="24"/>
-          <w:szCs w:val="24"/>
-          <w:bdr w:val="none" w:sz="0" w:space="0" w:color="auto" w:frame="1"/>
-          <w:lang w:eastAsia="vi-VN"/>
-        </w:rPr>
-        <w:t>Cách</w:t>
-      </w:r>
-      <w:r>
-        <w:rPr>
-          <w:rFonts w:asciiTheme="majorHAnsi" w:eastAsia="Times New Roman" w:hAnsiTheme="majorHAnsi" w:cstheme="majorHAnsi"/>
-          <w:sz w:val="24"/>
-          <w:szCs w:val="24"/>
-          <w:bdr w:val="none" w:sz="0" w:space="0" w:color="auto" w:frame="1"/>
-          <w:lang w:val="en-US" w:eastAsia="vi-VN"/>
-        </w:rPr>
-        <w:t xml:space="preserve"> tạo kết</w:t>
-      </w:r>
-      <w:r>
-        <w:rPr>
-          <w:rFonts w:asciiTheme="majorHAnsi" w:eastAsia="Times New Roman" w:hAnsiTheme="majorHAnsi" w:cstheme="majorHAnsi"/>
-          <w:sz w:val="24"/>
-          <w:szCs w:val="24"/>
-          <w:bdr w:val="none" w:sz="0" w:space="0" w:color="auto" w:frame="1"/>
-          <w:lang w:eastAsia="vi-VN"/>
-        </w:rPr>
-        <w:t xml:space="preserve"> nối và lưu kết nối ở boostrap.php, tham khảo trên source3.</w:t>
-      </w:r>
-    </w:p>
-    <w:p>
-      <w:pPr>
-        <w:pStyle w:val="ListParagraph"/>
-        <w:numPr>
-          <w:ilvl w:val="1"/>
-          <w:numId w:val="2"/>
-        </w:numPr>
-        <w:spacing w:beforeAutospacing="1" w:after="0" w:afterAutospacing="1" w:line="255" w:lineRule="atLeast"/>
-        <w:rPr>
-          <w:rFonts w:asciiTheme="majorHAnsi" w:eastAsia="Times New Roman" w:hAnsiTheme="majorHAnsi" w:cstheme="majorHAnsi"/>
-          <w:sz w:val="24"/>
-          <w:szCs w:val="24"/>
-          <w:bdr w:val="none" w:sz="0" w:space="0" w:color="auto" w:frame="1"/>
-          <w:lang w:eastAsia="vi-VN"/>
-        </w:rPr>
-      </w:pPr>
-      <w:r>
-        <w:rPr>
-          <w:rFonts w:asciiTheme="majorHAnsi" w:eastAsia="Times New Roman" w:hAnsiTheme="majorHAnsi" w:cstheme="majorHAnsi"/>
-          <w:sz w:val="24"/>
-          <w:szCs w:val="24"/>
-          <w:bdr w:val="none" w:sz="0" w:space="0" w:color="auto" w:frame="1"/>
-          <w:lang w:eastAsia="vi-VN"/>
-        </w:rPr>
-        <w:t>Cách sử dụng: cách lấy kết nối ở Controller hay Action, cách sử dụng câu truy vấn</w:t>
-      </w:r>
-      <w:r>
-        <w:rPr>
-          <w:rFonts w:asciiTheme="majorHAnsi" w:eastAsia="Times New Roman" w:hAnsiTheme="majorHAnsi" w:cstheme="majorHAnsi"/>
-          <w:sz w:val="24"/>
-          <w:szCs w:val="24"/>
-          <w:bdr w:val="none" w:sz="0" w:space="0" w:color="auto" w:frame="1"/>
-          <w:lang w:eastAsia="vi-VN"/>
-        </w:rPr>
-        <w:t>…</w:t>
-      </w:r>
-    </w:p>
-    <w:p>
-      <w:pPr>
-        <w:pStyle w:val="ListParagraph"/>
-        <w:numPr>
-          <w:ilvl w:val="1"/>
-          <w:numId w:val="2"/>
-        </w:numPr>
-        <w:spacing w:beforeAutospacing="1" w:after="0" w:afterAutospacing="1" w:line="255" w:lineRule="atLeast"/>
-        <w:rPr>
-          <w:rFonts w:asciiTheme="majorHAnsi" w:eastAsia="Times New Roman" w:hAnsiTheme="majorHAnsi" w:cstheme="majorHAnsi"/>
-          <w:sz w:val="24"/>
-          <w:szCs w:val="24"/>
-          <w:bdr w:val="none" w:sz="0" w:space="0" w:color="auto" w:frame="1"/>
-          <w:lang w:eastAsia="vi-VN"/>
-        </w:rPr>
-      </w:pPr>
-      <w:r>
-        <w:rPr>
-          <w:rFonts w:asciiTheme="majorHAnsi" w:eastAsia="Times New Roman" w:hAnsiTheme="majorHAnsi" w:cstheme="majorHAnsi"/>
-          <w:sz w:val="24"/>
-          <w:szCs w:val="24"/>
-          <w:bdr w:val="none" w:sz="0" w:space="0" w:color="auto" w:frame="1"/>
-          <w:lang w:val="en-US" w:eastAsia="vi-VN"/>
-        </w:rPr>
-        <w:t>demo</w:t>
-      </w:r>
-    </w:p>
-    <w:p>
-      <w:pPr>
-        <w:pStyle w:val="ListParagraph"/>
-        <w:ind w:left="1440" w:firstLine="360"/>
-        <w:rPr>
-          <w:rFonts w:asciiTheme="majorHAnsi" w:hAnsiTheme="majorHAnsi" w:cstheme="majorHAnsi"/>
-          <w:sz w:val="24"/>
-          <w:szCs w:val="24"/>
-        </w:rPr>
-      </w:pPr>
-      <w:r>
-        <w:rPr>
-          <w:rFonts w:asciiTheme="majorHAnsi" w:hAnsiTheme="majorHAnsi" w:cstheme="majorHAnsi"/>
-          <w:sz w:val="24"/>
-          <w:szCs w:val="24"/>
-        </w:rPr>
-        <w:t>….</w:t>
-      </w:r>
-    </w:p>
-    <w:p>
-      <w:pPr>
-        <w:pStyle w:val="ListParagraph"/>
-        <w:ind w:left="1080"/>
-        <w:rPr>
-          <w:rFonts w:asciiTheme="majorHAnsi" w:hAnsiTheme="majorHAnsi" w:cstheme="majorHAnsi"/>
-          <w:sz w:val="24"/>
-          <w:szCs w:val="24"/>
-        </w:rPr>
-      </w:pPr>
+          <w:lang w:val="en-US"/>
+        </w:rPr>
+        <w:t>ngày)</w:t>
+      </w:r>
     </w:p>
     <w:p>
       <w:pPr>
@@ -850,798 +1723,37 @@
         </w:numPr>
         <w:rPr>
           <w:rFonts w:asciiTheme="majorHAnsi" w:hAnsiTheme="majorHAnsi" w:cstheme="majorHAnsi"/>
-          <w:color w:val="FF0000"/>
-          <w:sz w:val="24"/>
-          <w:szCs w:val="24"/>
-        </w:rPr>
-      </w:pPr>
-      <w:r>
-        <w:rPr>
-          <w:rFonts w:asciiTheme="majorHAnsi" w:hAnsiTheme="majorHAnsi" w:cstheme="majorHAnsi"/>
-          <w:sz w:val="24"/>
-          <w:szCs w:val="24"/>
-        </w:rPr>
-        <w:t>HuyNV</w:t>
-      </w:r>
-      <w:r>
-        <w:rPr>
-          <w:rFonts w:asciiTheme="majorHAnsi" w:hAnsiTheme="majorHAnsi" w:cstheme="majorHAnsi"/>
-          <w:sz w:val="24"/>
-          <w:szCs w:val="24"/>
-        </w:rPr>
-        <w:t>:</w:t>
-      </w:r>
-      <w:r>
-        <w:rPr>
-          <w:rFonts w:asciiTheme="majorHAnsi" w:hAnsiTheme="majorHAnsi" w:cstheme="majorHAnsi"/>
-          <w:sz w:val="24"/>
-          <w:szCs w:val="24"/>
-          <w:lang w:val="fr-FR"/>
-        </w:rPr>
-        <w:t xml:space="preserve"> Thiết kế Front Page</w:t>
-      </w:r>
-      <w:r>
-        <w:rPr>
-          <w:rFonts w:asciiTheme="majorHAnsi" w:hAnsiTheme="majorHAnsi" w:cstheme="majorHAnsi"/>
-          <w:sz w:val="24"/>
-          <w:szCs w:val="24"/>
-          <w:lang w:val="fr-FR"/>
-        </w:rPr>
-        <w:t xml:space="preserve"> </w:t>
-      </w:r>
-      <w:r>
-        <w:rPr>
-          <w:rFonts w:asciiTheme="majorHAnsi" w:hAnsiTheme="majorHAnsi" w:cstheme="majorHAnsi"/>
-          <w:color w:val="FF0000"/>
-          <w:sz w:val="24"/>
-          <w:szCs w:val="24"/>
-          <w:lang w:val="fr-FR"/>
-        </w:rPr>
-        <w:t>(3 ngày)</w:t>
-      </w:r>
-    </w:p>
-    <w:p>
-      <w:pPr>
-        <w:pStyle w:val="ListParagraph"/>
-        <w:numPr>
-          <w:ilvl w:val="0"/>
-          <w:numId w:val="2"/>
-        </w:numPr>
-        <w:spacing w:beforeAutospacing="1" w:after="0" w:afterAutospacing="1" w:line="255" w:lineRule="atLeast"/>
-        <w:rPr>
-          <w:rFonts w:asciiTheme="majorHAnsi" w:eastAsia="Times New Roman" w:hAnsiTheme="majorHAnsi" w:cstheme="majorHAnsi"/>
-          <w:sz w:val="24"/>
-          <w:szCs w:val="24"/>
-          <w:lang w:eastAsia="vi-VN"/>
-        </w:rPr>
-      </w:pPr>
-      <w:r>
-        <w:rPr>
-          <w:rFonts w:asciiTheme="majorHAnsi" w:eastAsia="Times New Roman" w:hAnsiTheme="majorHAnsi" w:cstheme="majorHAnsi"/>
-          <w:sz w:val="24"/>
-          <w:szCs w:val="24"/>
-          <w:bdr w:val="none" w:sz="0" w:space="0" w:color="auto" w:frame="1"/>
-          <w:lang w:val="en-US" w:eastAsia="vi-VN"/>
-        </w:rPr>
-        <w:t xml:space="preserve">Thao tác trên file: </w:t>
-      </w:r>
-      <w:r>
-        <w:rPr>
-          <w:rFonts w:asciiTheme="majorHAnsi" w:eastAsia="Times New Roman" w:hAnsiTheme="majorHAnsi" w:cstheme="majorHAnsi"/>
-          <w:sz w:val="24"/>
-          <w:szCs w:val="24"/>
-          <w:bdr w:val="none" w:sz="0" w:space="0" w:color="auto" w:frame="1"/>
-          <w:lang w:val="en-US" w:eastAsia="vi-VN"/>
-        </w:rPr>
-        <w:t>application\templates\front</w:t>
-      </w:r>
-      <w:r>
-        <w:rPr>
-          <w:rFonts w:asciiTheme="majorHAnsi" w:eastAsia="Times New Roman" w:hAnsiTheme="majorHAnsi" w:cstheme="majorHAnsi"/>
-          <w:sz w:val="24"/>
-          <w:szCs w:val="24"/>
-          <w:bdr w:val="none" w:sz="0" w:space="0" w:color="auto" w:frame="1"/>
-          <w:lang w:val="en-US" w:eastAsia="vi-VN"/>
-        </w:rPr>
-        <w:t xml:space="preserve">\default\index.phtml + và </w:t>
-      </w:r>
-      <w:r>
-        <w:rPr>
-          <w:rFonts w:asciiTheme="majorHAnsi" w:eastAsia="Times New Roman" w:hAnsiTheme="majorHAnsi" w:cstheme="majorHAnsi"/>
-          <w:sz w:val="24"/>
-          <w:szCs w:val="24"/>
-          <w:bdr w:val="none" w:sz="0" w:space="0" w:color="auto" w:frame="1"/>
-          <w:lang w:val="en-US" w:eastAsia="vi-VN"/>
-        </w:rPr>
-        <w:t>public\skins\</w:t>
-      </w:r>
-      <w:r>
-        <w:rPr>
-          <w:rFonts w:asciiTheme="majorHAnsi" w:eastAsia="Times New Roman" w:hAnsiTheme="majorHAnsi" w:cstheme="majorHAnsi"/>
-          <w:sz w:val="24"/>
-          <w:szCs w:val="24"/>
-          <w:bdr w:val="none" w:sz="0" w:space="0" w:color="auto" w:frame="1"/>
-          <w:lang w:val="en-US" w:eastAsia="vi-VN"/>
-        </w:rPr>
-        <w:t>front</w:t>
-      </w:r>
-      <w:r>
-        <w:rPr>
-          <w:rFonts w:asciiTheme="majorHAnsi" w:eastAsia="Times New Roman" w:hAnsiTheme="majorHAnsi" w:cstheme="majorHAnsi"/>
-          <w:sz w:val="24"/>
-          <w:szCs w:val="24"/>
-          <w:bdr w:val="none" w:sz="0" w:space="0" w:color="auto" w:frame="1"/>
-          <w:lang w:val="en-US" w:eastAsia="vi-VN"/>
-        </w:rPr>
-        <w:t>t</w:t>
-      </w:r>
-      <w:r>
-        <w:rPr>
-          <w:rFonts w:asciiTheme="majorHAnsi" w:eastAsia="Times New Roman" w:hAnsiTheme="majorHAnsi" w:cstheme="majorHAnsi"/>
-          <w:sz w:val="24"/>
-          <w:szCs w:val="24"/>
-          <w:bdr w:val="none" w:sz="0" w:space="0" w:color="auto" w:frame="1"/>
-          <w:lang w:val="en-US" w:eastAsia="vi-VN"/>
-        </w:rPr>
-        <w:t>\default\layout.css.</w:t>
-      </w:r>
-    </w:p>
-    <w:p>
-      <w:pPr>
-        <w:pStyle w:val="ListParagraph"/>
-        <w:numPr>
-          <w:ilvl w:val="0"/>
-          <w:numId w:val="2"/>
-        </w:numPr>
-        <w:spacing w:beforeAutospacing="1" w:after="0" w:afterAutospacing="1" w:line="255" w:lineRule="atLeast"/>
-        <w:rPr>
-          <w:rFonts w:asciiTheme="majorHAnsi" w:eastAsia="Times New Roman" w:hAnsiTheme="majorHAnsi" w:cstheme="majorHAnsi"/>
-          <w:sz w:val="24"/>
-          <w:szCs w:val="24"/>
-          <w:lang w:eastAsia="vi-VN"/>
-        </w:rPr>
-      </w:pPr>
-      <w:r>
-        <w:rPr>
-          <w:rFonts w:asciiTheme="majorHAnsi" w:eastAsia="Times New Roman" w:hAnsiTheme="majorHAnsi" w:cstheme="majorHAnsi"/>
-          <w:sz w:val="24"/>
-          <w:szCs w:val="24"/>
-          <w:bdr w:val="none" w:sz="0" w:space="0" w:color="auto" w:frame="1"/>
-          <w:lang w:val="en-US" w:eastAsia="vi-VN"/>
-        </w:rPr>
-        <w:t>Bố cục – layout : 3 cột</w:t>
-      </w:r>
-    </w:p>
-    <w:p>
-      <w:pPr>
-        <w:pStyle w:val="ListParagraph"/>
-        <w:numPr>
-          <w:ilvl w:val="0"/>
-          <w:numId w:val="2"/>
-        </w:numPr>
-        <w:spacing w:beforeAutospacing="1" w:after="0" w:afterAutospacing="1" w:line="255" w:lineRule="atLeast"/>
-        <w:rPr>
-          <w:rFonts w:asciiTheme="majorHAnsi" w:eastAsia="Times New Roman" w:hAnsiTheme="majorHAnsi" w:cstheme="majorHAnsi"/>
-          <w:sz w:val="24"/>
-          <w:szCs w:val="24"/>
-          <w:lang w:eastAsia="vi-VN"/>
-        </w:rPr>
-      </w:pPr>
-      <w:r>
-        <w:rPr>
-          <w:rFonts w:asciiTheme="majorHAnsi" w:eastAsia="Times New Roman" w:hAnsiTheme="majorHAnsi" w:cstheme="majorHAnsi"/>
-          <w:sz w:val="24"/>
-          <w:szCs w:val="24"/>
-          <w:lang w:val="en-US" w:eastAsia="vi-VN"/>
-        </w:rPr>
-        <w:t>Sử dụng HTML + CSS</w:t>
-      </w:r>
-    </w:p>
-    <w:p>
-      <w:pPr>
-        <w:pStyle w:val="ListParagraph"/>
-        <w:spacing w:beforeAutospacing="1" w:after="0" w:afterAutospacing="1" w:line="255" w:lineRule="atLeast"/>
-        <w:ind w:left="1440"/>
-        <w:rPr>
-          <w:rFonts w:asciiTheme="majorHAnsi" w:hAnsiTheme="majorHAnsi" w:cstheme="majorHAnsi"/>
-          <w:sz w:val="24"/>
-          <w:szCs w:val="24"/>
-        </w:rPr>
-      </w:pPr>
-      <w:r>
-        <w:rPr>
-          <w:rFonts w:asciiTheme="majorHAnsi" w:eastAsia="Times New Roman" w:hAnsiTheme="majorHAnsi" w:cstheme="majorHAnsi"/>
-          <w:sz w:val="24"/>
-          <w:szCs w:val="24"/>
-          <w:lang w:eastAsia="vi-VN"/>
-        </w:rPr>
-        <w:t>*</w:t>
-      </w:r>
-      <w:r>
-        <w:rPr>
-          <w:rFonts w:asciiTheme="majorHAnsi" w:hAnsiTheme="majorHAnsi" w:cstheme="majorHAnsi"/>
-          <w:sz w:val="24"/>
-          <w:szCs w:val="24"/>
-        </w:rPr>
-        <w:t xml:space="preserve">chú ý: Thiết kế một trang hoàn chỉnh, </w:t>
-      </w:r>
-      <w:r>
-        <w:rPr>
-          <w:rFonts w:asciiTheme="majorHAnsi" w:hAnsiTheme="majorHAnsi" w:cstheme="majorHAnsi"/>
-          <w:sz w:val="24"/>
-          <w:szCs w:val="24"/>
-        </w:rPr>
-        <w:t xml:space="preserve"> </w:t>
-      </w:r>
-      <w:r>
-        <w:rPr>
-          <w:rFonts w:asciiTheme="majorHAnsi" w:hAnsiTheme="majorHAnsi" w:cstheme="majorHAnsi"/>
-          <w:sz w:val="24"/>
-          <w:szCs w:val="24"/>
-        </w:rPr>
-        <w:t>những phần nào dữ liệu động thì Huy đưa dữ liệu mẫu vào (đặt trong dấu ‘{}’).</w:t>
-      </w:r>
-    </w:p>
-    <w:p>
-      <w:pPr>
-        <w:pStyle w:val="ListParagraph"/>
-        <w:ind w:left="1080"/>
-        <w:rPr>
-          <w:rFonts w:asciiTheme="majorHAnsi" w:hAnsiTheme="majorHAnsi" w:cstheme="majorHAnsi"/>
-          <w:sz w:val="24"/>
-          <w:szCs w:val="24"/>
-        </w:rPr>
-      </w:pPr>
-    </w:p>
-    <w:p>
-      <w:pPr>
-        <w:pStyle w:val="ListParagraph"/>
-        <w:numPr>
-          <w:ilvl w:val="0"/>
-          <w:numId w:val="1"/>
-        </w:numPr>
-        <w:rPr>
-          <w:rFonts w:asciiTheme="majorHAnsi" w:hAnsiTheme="majorHAnsi" w:cstheme="majorHAnsi"/>
-          <w:color w:val="FF0000"/>
-          <w:sz w:val="24"/>
-          <w:szCs w:val="24"/>
-          <w:lang w:val="en-US"/>
-        </w:rPr>
-      </w:pPr>
-      <w:r>
-        <w:rPr>
-          <w:rFonts w:asciiTheme="majorHAnsi" w:hAnsiTheme="majorHAnsi" w:cstheme="majorHAnsi"/>
-          <w:sz w:val="24"/>
-          <w:szCs w:val="24"/>
-          <w:lang w:val="en-US"/>
-        </w:rPr>
-        <w:t>ThiVT:</w:t>
-      </w:r>
-      <w:r>
-        <w:rPr>
-          <w:rFonts w:asciiTheme="majorHAnsi" w:hAnsiTheme="majorHAnsi" w:cstheme="majorHAnsi"/>
-          <w:sz w:val="24"/>
-          <w:szCs w:val="24"/>
-          <w:lang w:val="en-US"/>
-        </w:rPr>
-        <w:t xml:space="preserve"> </w:t>
-      </w:r>
-      <w:r>
-        <w:rPr>
-          <w:rFonts w:asciiTheme="majorHAnsi" w:hAnsiTheme="majorHAnsi" w:cstheme="majorHAnsi"/>
-          <w:sz w:val="24"/>
-          <w:szCs w:val="24"/>
-          <w:lang w:val="en-US"/>
-        </w:rPr>
-        <w:t xml:space="preserve">Thêm Filter và Validate cho </w:t>
-      </w:r>
-      <w:r>
-        <w:rPr>
-          <w:rFonts w:asciiTheme="majorHAnsi" w:hAnsiTheme="majorHAnsi" w:cstheme="majorHAnsi"/>
-          <w:sz w:val="24"/>
-          <w:szCs w:val="24"/>
-          <w:lang w:val="en-US"/>
-        </w:rPr>
-        <w:t>Form Menu Itemt Edit,</w:t>
-      </w:r>
-      <w:r>
-        <w:rPr>
-          <w:rFonts w:asciiTheme="majorHAnsi" w:hAnsiTheme="majorHAnsi" w:cstheme="majorHAnsi"/>
-          <w:sz w:val="24"/>
-          <w:szCs w:val="24"/>
-          <w:lang w:val="en-US"/>
-        </w:rPr>
-        <w:t xml:space="preserve"> Menu new</w:t>
-      </w:r>
-      <w:r>
-        <w:rPr>
-          <w:rFonts w:asciiTheme="majorHAnsi" w:hAnsiTheme="majorHAnsi" w:cstheme="majorHAnsi"/>
-          <w:sz w:val="24"/>
-          <w:szCs w:val="24"/>
-          <w:lang w:val="en-US"/>
-        </w:rPr>
-        <w:t>, Ca</w:t>
-      </w:r>
-      <w:r>
-        <w:rPr>
-          <w:rFonts w:asciiTheme="majorHAnsi" w:hAnsiTheme="majorHAnsi" w:cstheme="majorHAnsi"/>
-          <w:sz w:val="24"/>
-          <w:szCs w:val="24"/>
-          <w:lang w:val="en-US"/>
-        </w:rPr>
-        <w:t>tegory Edit</w:t>
-      </w:r>
-      <w:r>
-        <w:rPr>
-          <w:rFonts w:asciiTheme="majorHAnsi" w:hAnsiTheme="majorHAnsi" w:cstheme="majorHAnsi"/>
-          <w:sz w:val="24"/>
-          <w:szCs w:val="24"/>
-          <w:lang w:val="en-US"/>
-        </w:rPr>
-        <w:t>,</w:t>
-      </w:r>
-      <w:r>
-        <w:rPr>
-          <w:lang w:val="en-US"/>
-        </w:rPr>
-        <w:t xml:space="preserve">  </w:t>
-      </w:r>
-      <w:r>
-        <w:rPr>
-          <w:rFonts w:asciiTheme="majorHAnsi" w:hAnsiTheme="majorHAnsi" w:cstheme="majorHAnsi"/>
-          <w:sz w:val="24"/>
-          <w:szCs w:val="24"/>
-        </w:rPr>
-        <w:t>Login</w:t>
-      </w:r>
-      <w:r>
-        <w:rPr>
-          <w:rFonts w:asciiTheme="majorHAnsi" w:hAnsiTheme="majorHAnsi" w:cstheme="majorHAnsi"/>
-          <w:sz w:val="24"/>
-          <w:szCs w:val="24"/>
-          <w:lang w:val="en-US"/>
-        </w:rPr>
-        <w:t>:</w:t>
-      </w:r>
-    </w:p>
-    <w:p>
-      <w:pPr>
-        <w:pStyle w:val="ListParagraph"/>
-        <w:numPr>
-          <w:ilvl w:val="0"/>
-          <w:numId w:val="2"/>
-        </w:numPr>
-        <w:rPr>
-          <w:rFonts w:asciiTheme="majorHAnsi" w:hAnsiTheme="majorHAnsi" w:cstheme="majorHAnsi"/>
-          <w:color w:val="FF0000"/>
-          <w:sz w:val="24"/>
-          <w:szCs w:val="24"/>
-          <w:lang w:val="en-US"/>
-        </w:rPr>
-      </w:pPr>
-      <w:r>
-        <w:rPr>
-          <w:rFonts w:asciiTheme="majorHAnsi" w:hAnsiTheme="majorHAnsi" w:cstheme="majorHAnsi"/>
-          <w:sz w:val="24"/>
-          <w:szCs w:val="24"/>
-          <w:lang w:val="en-US"/>
-        </w:rPr>
-        <w:t>Tìm và liệt kê tất cả các Filter và Validate cả các Form trên</w:t>
-      </w:r>
-      <w:r>
-        <w:rPr>
-          <w:rFonts w:asciiTheme="majorHAnsi" w:hAnsiTheme="majorHAnsi" w:cstheme="majorHAnsi"/>
-          <w:sz w:val="24"/>
-          <w:szCs w:val="24"/>
-          <w:lang w:val="en-US"/>
-        </w:rPr>
-        <w:sym w:font="Wingdings" w:char="F0E0"/>
-      </w:r>
-      <w:r>
-        <w:rPr>
-          <w:rFonts w:asciiTheme="majorHAnsi" w:hAnsiTheme="majorHAnsi" w:cstheme="majorHAnsi"/>
-          <w:sz w:val="24"/>
-          <w:szCs w:val="24"/>
-          <w:lang w:val="en-US"/>
-        </w:rPr>
-        <w:t>ghi vào Dectect log. như ví dụ</w:t>
-      </w:r>
-      <w:r>
-        <w:rPr>
-          <w:rFonts w:asciiTheme="majorHAnsi" w:hAnsiTheme="majorHAnsi" w:cstheme="majorHAnsi"/>
-          <w:sz w:val="24"/>
-          <w:szCs w:val="24"/>
-          <w:lang w:val="en-US"/>
-        </w:rPr>
-        <w:t xml:space="preserve"> trong Dectected Log </w:t>
-      </w:r>
-      <w:r>
-        <w:rPr>
-          <w:rFonts w:asciiTheme="majorHAnsi" w:hAnsiTheme="majorHAnsi" w:cstheme="majorHAnsi"/>
-          <w:sz w:val="24"/>
-          <w:szCs w:val="24"/>
-          <w:lang w:val="en-US"/>
-        </w:rPr>
-        <w:t xml:space="preserve"> </w:t>
-      </w:r>
-      <w:r>
-        <w:rPr>
-          <w:rFonts w:asciiTheme="majorHAnsi" w:hAnsiTheme="majorHAnsi" w:cstheme="majorHAnsi"/>
-          <w:color w:val="FF0000"/>
-          <w:sz w:val="24"/>
-          <w:szCs w:val="24"/>
-          <w:lang w:val="en-US"/>
-        </w:rPr>
-        <w:t>(1 ngày)</w:t>
-      </w:r>
-    </w:p>
-    <w:p>
-      <w:pPr>
-        <w:pStyle w:val="ListParagraph"/>
-        <w:numPr>
-          <w:ilvl w:val="0"/>
-          <w:numId w:val="2"/>
-        </w:numPr>
-        <w:rPr>
-          <w:rFonts w:asciiTheme="majorHAnsi" w:hAnsiTheme="majorHAnsi" w:cstheme="majorHAnsi"/>
-          <w:color w:val="FF0000"/>
-          <w:sz w:val="24"/>
-          <w:szCs w:val="24"/>
-          <w:lang w:val="en-US"/>
-        </w:rPr>
-      </w:pPr>
-      <w:r>
-        <w:rPr>
-          <w:rFonts w:asciiTheme="majorHAnsi" w:hAnsiTheme="majorHAnsi" w:cstheme="majorHAnsi"/>
-          <w:sz w:val="24"/>
-          <w:szCs w:val="24"/>
-          <w:lang w:val="en-US"/>
-        </w:rPr>
-        <w:t xml:space="preserve">Tìm Hiêu Zend Filter và Zend Validate: làm bài lab đơn giản (deliverable) </w:t>
-      </w:r>
-      <w:r>
-        <w:rPr>
-          <w:rFonts w:asciiTheme="majorHAnsi" w:hAnsiTheme="majorHAnsi" w:cstheme="majorHAnsi"/>
-          <w:color w:val="FF0000"/>
-          <w:sz w:val="24"/>
-          <w:szCs w:val="24"/>
-          <w:lang w:val="en-US"/>
-        </w:rPr>
-        <w:t>(1 ngày)</w:t>
-      </w:r>
-    </w:p>
-    <w:p>
-      <w:pPr>
-        <w:pStyle w:val="ListParagraph"/>
-        <w:numPr>
-          <w:ilvl w:val="0"/>
-          <w:numId w:val="2"/>
-        </w:numPr>
-        <w:rPr>
-          <w:rFonts w:asciiTheme="majorHAnsi" w:hAnsiTheme="majorHAnsi" w:cstheme="majorHAnsi"/>
-          <w:sz w:val="24"/>
-          <w:szCs w:val="24"/>
-          <w:lang w:val="en-US"/>
-        </w:rPr>
-      </w:pPr>
-      <w:r>
-        <w:rPr>
-          <w:rFonts w:asciiTheme="majorHAnsi" w:hAnsiTheme="majorHAnsi" w:cstheme="majorHAnsi"/>
-          <w:sz w:val="24"/>
-          <w:szCs w:val="24"/>
-        </w:rPr>
-        <w:t>Thêm Filter</w:t>
-      </w:r>
-      <w:r>
-        <w:rPr>
-          <w:rFonts w:asciiTheme="majorHAnsi" w:hAnsiTheme="majorHAnsi" w:cstheme="majorHAnsi"/>
-          <w:sz w:val="24"/>
-          <w:szCs w:val="24"/>
-        </w:rPr>
-        <w:t xml:space="preserve"> và Validate </w:t>
-      </w:r>
-      <w:r>
-        <w:rPr>
-          <w:rFonts w:asciiTheme="majorHAnsi" w:hAnsiTheme="majorHAnsi" w:cstheme="majorHAnsi"/>
-          <w:sz w:val="24"/>
-          <w:szCs w:val="24"/>
-          <w:lang w:val="en-US"/>
-        </w:rPr>
-        <w:t xml:space="preserve">vào các form trên. </w:t>
-      </w:r>
-      <w:r>
-        <w:rPr>
-          <w:rFonts w:asciiTheme="majorHAnsi" w:hAnsiTheme="majorHAnsi" w:cstheme="majorHAnsi"/>
-          <w:color w:val="FF0000"/>
-          <w:sz w:val="24"/>
-          <w:szCs w:val="24"/>
-          <w:lang w:val="en-US"/>
-        </w:rPr>
-        <w:t>(2 ngày)</w:t>
-      </w:r>
-    </w:p>
-    <w:p>
-      <w:pPr>
-        <w:pStyle w:val="ListParagraph"/>
-        <w:ind w:left="786"/>
-        <w:rPr>
-          <w:rFonts w:asciiTheme="majorHAnsi" w:hAnsiTheme="majorHAnsi" w:cstheme="majorHAnsi"/>
-          <w:sz w:val="24"/>
-          <w:szCs w:val="24"/>
-          <w:lang w:val="en-US"/>
-        </w:rPr>
-      </w:pPr>
-    </w:p>
-    <w:p>
-      <w:pPr>
-        <w:pStyle w:val="ListParagraph"/>
-        <w:ind w:left="1080"/>
-        <w:rPr>
-          <w:rFonts w:asciiTheme="majorHAnsi" w:hAnsiTheme="majorHAnsi" w:cstheme="majorHAnsi"/>
-          <w:sz w:val="24"/>
-          <w:szCs w:val="24"/>
-          <w:lang w:val="en-US"/>
-        </w:rPr>
-      </w:pPr>
-    </w:p>
-    <w:p>
-      <w:pPr>
-        <w:pStyle w:val="ListParagraph"/>
-        <w:ind w:left="1080"/>
-        <w:rPr>
-          <w:rFonts w:asciiTheme="majorHAnsi" w:hAnsiTheme="majorHAnsi" w:cstheme="majorHAnsi"/>
-          <w:sz w:val="24"/>
-          <w:szCs w:val="24"/>
-          <w:lang w:val="en-US"/>
-        </w:rPr>
-      </w:pPr>
-    </w:p>
-    <w:p>
-      <w:pPr>
-        <w:pStyle w:val="ListParagraph"/>
-        <w:ind w:left="1080"/>
-        <w:rPr>
-          <w:rFonts w:asciiTheme="majorHAnsi" w:hAnsiTheme="majorHAnsi" w:cstheme="majorHAnsi"/>
-          <w:sz w:val="24"/>
-          <w:szCs w:val="24"/>
-          <w:lang w:val="en-US"/>
-        </w:rPr>
-      </w:pPr>
-    </w:p>
-    <w:p>
-      <w:pPr>
-        <w:pStyle w:val="ListParagraph"/>
-        <w:ind w:left="1080"/>
-        <w:rPr>
-          <w:rFonts w:asciiTheme="majorHAnsi" w:hAnsiTheme="majorHAnsi" w:cstheme="majorHAnsi"/>
-          <w:sz w:val="24"/>
-          <w:szCs w:val="24"/>
-          <w:lang w:val="en-US"/>
-        </w:rPr>
-      </w:pPr>
-    </w:p>
-    <w:p>
-      <w:pPr>
-        <w:pStyle w:val="ListParagraph"/>
-        <w:numPr>
-          <w:ilvl w:val="0"/>
-          <w:numId w:val="1"/>
-        </w:numPr>
-        <w:rPr>
-          <w:rFonts w:asciiTheme="majorHAnsi" w:hAnsiTheme="majorHAnsi" w:cstheme="majorHAnsi"/>
-          <w:sz w:val="24"/>
-          <w:szCs w:val="24"/>
-          <w:lang w:val="en-US"/>
-        </w:rPr>
-      </w:pPr>
-      <w:r>
-        <w:rPr>
-          <w:rFonts w:asciiTheme="majorHAnsi" w:hAnsiTheme="majorHAnsi" w:cstheme="majorHAnsi"/>
-          <w:sz w:val="24"/>
-          <w:szCs w:val="24"/>
-          <w:lang w:val="en-US"/>
-        </w:rPr>
-        <w:t>TuTM:</w:t>
-      </w:r>
-    </w:p>
-    <w:p>
-      <w:pPr>
-        <w:pStyle w:val="ListParagraph"/>
-        <w:numPr>
-          <w:ilvl w:val="0"/>
-          <w:numId w:val="2"/>
-        </w:numPr>
-        <w:rPr>
-          <w:rFonts w:asciiTheme="majorHAnsi" w:hAnsiTheme="majorHAnsi" w:cstheme="majorHAnsi"/>
-          <w:color w:val="FF0000"/>
-          <w:sz w:val="24"/>
-          <w:szCs w:val="24"/>
-          <w:lang w:val="en-US"/>
-        </w:rPr>
-      </w:pPr>
-      <w:r>
-        <w:rPr>
-          <w:rFonts w:asciiTheme="majorHAnsi" w:hAnsiTheme="majorHAnsi" w:cstheme="majorHAnsi"/>
-          <w:sz w:val="24"/>
-          <w:szCs w:val="24"/>
-          <w:lang w:val="en-US"/>
-        </w:rPr>
-        <w:lastRenderedPageBreak/>
-        <w:t>Tìm và liệt kê tất cả các Filter và Validate cả các Form trên</w:t>
-      </w:r>
-      <w:r>
-        <w:rPr>
-          <w:rFonts w:asciiTheme="majorHAnsi" w:hAnsiTheme="majorHAnsi" w:cstheme="majorHAnsi"/>
-          <w:sz w:val="24"/>
-          <w:szCs w:val="24"/>
-          <w:lang w:val="en-US"/>
-        </w:rPr>
-        <w:sym w:font="Wingdings" w:char="F0E0"/>
-      </w:r>
-      <w:r>
-        <w:rPr>
-          <w:rFonts w:asciiTheme="majorHAnsi" w:hAnsiTheme="majorHAnsi" w:cstheme="majorHAnsi"/>
-          <w:sz w:val="24"/>
-          <w:szCs w:val="24"/>
-          <w:lang w:val="en-US"/>
-        </w:rPr>
-        <w:t xml:space="preserve">ghi vào Dectect log. như ví dụ trong Dectected Log  </w:t>
-      </w:r>
-      <w:r>
-        <w:rPr>
-          <w:rFonts w:asciiTheme="majorHAnsi" w:hAnsiTheme="majorHAnsi" w:cstheme="majorHAnsi"/>
-          <w:color w:val="FF0000"/>
-          <w:sz w:val="24"/>
-          <w:szCs w:val="24"/>
-          <w:lang w:val="en-US"/>
-        </w:rPr>
-        <w:t>(1 ngày)</w:t>
-      </w:r>
-    </w:p>
-    <w:p>
-      <w:pPr>
-        <w:pStyle w:val="ListParagraph"/>
-        <w:numPr>
-          <w:ilvl w:val="0"/>
-          <w:numId w:val="2"/>
-        </w:numPr>
-        <w:rPr>
-          <w:rFonts w:asciiTheme="majorHAnsi" w:hAnsiTheme="majorHAnsi" w:cstheme="majorHAnsi"/>
-          <w:sz w:val="24"/>
-          <w:szCs w:val="24"/>
-          <w:lang w:val="en-US"/>
-        </w:rPr>
-      </w:pPr>
-      <w:r>
-        <w:rPr>
-          <w:rFonts w:asciiTheme="majorHAnsi" w:hAnsiTheme="majorHAnsi" w:cstheme="majorHAnsi"/>
-          <w:sz w:val="24"/>
-          <w:szCs w:val="24"/>
-          <w:lang w:val="en-US"/>
-        </w:rPr>
-        <w:t xml:space="preserve">Tìm Hiêu Zend Filter và Zend Validate: làm bài lab đơn giản (deliverable) </w:t>
-      </w:r>
-      <w:r>
-        <w:rPr>
-          <w:rFonts w:asciiTheme="majorHAnsi" w:hAnsiTheme="majorHAnsi" w:cstheme="majorHAnsi"/>
-          <w:color w:val="FF0000"/>
-          <w:sz w:val="24"/>
-          <w:szCs w:val="24"/>
-          <w:lang w:val="en-US"/>
-        </w:rPr>
-        <w:t>(1 ngày)</w:t>
-      </w:r>
-    </w:p>
-    <w:p>
-      <w:pPr>
-        <w:pStyle w:val="ListParagraph"/>
-        <w:numPr>
-          <w:ilvl w:val="0"/>
-          <w:numId w:val="2"/>
-        </w:numPr>
-        <w:rPr>
-          <w:rFonts w:asciiTheme="majorHAnsi" w:hAnsiTheme="majorHAnsi" w:cstheme="majorHAnsi"/>
-          <w:color w:val="FF0000"/>
-          <w:sz w:val="24"/>
-          <w:szCs w:val="24"/>
-          <w:lang w:val="en-US"/>
-        </w:rPr>
-      </w:pPr>
-      <w:r>
-        <w:rPr>
-          <w:rFonts w:asciiTheme="majorHAnsi" w:hAnsiTheme="majorHAnsi" w:cstheme="majorHAnsi"/>
-          <w:sz w:val="24"/>
-          <w:szCs w:val="24"/>
-          <w:lang w:val="en-US"/>
-        </w:rPr>
-        <w:t>Thêm Filter và Validate cho Form Section New và Section Edit</w:t>
-      </w:r>
-      <w:r>
-        <w:rPr>
-          <w:rFonts w:asciiTheme="majorHAnsi" w:hAnsiTheme="majorHAnsi" w:cstheme="majorHAnsi"/>
-          <w:sz w:val="24"/>
-          <w:szCs w:val="24"/>
-          <w:lang w:val="en-US"/>
-        </w:rPr>
-        <w:t>, Category  New</w:t>
-      </w:r>
-      <w:r>
-        <w:rPr>
-          <w:rFonts w:asciiTheme="majorHAnsi" w:hAnsiTheme="majorHAnsi" w:cstheme="majorHAnsi"/>
-          <w:sz w:val="24"/>
-          <w:szCs w:val="24"/>
-          <w:lang w:val="en-US"/>
-        </w:rPr>
-        <w:t>,</w:t>
-      </w:r>
-      <w:r>
-        <w:rPr>
-          <w:rFonts w:asciiTheme="majorHAnsi" w:hAnsiTheme="majorHAnsi" w:cstheme="majorHAnsi"/>
-          <w:sz w:val="24"/>
-          <w:szCs w:val="24"/>
-        </w:rPr>
-        <w:t xml:space="preserve"> </w:t>
-      </w:r>
-      <w:r>
-        <w:rPr>
-          <w:rFonts w:asciiTheme="majorHAnsi" w:hAnsiTheme="majorHAnsi" w:cstheme="majorHAnsi"/>
-          <w:sz w:val="24"/>
-          <w:szCs w:val="24"/>
-        </w:rPr>
-        <w:t>Form UserNew, UserEdit</w:t>
-      </w:r>
-      <w:r>
-        <w:rPr>
-          <w:rFonts w:asciiTheme="majorHAnsi" w:hAnsiTheme="majorHAnsi" w:cstheme="majorHAnsi"/>
-          <w:sz w:val="24"/>
-          <w:szCs w:val="24"/>
-          <w:lang w:val="en-US"/>
-        </w:rPr>
-        <w:t xml:space="preserve"> </w:t>
-      </w:r>
-      <w:r>
-        <w:rPr>
-          <w:rFonts w:asciiTheme="majorHAnsi" w:hAnsiTheme="majorHAnsi" w:cstheme="majorHAnsi"/>
-          <w:color w:val="FF0000"/>
-          <w:sz w:val="24"/>
-          <w:szCs w:val="24"/>
-          <w:lang w:val="en-US"/>
-        </w:rPr>
-        <w:t xml:space="preserve">(2 </w:t>
-      </w:r>
-      <w:r>
-        <w:rPr>
-          <w:rFonts w:asciiTheme="majorHAnsi" w:hAnsiTheme="majorHAnsi" w:cstheme="majorHAnsi"/>
-          <w:color w:val="FF0000"/>
-          <w:sz w:val="24"/>
-          <w:szCs w:val="24"/>
-          <w:lang w:val="en-US"/>
-        </w:rPr>
-        <w:t>ngày)</w:t>
-      </w:r>
-    </w:p>
-    <w:p>
-      <w:pPr>
-        <w:pStyle w:val="ListParagraph"/>
-        <w:numPr>
-          <w:ilvl w:val="0"/>
-          <w:numId w:val="1"/>
-        </w:numPr>
-        <w:rPr>
-          <w:rFonts w:asciiTheme="majorHAnsi" w:hAnsiTheme="majorHAnsi" w:cstheme="majorHAnsi"/>
-          <w:sz w:val="24"/>
-          <w:szCs w:val="24"/>
-          <w:lang w:val="en-US"/>
-        </w:rPr>
-      </w:pPr>
-      <w:r>
-        <w:rPr>
-          <w:rFonts w:asciiTheme="majorHAnsi" w:hAnsiTheme="majorHAnsi" w:cstheme="majorHAnsi"/>
-          <w:sz w:val="24"/>
-          <w:szCs w:val="24"/>
-          <w:lang w:val="en-US"/>
-        </w:rPr>
-        <w:t>Chú ý: Thêm vào Element nào thì ghi chú vào Dectect log- sheet Design Form :</w:t>
+          <w:sz w:val="24"/>
+          <w:szCs w:val="24"/>
+          <w:lang w:val="en-US"/>
+        </w:rPr>
+      </w:pPr>
+      <w:r>
+        <w:rPr>
+          <w:rFonts w:asciiTheme="majorHAnsi" w:hAnsiTheme="majorHAnsi" w:cstheme="majorHAnsi"/>
+          <w:sz w:val="24"/>
+          <w:szCs w:val="24"/>
+          <w:lang w:val="en-US"/>
+        </w:rPr>
+        <w:t xml:space="preserve">Chú ý: Thêm vào Element nào thì ghi chú vào </w:t>
+      </w:r>
+      <w:r>
+        <w:rPr>
+          <w:rFonts w:asciiTheme="majorHAnsi" w:hAnsiTheme="majorHAnsi" w:cstheme="majorHAnsi"/>
+          <w:sz w:val="24"/>
+          <w:szCs w:val="24"/>
+          <w:lang w:val="en-US"/>
+        </w:rPr>
+        <w:t>Defect Log</w:t>
+      </w:r>
+      <w:r>
+        <w:rPr>
+          <w:rFonts w:asciiTheme="majorHAnsi" w:hAnsiTheme="majorHAnsi" w:cstheme="majorHAnsi"/>
+          <w:sz w:val="24"/>
+          <w:szCs w:val="24"/>
+          <w:lang w:val="en-US"/>
+        </w:rPr>
+        <w:t>- sheet Design Form :</w:t>
       </w:r>
     </w:p>
     <w:p>
@@ -1689,7 +1801,27 @@
           <w:szCs w:val="24"/>
           <w:lang w:val="en-US"/>
         </w:rPr>
-        <w:t>Mục Fixed : người thêm Filter và Validate.</w:t>
+        <w:t xml:space="preserve">Mục </w:t>
+      </w:r>
+      <w:proofErr w:type="gramStart"/>
+      <w:r>
+        <w:rPr>
+          <w:rFonts w:asciiTheme="majorHAnsi" w:hAnsiTheme="majorHAnsi" w:cstheme="majorHAnsi"/>
+          <w:sz w:val="24"/>
+          <w:szCs w:val="24"/>
+          <w:lang w:val="en-US"/>
+        </w:rPr>
+        <w:t>Fixed :</w:t>
+      </w:r>
+      <w:proofErr w:type="gramEnd"/>
+      <w:r>
+        <w:rPr>
+          <w:rFonts w:asciiTheme="majorHAnsi" w:hAnsiTheme="majorHAnsi" w:cstheme="majorHAnsi"/>
+          <w:sz w:val="24"/>
+          <w:szCs w:val="24"/>
+          <w:lang w:val="en-US"/>
+        </w:rPr>
+        <w:t xml:space="preserve"> người thêm Filter và Validate.</w:t>
       </w:r>
     </w:p>
     <w:p>

</xml_diff>